<commit_message>
Finals updates for today
</commit_message>
<xml_diff>
--- a/Dokumentáció/dokumentacio.docx
+++ b/Dokumentáció/dokumentacio.docx
@@ -425,7 +425,28 @@
           <w:rFonts w:ascii="Consolas" w:eastAsia="Consolas" w:hAnsi="Consolas" w:cs="Consolas"/>
           <w:sz w:val="24"/>
         </w:rPr>
-        <w:t>3.1 Általános webalkalmazás specifikáció</w:t>
+        <w:t>3.</w:t>
+      </w:r>
+      <w:r>
+        <w:rPr>
+          <w:rFonts w:ascii="Consolas" w:eastAsia="Consolas" w:hAnsi="Consolas" w:cs="Consolas"/>
+          <w:sz w:val="24"/>
+        </w:rPr>
+        <w:t>1</w:t>
+      </w:r>
+      <w:r>
+        <w:rPr>
+          <w:rFonts w:ascii="Consolas" w:eastAsia="Consolas" w:hAnsi="Consolas" w:cs="Consolas"/>
+          <w:sz w:val="24"/>
+        </w:rPr>
+        <w:t xml:space="preserve"> </w:t>
+      </w:r>
+      <w:r>
+        <w:rPr>
+          <w:rFonts w:ascii="Consolas" w:eastAsia="Consolas" w:hAnsi="Consolas" w:cs="Consolas"/>
+          <w:sz w:val="24"/>
+        </w:rPr>
+        <w:t>Rendszerkövetelmény</w:t>
       </w:r>
       <w:r>
         <w:rPr>
@@ -452,7 +473,21 @@
           <w:rFonts w:ascii="Consolas" w:eastAsia="Consolas" w:hAnsi="Consolas" w:cs="Consolas"/>
           <w:sz w:val="24"/>
         </w:rPr>
-        <w:t>3.2 Használati utasítás</w:t>
+        <w:t>3.</w:t>
+      </w:r>
+      <w:r>
+        <w:rPr>
+          <w:rFonts w:ascii="Consolas" w:eastAsia="Consolas" w:hAnsi="Consolas" w:cs="Consolas"/>
+          <w:sz w:val="24"/>
+        </w:rPr>
+        <w:t>2</w:t>
+      </w:r>
+      <w:r>
+        <w:rPr>
+          <w:rFonts w:ascii="Consolas" w:eastAsia="Consolas" w:hAnsi="Consolas" w:cs="Consolas"/>
+          <w:sz w:val="24"/>
+        </w:rPr>
+        <w:t xml:space="preserve"> Általános webalkalmazás specifikáció</w:t>
       </w:r>
       <w:r>
         <w:rPr>
@@ -479,33 +514,22 @@
           <w:rFonts w:ascii="Consolas" w:eastAsia="Consolas" w:hAnsi="Consolas" w:cs="Consolas"/>
           <w:sz w:val="24"/>
         </w:rPr>
-        <w:t xml:space="preserve">3.2.1 </w:t>
-      </w:r>
-      <w:proofErr w:type="spellStart"/>
-      <w:r>
-        <w:rPr>
-          <w:rFonts w:ascii="Consolas" w:eastAsia="Consolas" w:hAnsi="Consolas" w:cs="Consolas"/>
-          <w:sz w:val="24"/>
-        </w:rPr>
-        <w:t>Sign</w:t>
-      </w:r>
-      <w:proofErr w:type="spellEnd"/>
-      <w:r>
-        <w:rPr>
-          <w:rFonts w:ascii="Consolas" w:eastAsia="Consolas" w:hAnsi="Consolas" w:cs="Consolas"/>
-          <w:sz w:val="24"/>
-        </w:rPr>
-        <w:t xml:space="preserve"> </w:t>
-      </w:r>
-      <w:proofErr w:type="spellStart"/>
-      <w:r>
-        <w:rPr>
-          <w:rFonts w:ascii="Consolas" w:eastAsia="Consolas" w:hAnsi="Consolas" w:cs="Consolas"/>
-          <w:sz w:val="24"/>
-        </w:rPr>
-        <w:t>Up</w:t>
-      </w:r>
-      <w:proofErr w:type="spellEnd"/>
+        <w:t>3.</w:t>
+      </w:r>
+      <w:r>
+        <w:rPr>
+          <w:rFonts w:ascii="Consolas" w:eastAsia="Consolas" w:hAnsi="Consolas" w:cs="Consolas"/>
+          <w:sz w:val="24"/>
+        </w:rPr>
+        <w:t>3</w:t>
+      </w:r>
+      <w:r>
+        <w:rPr>
+          <w:rFonts w:ascii="Consolas" w:eastAsia="Consolas" w:hAnsi="Consolas" w:cs="Consolas"/>
+          <w:sz w:val="24"/>
+        </w:rPr>
+        <w:t xml:space="preserve"> Használati utasítás</w:t>
+      </w:r>
       <w:r>
         <w:rPr>
           <w:rFonts w:ascii="Consolas" w:eastAsia="Consolas" w:hAnsi="Consolas" w:cs="Consolas"/>
@@ -531,7 +555,21 @@
           <w:rFonts w:ascii="Consolas" w:eastAsia="Consolas" w:hAnsi="Consolas" w:cs="Consolas"/>
           <w:sz w:val="24"/>
         </w:rPr>
-        <w:t xml:space="preserve">3.2.2 </w:t>
+        <w:t>3.</w:t>
+      </w:r>
+      <w:r>
+        <w:rPr>
+          <w:rFonts w:ascii="Consolas" w:eastAsia="Consolas" w:hAnsi="Consolas" w:cs="Consolas"/>
+          <w:sz w:val="24"/>
+        </w:rPr>
+        <w:t>3</w:t>
+      </w:r>
+      <w:r>
+        <w:rPr>
+          <w:rFonts w:ascii="Consolas" w:eastAsia="Consolas" w:hAnsi="Consolas" w:cs="Consolas"/>
+          <w:sz w:val="24"/>
+        </w:rPr>
+        <w:t xml:space="preserve">.1 </w:t>
       </w:r>
       <w:proofErr w:type="spellStart"/>
       <w:r>
@@ -547,8 +585,17 @@
           <w:rFonts w:ascii="Consolas" w:eastAsia="Consolas" w:hAnsi="Consolas" w:cs="Consolas"/>
           <w:sz w:val="24"/>
         </w:rPr>
-        <w:t xml:space="preserve"> In</w:t>
-      </w:r>
+        <w:t xml:space="preserve"> </w:t>
+      </w:r>
+      <w:proofErr w:type="spellStart"/>
+      <w:r>
+        <w:rPr>
+          <w:rFonts w:ascii="Consolas" w:eastAsia="Consolas" w:hAnsi="Consolas" w:cs="Consolas"/>
+          <w:sz w:val="24"/>
+        </w:rPr>
+        <w:t>Up</w:t>
+      </w:r>
+      <w:proofErr w:type="spellEnd"/>
       <w:r>
         <w:rPr>
           <w:rFonts w:ascii="Consolas" w:eastAsia="Consolas" w:hAnsi="Consolas" w:cs="Consolas"/>
@@ -574,7 +621,37 @@
           <w:rFonts w:ascii="Consolas" w:eastAsia="Consolas" w:hAnsi="Consolas" w:cs="Consolas"/>
           <w:sz w:val="24"/>
         </w:rPr>
-        <w:t>3.2.3 Felhasználói beállítások</w:t>
+        <w:t>3.</w:t>
+      </w:r>
+      <w:r>
+        <w:rPr>
+          <w:rFonts w:ascii="Consolas" w:eastAsia="Consolas" w:hAnsi="Consolas" w:cs="Consolas"/>
+          <w:sz w:val="24"/>
+        </w:rPr>
+        <w:t>3</w:t>
+      </w:r>
+      <w:r>
+        <w:rPr>
+          <w:rFonts w:ascii="Consolas" w:eastAsia="Consolas" w:hAnsi="Consolas" w:cs="Consolas"/>
+          <w:sz w:val="24"/>
+        </w:rPr>
+        <w:t xml:space="preserve">.2 </w:t>
+      </w:r>
+      <w:proofErr w:type="spellStart"/>
+      <w:r>
+        <w:rPr>
+          <w:rFonts w:ascii="Consolas" w:eastAsia="Consolas" w:hAnsi="Consolas" w:cs="Consolas"/>
+          <w:sz w:val="24"/>
+        </w:rPr>
+        <w:t>Sign</w:t>
+      </w:r>
+      <w:proofErr w:type="spellEnd"/>
+      <w:r>
+        <w:rPr>
+          <w:rFonts w:ascii="Consolas" w:eastAsia="Consolas" w:hAnsi="Consolas" w:cs="Consolas"/>
+          <w:sz w:val="24"/>
+        </w:rPr>
+        <w:t xml:space="preserve"> In</w:t>
       </w:r>
       <w:r>
         <w:rPr>
@@ -601,7 +678,21 @@
           <w:rFonts w:ascii="Consolas" w:eastAsia="Consolas" w:hAnsi="Consolas" w:cs="Consolas"/>
           <w:sz w:val="24"/>
         </w:rPr>
-        <w:t>3.2.4 Térkép használata</w:t>
+        <w:t>3.</w:t>
+      </w:r>
+      <w:r>
+        <w:rPr>
+          <w:rFonts w:ascii="Consolas" w:eastAsia="Consolas" w:hAnsi="Consolas" w:cs="Consolas"/>
+          <w:sz w:val="24"/>
+        </w:rPr>
+        <w:t>3</w:t>
+      </w:r>
+      <w:r>
+        <w:rPr>
+          <w:rFonts w:ascii="Consolas" w:eastAsia="Consolas" w:hAnsi="Consolas" w:cs="Consolas"/>
+          <w:sz w:val="24"/>
+        </w:rPr>
+        <w:t>.3 Felhasználói beállítások</w:t>
       </w:r>
       <w:r>
         <w:rPr>
@@ -628,7 +719,62 @@
           <w:rFonts w:ascii="Consolas" w:eastAsia="Consolas" w:hAnsi="Consolas" w:cs="Consolas"/>
           <w:sz w:val="24"/>
         </w:rPr>
-        <w:t>3.3 Összegzés</w:t>
+        <w:t>3.</w:t>
+      </w:r>
+      <w:r>
+        <w:rPr>
+          <w:rFonts w:ascii="Consolas" w:eastAsia="Consolas" w:hAnsi="Consolas" w:cs="Consolas"/>
+          <w:sz w:val="24"/>
+        </w:rPr>
+        <w:t>3</w:t>
+      </w:r>
+      <w:r>
+        <w:rPr>
+          <w:rFonts w:ascii="Consolas" w:eastAsia="Consolas" w:hAnsi="Consolas" w:cs="Consolas"/>
+          <w:sz w:val="24"/>
+        </w:rPr>
+        <w:t>.4 Térkép használata</w:t>
+      </w:r>
+      <w:r>
+        <w:rPr>
+          <w:rFonts w:ascii="Consolas" w:eastAsia="Consolas" w:hAnsi="Consolas" w:cs="Consolas"/>
+          <w:sz w:val="24"/>
+        </w:rPr>
+        <w:tab/>
+        <w:t>##</w:t>
+      </w:r>
+    </w:p>
+    <w:p>
+      <w:pPr>
+        <w:tabs>
+          <w:tab w:val="right" w:leader="dot" w:pos="9072"/>
+        </w:tabs>
+        <w:spacing w:after="360"/>
+        <w:rPr>
+          <w:rFonts w:ascii="Consolas" w:eastAsia="Consolas" w:hAnsi="Consolas" w:cs="Consolas"/>
+          <w:sz w:val="24"/>
+        </w:rPr>
+      </w:pPr>
+      <w:r>
+        <w:rPr>
+          <w:rFonts w:ascii="Consolas" w:eastAsia="Consolas" w:hAnsi="Consolas" w:cs="Consolas"/>
+          <w:sz w:val="24"/>
+        </w:rPr>
+        <w:t>3.</w:t>
+      </w:r>
+      <w:r>
+        <w:rPr>
+          <w:rFonts w:ascii="Consolas" w:eastAsia="Consolas" w:hAnsi="Consolas" w:cs="Consolas"/>
+          <w:sz w:val="24"/>
+        </w:rPr>
+        <w:t>4</w:t>
+      </w:r>
+      <w:r>
+        <w:rPr>
+          <w:rFonts w:ascii="Consolas" w:eastAsia="Consolas" w:hAnsi="Consolas" w:cs="Consolas"/>
+          <w:sz w:val="24"/>
+        </w:rPr>
+        <w:t xml:space="preserve"> Összegzés</w:t>
       </w:r>
       <w:r>
         <w:rPr>
@@ -8786,15 +8932,2004 @@
           <w:tab w:val="left" w:pos="5385"/>
         </w:tabs>
         <w:spacing w:after="0"/>
-        <w:jc w:val="center"/>
+        <w:rPr>
+          <w:rFonts w:ascii="Consolas" w:eastAsia="Consolas" w:hAnsi="Consolas" w:cs="Consolas"/>
+          <w:sz w:val="24"/>
+        </w:rPr>
+      </w:pPr>
+      <w:r>
+        <w:rPr>
+          <w:rFonts w:ascii="Consolas" w:eastAsia="Consolas" w:hAnsi="Consolas" w:cs="Consolas"/>
+          <w:sz w:val="24"/>
+        </w:rPr>
+        <w:t>Az adatbázis 7 különálló táblában tárolja el a weboldalon használt adatokat:</w:t>
+      </w:r>
+    </w:p>
+    <w:p>
+      <w:pPr>
+        <w:tabs>
+          <w:tab w:val="left" w:pos="5385"/>
+        </w:tabs>
+        <w:spacing w:after="0"/>
+        <w:rPr>
+          <w:rFonts w:ascii="Consolas" w:eastAsia="Consolas" w:hAnsi="Consolas" w:cs="Consolas"/>
+          <w:sz w:val="24"/>
+        </w:rPr>
+      </w:pPr>
+    </w:p>
+    <w:p>
+      <w:pPr>
+        <w:tabs>
+          <w:tab w:val="left" w:pos="5385"/>
+        </w:tabs>
+        <w:spacing w:after="0"/>
+        <w:rPr>
+          <w:rFonts w:ascii="Consolas" w:eastAsia="Consolas" w:hAnsi="Consolas" w:cs="Consolas"/>
+          <w:sz w:val="24"/>
+        </w:rPr>
+      </w:pPr>
+    </w:p>
+    <w:p>
+      <w:pPr>
+        <w:tabs>
+          <w:tab w:val="left" w:pos="5385"/>
+        </w:tabs>
+        <w:spacing w:after="0"/>
+        <w:rPr>
+          <w:rFonts w:ascii="Consolas" w:eastAsia="Consolas" w:hAnsi="Consolas" w:cs="Consolas"/>
+          <w:sz w:val="24"/>
+        </w:rPr>
+      </w:pPr>
+    </w:p>
+    <w:p>
+      <w:pPr>
+        <w:pStyle w:val="Listaszerbekezds"/>
+        <w:numPr>
+          <w:ilvl w:val="0"/>
+          <w:numId w:val="2"/>
+        </w:numPr>
+        <w:tabs>
+          <w:tab w:val="left" w:pos="5385"/>
+        </w:tabs>
+        <w:spacing w:after="0"/>
+        <w:rPr>
+          <w:rFonts w:ascii="Consolas" w:eastAsia="Consolas" w:hAnsi="Consolas" w:cs="Consolas"/>
+          <w:sz w:val="24"/>
+        </w:rPr>
+      </w:pPr>
+      <w:proofErr w:type="spellStart"/>
+      <w:r>
+        <w:rPr>
+          <w:rFonts w:ascii="Consolas" w:eastAsia="Consolas" w:hAnsi="Consolas" w:cs="Consolas"/>
+          <w:sz w:val="24"/>
+        </w:rPr>
+        <w:t>Countries</w:t>
+      </w:r>
+      <w:proofErr w:type="spellEnd"/>
+      <w:r>
+        <w:rPr>
+          <w:rFonts w:ascii="Consolas" w:eastAsia="Consolas" w:hAnsi="Consolas" w:cs="Consolas"/>
+          <w:sz w:val="24"/>
+        </w:rPr>
+        <w:t xml:space="preserve"> tábla: Az országok adatait tartalmazza</w:t>
+      </w:r>
+    </w:p>
+    <w:p>
+      <w:pPr>
+        <w:pStyle w:val="Listaszerbekezds"/>
+        <w:numPr>
+          <w:ilvl w:val="1"/>
+          <w:numId w:val="2"/>
+        </w:numPr>
+        <w:tabs>
+          <w:tab w:val="left" w:pos="5385"/>
+        </w:tabs>
+        <w:spacing w:after="0"/>
+        <w:rPr>
+          <w:rFonts w:ascii="Consolas" w:eastAsia="Consolas" w:hAnsi="Consolas" w:cs="Consolas"/>
+          <w:sz w:val="24"/>
+        </w:rPr>
+      </w:pPr>
+      <w:r>
         <w:rPr>
           <w:rFonts w:ascii="Consolas" w:eastAsia="Consolas" w:hAnsi="Consolas" w:cs="Consolas"/>
           <w:b/>
-          <w:color w:val="4472C4"/>
-          <w:sz w:val="32"/>
-          <w:u w:val="single"/>
-        </w:rPr>
-      </w:pPr>
+          <w:sz w:val="24"/>
+        </w:rPr>
+        <w:t>Alpha-code-3</w:t>
+      </w:r>
+      <w:r>
+        <w:rPr>
+          <w:rFonts w:ascii="Consolas" w:eastAsia="Consolas" w:hAnsi="Consolas" w:cs="Consolas"/>
+          <w:sz w:val="24"/>
+        </w:rPr>
+        <w:t>:</w:t>
+      </w:r>
+      <w:r>
+        <w:rPr>
+          <w:rFonts w:ascii="Consolas" w:eastAsia="Consolas" w:hAnsi="Consolas" w:cs="Consolas"/>
+          <w:sz w:val="24"/>
+        </w:rPr>
+        <w:t xml:space="preserve"> Elsődleges kulcs.</w:t>
+      </w:r>
+      <w:r>
+        <w:rPr>
+          <w:rFonts w:ascii="Consolas" w:eastAsia="Consolas" w:hAnsi="Consolas" w:cs="Consolas"/>
+          <w:sz w:val="24"/>
+        </w:rPr>
+        <w:t xml:space="preserve"> </w:t>
+      </w:r>
+      <w:r>
+        <w:rPr>
+          <w:rFonts w:ascii="Consolas" w:eastAsia="Consolas" w:hAnsi="Consolas" w:cs="Consolas"/>
+          <w:sz w:val="24"/>
+        </w:rPr>
+        <w:t xml:space="preserve">Az országok három karakterből álló </w:t>
+      </w:r>
+      <w:proofErr w:type="spellStart"/>
+      <w:r>
+        <w:rPr>
+          <w:rFonts w:ascii="Consolas" w:eastAsia="Consolas" w:hAnsi="Consolas" w:cs="Consolas"/>
+          <w:sz w:val="24"/>
+        </w:rPr>
+        <w:t>alpha</w:t>
+      </w:r>
+      <w:proofErr w:type="spellEnd"/>
+      <w:r>
+        <w:rPr>
+          <w:rFonts w:ascii="Consolas" w:eastAsia="Consolas" w:hAnsi="Consolas" w:cs="Consolas"/>
+          <w:sz w:val="24"/>
+        </w:rPr>
+        <w:t xml:space="preserve"> </w:t>
+      </w:r>
+      <w:proofErr w:type="spellStart"/>
+      <w:r>
+        <w:rPr>
+          <w:rFonts w:ascii="Consolas" w:eastAsia="Consolas" w:hAnsi="Consolas" w:cs="Consolas"/>
+          <w:sz w:val="24"/>
+        </w:rPr>
+        <w:t>codejait</w:t>
+      </w:r>
+      <w:proofErr w:type="spellEnd"/>
+      <w:r>
+        <w:rPr>
+          <w:rFonts w:ascii="Consolas" w:eastAsia="Consolas" w:hAnsi="Consolas" w:cs="Consolas"/>
+          <w:sz w:val="24"/>
+        </w:rPr>
+        <w:t xml:space="preserve"> tartalmazza. </w:t>
+      </w:r>
+      <w:r>
+        <w:rPr>
+          <w:rFonts w:ascii="Consolas" w:eastAsia="Consolas" w:hAnsi="Consolas" w:cs="Consolas"/>
+          <w:b/>
+          <w:sz w:val="24"/>
+        </w:rPr>
+        <w:t>Adattípusa</w:t>
+      </w:r>
+      <w:r>
+        <w:rPr>
+          <w:rFonts w:ascii="Consolas" w:eastAsia="Consolas" w:hAnsi="Consolas" w:cs="Consolas"/>
+          <w:sz w:val="24"/>
+        </w:rPr>
+        <w:t>:</w:t>
+      </w:r>
+      <w:r>
+        <w:rPr>
+          <w:rFonts w:ascii="Consolas" w:eastAsia="Consolas" w:hAnsi="Consolas" w:cs="Consolas"/>
+          <w:sz w:val="24"/>
+        </w:rPr>
+        <w:t xml:space="preserve"> </w:t>
+      </w:r>
+      <w:proofErr w:type="gramStart"/>
+      <w:r>
+        <w:rPr>
+          <w:rFonts w:ascii="Consolas" w:eastAsia="Consolas" w:hAnsi="Consolas" w:cs="Consolas"/>
+          <w:sz w:val="24"/>
+        </w:rPr>
+        <w:t>VARCHAR(</w:t>
+      </w:r>
+      <w:proofErr w:type="gramEnd"/>
+      <w:r>
+        <w:rPr>
+          <w:rFonts w:ascii="Consolas" w:eastAsia="Consolas" w:hAnsi="Consolas" w:cs="Consolas"/>
+          <w:sz w:val="24"/>
+        </w:rPr>
+        <w:t>3)</w:t>
+      </w:r>
+    </w:p>
+    <w:p>
+      <w:pPr>
+        <w:pStyle w:val="Listaszerbekezds"/>
+        <w:numPr>
+          <w:ilvl w:val="1"/>
+          <w:numId w:val="2"/>
+        </w:numPr>
+        <w:tabs>
+          <w:tab w:val="left" w:pos="5385"/>
+        </w:tabs>
+        <w:spacing w:after="0"/>
+        <w:rPr>
+          <w:rFonts w:ascii="Consolas" w:eastAsia="Consolas" w:hAnsi="Consolas" w:cs="Consolas"/>
+          <w:sz w:val="24"/>
+        </w:rPr>
+      </w:pPr>
+      <w:proofErr w:type="spellStart"/>
+      <w:r>
+        <w:rPr>
+          <w:rFonts w:ascii="Consolas" w:eastAsia="Consolas" w:hAnsi="Consolas" w:cs="Consolas"/>
+          <w:b/>
+          <w:sz w:val="24"/>
+        </w:rPr>
+        <w:t>Name</w:t>
+      </w:r>
+      <w:proofErr w:type="spellEnd"/>
+      <w:r>
+        <w:rPr>
+          <w:rFonts w:ascii="Consolas" w:eastAsia="Consolas" w:hAnsi="Consolas" w:cs="Consolas"/>
+          <w:sz w:val="24"/>
+        </w:rPr>
+        <w:t xml:space="preserve">: Az országok neveit tartalmazza. </w:t>
+      </w:r>
+      <w:r>
+        <w:rPr>
+          <w:rFonts w:ascii="Consolas" w:eastAsia="Consolas" w:hAnsi="Consolas" w:cs="Consolas"/>
+          <w:b/>
+          <w:sz w:val="24"/>
+        </w:rPr>
+        <w:t>Adattípusa</w:t>
+      </w:r>
+      <w:r>
+        <w:rPr>
+          <w:rFonts w:ascii="Consolas" w:eastAsia="Consolas" w:hAnsi="Consolas" w:cs="Consolas"/>
+          <w:sz w:val="24"/>
+        </w:rPr>
+        <w:t>: LONGTEXT</w:t>
+      </w:r>
+    </w:p>
+    <w:p>
+      <w:pPr>
+        <w:pStyle w:val="Listaszerbekezds"/>
+        <w:numPr>
+          <w:ilvl w:val="1"/>
+          <w:numId w:val="2"/>
+        </w:numPr>
+        <w:tabs>
+          <w:tab w:val="left" w:pos="5385"/>
+        </w:tabs>
+        <w:spacing w:after="0"/>
+        <w:rPr>
+          <w:rFonts w:ascii="Consolas" w:eastAsia="Consolas" w:hAnsi="Consolas" w:cs="Consolas"/>
+          <w:sz w:val="24"/>
+        </w:rPr>
+      </w:pPr>
+      <w:proofErr w:type="spellStart"/>
+      <w:r>
+        <w:rPr>
+          <w:rFonts w:ascii="Consolas" w:eastAsia="Consolas" w:hAnsi="Consolas" w:cs="Consolas"/>
+          <w:b/>
+          <w:sz w:val="24"/>
+        </w:rPr>
+        <w:t>Currency</w:t>
+      </w:r>
+      <w:proofErr w:type="spellEnd"/>
+      <w:r>
+        <w:rPr>
+          <w:rFonts w:ascii="Consolas" w:eastAsia="Consolas" w:hAnsi="Consolas" w:cs="Consolas"/>
+          <w:sz w:val="24"/>
+        </w:rPr>
+        <w:t xml:space="preserve">: Az országok pénznemét tartalmazza. </w:t>
+      </w:r>
+      <w:r>
+        <w:rPr>
+          <w:rFonts w:ascii="Consolas" w:eastAsia="Consolas" w:hAnsi="Consolas" w:cs="Consolas"/>
+          <w:b/>
+          <w:sz w:val="24"/>
+        </w:rPr>
+        <w:t>Adattípusa</w:t>
+      </w:r>
+      <w:r>
+        <w:rPr>
+          <w:rFonts w:ascii="Consolas" w:eastAsia="Consolas" w:hAnsi="Consolas" w:cs="Consolas"/>
+          <w:sz w:val="24"/>
+        </w:rPr>
+        <w:t>: LONGTEXT</w:t>
+      </w:r>
+    </w:p>
+    <w:p>
+      <w:pPr>
+        <w:pStyle w:val="Listaszerbekezds"/>
+        <w:numPr>
+          <w:ilvl w:val="1"/>
+          <w:numId w:val="2"/>
+        </w:numPr>
+        <w:tabs>
+          <w:tab w:val="left" w:pos="5385"/>
+        </w:tabs>
+        <w:spacing w:after="0"/>
+        <w:rPr>
+          <w:rFonts w:ascii="Consolas" w:eastAsia="Consolas" w:hAnsi="Consolas" w:cs="Consolas"/>
+          <w:sz w:val="24"/>
+        </w:rPr>
+      </w:pPr>
+      <w:r>
+        <w:rPr>
+          <w:rFonts w:ascii="Consolas" w:eastAsia="Consolas" w:hAnsi="Consolas" w:cs="Consolas"/>
+          <w:b/>
+          <w:sz w:val="24"/>
+        </w:rPr>
+        <w:t>Alpha-code-2</w:t>
+      </w:r>
+      <w:r>
+        <w:rPr>
+          <w:rFonts w:ascii="Consolas" w:eastAsia="Consolas" w:hAnsi="Consolas" w:cs="Consolas"/>
+          <w:sz w:val="24"/>
+        </w:rPr>
+        <w:t xml:space="preserve">: Az országok két karakterből álló </w:t>
+      </w:r>
+      <w:proofErr w:type="spellStart"/>
+      <w:r>
+        <w:rPr>
+          <w:rFonts w:ascii="Consolas" w:eastAsia="Consolas" w:hAnsi="Consolas" w:cs="Consolas"/>
+          <w:sz w:val="24"/>
+        </w:rPr>
+        <w:t>alpha</w:t>
+      </w:r>
+      <w:proofErr w:type="spellEnd"/>
+      <w:r>
+        <w:rPr>
+          <w:rFonts w:ascii="Consolas" w:eastAsia="Consolas" w:hAnsi="Consolas" w:cs="Consolas"/>
+          <w:sz w:val="24"/>
+        </w:rPr>
+        <w:t xml:space="preserve"> </w:t>
+      </w:r>
+      <w:proofErr w:type="spellStart"/>
+      <w:r>
+        <w:rPr>
+          <w:rFonts w:ascii="Consolas" w:eastAsia="Consolas" w:hAnsi="Consolas" w:cs="Consolas"/>
+          <w:sz w:val="24"/>
+        </w:rPr>
+        <w:t>codejait</w:t>
+      </w:r>
+      <w:proofErr w:type="spellEnd"/>
+      <w:r>
+        <w:rPr>
+          <w:rFonts w:ascii="Consolas" w:eastAsia="Consolas" w:hAnsi="Consolas" w:cs="Consolas"/>
+          <w:sz w:val="24"/>
+        </w:rPr>
+        <w:t xml:space="preserve"> tartalmazza. </w:t>
+      </w:r>
+      <w:r>
+        <w:rPr>
+          <w:rFonts w:ascii="Consolas" w:eastAsia="Consolas" w:hAnsi="Consolas" w:cs="Consolas"/>
+          <w:b/>
+          <w:sz w:val="24"/>
+        </w:rPr>
+        <w:t>Adattípusa</w:t>
+      </w:r>
+      <w:r>
+        <w:rPr>
+          <w:rFonts w:ascii="Consolas" w:eastAsia="Consolas" w:hAnsi="Consolas" w:cs="Consolas"/>
+          <w:sz w:val="24"/>
+        </w:rPr>
+        <w:t xml:space="preserve">: </w:t>
+      </w:r>
+      <w:proofErr w:type="gramStart"/>
+      <w:r>
+        <w:rPr>
+          <w:rFonts w:ascii="Consolas" w:eastAsia="Consolas" w:hAnsi="Consolas" w:cs="Consolas"/>
+          <w:sz w:val="24"/>
+        </w:rPr>
+        <w:t>VARCHAR(</w:t>
+      </w:r>
+      <w:proofErr w:type="gramEnd"/>
+      <w:r>
+        <w:rPr>
+          <w:rFonts w:ascii="Consolas" w:eastAsia="Consolas" w:hAnsi="Consolas" w:cs="Consolas"/>
+          <w:sz w:val="24"/>
+        </w:rPr>
+        <w:t>2)</w:t>
+      </w:r>
+    </w:p>
+    <w:p>
+      <w:pPr>
+        <w:pStyle w:val="Listaszerbekezds"/>
+        <w:numPr>
+          <w:ilvl w:val="1"/>
+          <w:numId w:val="2"/>
+        </w:numPr>
+        <w:tabs>
+          <w:tab w:val="left" w:pos="5385"/>
+        </w:tabs>
+        <w:spacing w:after="120"/>
+        <w:ind w:left="1434" w:hanging="357"/>
+        <w:rPr>
+          <w:rFonts w:ascii="Consolas" w:eastAsia="Consolas" w:hAnsi="Consolas" w:cs="Consolas"/>
+          <w:sz w:val="24"/>
+        </w:rPr>
+      </w:pPr>
+      <w:proofErr w:type="spellStart"/>
+      <w:r>
+        <w:rPr>
+          <w:rFonts w:ascii="Consolas" w:eastAsia="Consolas" w:hAnsi="Consolas" w:cs="Consolas"/>
+          <w:b/>
+          <w:sz w:val="24"/>
+        </w:rPr>
+        <w:t>Continent</w:t>
+      </w:r>
+      <w:proofErr w:type="spellEnd"/>
+      <w:r>
+        <w:rPr>
+          <w:rFonts w:ascii="Consolas" w:eastAsia="Consolas" w:hAnsi="Consolas" w:cs="Consolas"/>
+          <w:sz w:val="24"/>
+        </w:rPr>
+        <w:t xml:space="preserve">: Az országok kontinensen való elhelyezkedése. </w:t>
+      </w:r>
+      <w:r>
+        <w:rPr>
+          <w:rFonts w:ascii="Consolas" w:eastAsia="Consolas" w:hAnsi="Consolas" w:cs="Consolas"/>
+          <w:b/>
+          <w:sz w:val="24"/>
+        </w:rPr>
+        <w:t>Adattípusa</w:t>
+      </w:r>
+      <w:r>
+        <w:rPr>
+          <w:rFonts w:ascii="Consolas" w:eastAsia="Consolas" w:hAnsi="Consolas" w:cs="Consolas"/>
+          <w:sz w:val="24"/>
+        </w:rPr>
+        <w:t xml:space="preserve">: </w:t>
+      </w:r>
+      <w:proofErr w:type="gramStart"/>
+      <w:r>
+        <w:rPr>
+          <w:rFonts w:ascii="Consolas" w:eastAsia="Consolas" w:hAnsi="Consolas" w:cs="Consolas"/>
+          <w:sz w:val="24"/>
+        </w:rPr>
+        <w:t>VARCHAR(</w:t>
+      </w:r>
+      <w:proofErr w:type="gramEnd"/>
+      <w:r>
+        <w:rPr>
+          <w:rFonts w:ascii="Consolas" w:eastAsia="Consolas" w:hAnsi="Consolas" w:cs="Consolas"/>
+          <w:sz w:val="24"/>
+        </w:rPr>
+        <w:t>45)</w:t>
+      </w:r>
+    </w:p>
+    <w:p>
+      <w:pPr>
+        <w:pStyle w:val="Listaszerbekezds"/>
+        <w:tabs>
+          <w:tab w:val="left" w:pos="5385"/>
+        </w:tabs>
+        <w:spacing w:after="120"/>
+        <w:ind w:left="1434"/>
+        <w:rPr>
+          <w:rFonts w:ascii="Consolas" w:eastAsia="Consolas" w:hAnsi="Consolas" w:cs="Consolas"/>
+          <w:sz w:val="24"/>
+        </w:rPr>
+      </w:pPr>
+    </w:p>
+    <w:p>
+      <w:pPr>
+        <w:pStyle w:val="Listaszerbekezds"/>
+        <w:tabs>
+          <w:tab w:val="left" w:pos="5385"/>
+        </w:tabs>
+        <w:spacing w:after="120"/>
+        <w:ind w:left="1434"/>
+        <w:rPr>
+          <w:rFonts w:ascii="Consolas" w:eastAsia="Consolas" w:hAnsi="Consolas" w:cs="Consolas"/>
+          <w:sz w:val="24"/>
+        </w:rPr>
+      </w:pPr>
+    </w:p>
+    <w:p>
+      <w:pPr>
+        <w:pStyle w:val="Listaszerbekezds"/>
+        <w:tabs>
+          <w:tab w:val="left" w:pos="5385"/>
+        </w:tabs>
+        <w:spacing w:after="120"/>
+        <w:ind w:left="1434"/>
+        <w:rPr>
+          <w:rFonts w:ascii="Consolas" w:eastAsia="Consolas" w:hAnsi="Consolas" w:cs="Consolas"/>
+          <w:sz w:val="24"/>
+        </w:rPr>
+      </w:pPr>
+    </w:p>
+    <w:p>
+      <w:pPr>
+        <w:pStyle w:val="Listaszerbekezds"/>
+        <w:numPr>
+          <w:ilvl w:val="0"/>
+          <w:numId w:val="2"/>
+        </w:numPr>
+        <w:tabs>
+          <w:tab w:val="left" w:pos="5385"/>
+        </w:tabs>
+        <w:spacing w:after="0"/>
+        <w:rPr>
+          <w:rFonts w:ascii="Consolas" w:eastAsia="Consolas" w:hAnsi="Consolas" w:cs="Consolas"/>
+          <w:sz w:val="24"/>
+        </w:rPr>
+      </w:pPr>
+      <w:proofErr w:type="spellStart"/>
+      <w:r>
+        <w:rPr>
+          <w:rFonts w:ascii="Consolas" w:eastAsia="Consolas" w:hAnsi="Consolas" w:cs="Consolas"/>
+          <w:sz w:val="24"/>
+        </w:rPr>
+        <w:t>Visits</w:t>
+      </w:r>
+      <w:proofErr w:type="spellEnd"/>
+      <w:r>
+        <w:rPr>
+          <w:rFonts w:ascii="Consolas" w:eastAsia="Consolas" w:hAnsi="Consolas" w:cs="Consolas"/>
+          <w:sz w:val="24"/>
+        </w:rPr>
+        <w:t xml:space="preserve"> tábla: Az egyes országokba való látogatások adatait tartalmazza</w:t>
+      </w:r>
+    </w:p>
+    <w:p>
+      <w:pPr>
+        <w:pStyle w:val="Listaszerbekezds"/>
+        <w:numPr>
+          <w:ilvl w:val="1"/>
+          <w:numId w:val="2"/>
+        </w:numPr>
+        <w:tabs>
+          <w:tab w:val="left" w:pos="5385"/>
+        </w:tabs>
+        <w:spacing w:after="0"/>
+        <w:rPr>
+          <w:rFonts w:ascii="Consolas" w:eastAsia="Consolas" w:hAnsi="Consolas" w:cs="Consolas"/>
+          <w:sz w:val="24"/>
+        </w:rPr>
+      </w:pPr>
+      <w:proofErr w:type="spellStart"/>
+      <w:r>
+        <w:rPr>
+          <w:rFonts w:ascii="Consolas" w:eastAsia="Consolas" w:hAnsi="Consolas" w:cs="Consolas"/>
+          <w:b/>
+          <w:sz w:val="24"/>
+        </w:rPr>
+        <w:t>Country_ID</w:t>
+      </w:r>
+      <w:proofErr w:type="spellEnd"/>
+      <w:r>
+        <w:rPr>
+          <w:rFonts w:ascii="Consolas" w:eastAsia="Consolas" w:hAnsi="Consolas" w:cs="Consolas"/>
+          <w:sz w:val="24"/>
+        </w:rPr>
+        <w:t>: Az országok egyéni azonosítója</w:t>
+      </w:r>
+      <w:r>
+        <w:rPr>
+          <w:rFonts w:ascii="Consolas" w:eastAsia="Consolas" w:hAnsi="Consolas" w:cs="Consolas"/>
+          <w:sz w:val="24"/>
+        </w:rPr>
+        <w:t xml:space="preserve">, ami a táblát összeköti a </w:t>
+      </w:r>
+      <w:proofErr w:type="spellStart"/>
+      <w:r>
+        <w:rPr>
+          <w:rFonts w:ascii="Consolas" w:eastAsia="Consolas" w:hAnsi="Consolas" w:cs="Consolas"/>
+          <w:sz w:val="24"/>
+        </w:rPr>
+        <w:t>Countires</w:t>
+      </w:r>
+      <w:proofErr w:type="spellEnd"/>
+      <w:r>
+        <w:rPr>
+          <w:rFonts w:ascii="Consolas" w:eastAsia="Consolas" w:hAnsi="Consolas" w:cs="Consolas"/>
+          <w:sz w:val="24"/>
+        </w:rPr>
+        <w:t xml:space="preserve"> táblával</w:t>
+      </w:r>
+      <w:r>
+        <w:rPr>
+          <w:rFonts w:ascii="Consolas" w:eastAsia="Consolas" w:hAnsi="Consolas" w:cs="Consolas"/>
+          <w:sz w:val="24"/>
+        </w:rPr>
+        <w:t xml:space="preserve">. </w:t>
+      </w:r>
+      <w:r>
+        <w:rPr>
+          <w:rFonts w:ascii="Consolas" w:eastAsia="Consolas" w:hAnsi="Consolas" w:cs="Consolas"/>
+          <w:b/>
+          <w:sz w:val="24"/>
+        </w:rPr>
+        <w:t>Adattípusa</w:t>
+      </w:r>
+      <w:r>
+        <w:rPr>
+          <w:rFonts w:ascii="Consolas" w:eastAsia="Consolas" w:hAnsi="Consolas" w:cs="Consolas"/>
+          <w:sz w:val="24"/>
+        </w:rPr>
+        <w:t xml:space="preserve">: </w:t>
+      </w:r>
+      <w:proofErr w:type="gramStart"/>
+      <w:r>
+        <w:rPr>
+          <w:rFonts w:ascii="Consolas" w:eastAsia="Consolas" w:hAnsi="Consolas" w:cs="Consolas"/>
+          <w:sz w:val="24"/>
+        </w:rPr>
+        <w:t>VARCHAR(</w:t>
+      </w:r>
+      <w:proofErr w:type="gramEnd"/>
+      <w:r>
+        <w:rPr>
+          <w:rFonts w:ascii="Consolas" w:eastAsia="Consolas" w:hAnsi="Consolas" w:cs="Consolas"/>
+          <w:sz w:val="24"/>
+        </w:rPr>
+        <w:t>3)</w:t>
+      </w:r>
+    </w:p>
+    <w:p>
+      <w:pPr>
+        <w:pStyle w:val="Listaszerbekezds"/>
+        <w:numPr>
+          <w:ilvl w:val="1"/>
+          <w:numId w:val="2"/>
+        </w:numPr>
+        <w:tabs>
+          <w:tab w:val="left" w:pos="5385"/>
+        </w:tabs>
+        <w:spacing w:after="0"/>
+        <w:rPr>
+          <w:rFonts w:ascii="Consolas" w:eastAsia="Consolas" w:hAnsi="Consolas" w:cs="Consolas"/>
+          <w:sz w:val="24"/>
+        </w:rPr>
+      </w:pPr>
+      <w:proofErr w:type="spellStart"/>
+      <w:r>
+        <w:rPr>
+          <w:rFonts w:ascii="Consolas" w:eastAsia="Consolas" w:hAnsi="Consolas" w:cs="Consolas"/>
+          <w:b/>
+          <w:sz w:val="24"/>
+        </w:rPr>
+        <w:t>User_Name</w:t>
+      </w:r>
+      <w:proofErr w:type="spellEnd"/>
+      <w:r>
+        <w:rPr>
+          <w:rFonts w:ascii="Consolas" w:eastAsia="Consolas" w:hAnsi="Consolas" w:cs="Consolas"/>
+          <w:sz w:val="24"/>
+        </w:rPr>
+        <w:t xml:space="preserve">: A felhasználó nevét tartalmazza. </w:t>
+      </w:r>
+      <w:r>
+        <w:rPr>
+          <w:rFonts w:ascii="Consolas" w:eastAsia="Consolas" w:hAnsi="Consolas" w:cs="Consolas"/>
+          <w:b/>
+          <w:sz w:val="24"/>
+        </w:rPr>
+        <w:t>Adattípusa</w:t>
+      </w:r>
+      <w:r>
+        <w:rPr>
+          <w:rFonts w:ascii="Consolas" w:eastAsia="Consolas" w:hAnsi="Consolas" w:cs="Consolas"/>
+          <w:sz w:val="24"/>
+        </w:rPr>
+        <w:t xml:space="preserve">: </w:t>
+      </w:r>
+      <w:proofErr w:type="gramStart"/>
+      <w:r>
+        <w:rPr>
+          <w:rFonts w:ascii="Consolas" w:eastAsia="Consolas" w:hAnsi="Consolas" w:cs="Consolas"/>
+          <w:sz w:val="24"/>
+        </w:rPr>
+        <w:t>VARCHAR(</w:t>
+      </w:r>
+      <w:proofErr w:type="gramEnd"/>
+      <w:r>
+        <w:rPr>
+          <w:rFonts w:ascii="Consolas" w:eastAsia="Consolas" w:hAnsi="Consolas" w:cs="Consolas"/>
+          <w:sz w:val="24"/>
+        </w:rPr>
+        <w:t>45)</w:t>
+      </w:r>
+    </w:p>
+    <w:p>
+      <w:pPr>
+        <w:pStyle w:val="Listaszerbekezds"/>
+        <w:tabs>
+          <w:tab w:val="left" w:pos="5385"/>
+        </w:tabs>
+        <w:spacing w:after="0"/>
+        <w:rPr>
+          <w:rFonts w:ascii="Consolas" w:eastAsia="Consolas" w:hAnsi="Consolas" w:cs="Consolas"/>
+          <w:sz w:val="24"/>
+        </w:rPr>
+      </w:pPr>
+    </w:p>
+    <w:p>
+      <w:pPr>
+        <w:pStyle w:val="Listaszerbekezds"/>
+        <w:tabs>
+          <w:tab w:val="left" w:pos="5385"/>
+        </w:tabs>
+        <w:spacing w:after="0"/>
+        <w:rPr>
+          <w:rFonts w:ascii="Consolas" w:eastAsia="Consolas" w:hAnsi="Consolas" w:cs="Consolas"/>
+          <w:sz w:val="24"/>
+        </w:rPr>
+      </w:pPr>
+    </w:p>
+    <w:p>
+      <w:pPr>
+        <w:pStyle w:val="Listaszerbekezds"/>
+        <w:tabs>
+          <w:tab w:val="left" w:pos="5385"/>
+        </w:tabs>
+        <w:spacing w:after="0"/>
+        <w:rPr>
+          <w:rFonts w:ascii="Consolas" w:eastAsia="Consolas" w:hAnsi="Consolas" w:cs="Consolas"/>
+          <w:sz w:val="24"/>
+        </w:rPr>
+      </w:pPr>
+    </w:p>
+    <w:p>
+      <w:pPr>
+        <w:pStyle w:val="Listaszerbekezds"/>
+        <w:numPr>
+          <w:ilvl w:val="0"/>
+          <w:numId w:val="2"/>
+        </w:numPr>
+        <w:tabs>
+          <w:tab w:val="left" w:pos="5385"/>
+        </w:tabs>
+        <w:spacing w:after="0"/>
+        <w:rPr>
+          <w:rFonts w:ascii="Consolas" w:eastAsia="Consolas" w:hAnsi="Consolas" w:cs="Consolas"/>
+          <w:sz w:val="24"/>
+        </w:rPr>
+      </w:pPr>
+      <w:proofErr w:type="spellStart"/>
+      <w:r>
+        <w:rPr>
+          <w:rFonts w:ascii="Consolas" w:eastAsia="Consolas" w:hAnsi="Consolas" w:cs="Consolas"/>
+          <w:sz w:val="24"/>
+        </w:rPr>
+        <w:t>Languages_connection</w:t>
+      </w:r>
+      <w:proofErr w:type="spellEnd"/>
+      <w:r>
+        <w:rPr>
+          <w:rFonts w:ascii="Consolas" w:eastAsia="Consolas" w:hAnsi="Consolas" w:cs="Consolas"/>
+          <w:sz w:val="24"/>
+        </w:rPr>
+        <w:t xml:space="preserve"> tábla</w:t>
+      </w:r>
+      <w:r>
+        <w:rPr>
+          <w:rFonts w:ascii="Consolas" w:eastAsia="Consolas" w:hAnsi="Consolas" w:cs="Consolas"/>
+          <w:sz w:val="24"/>
+        </w:rPr>
+        <w:t>: A nyelveket kapcsolja a többi táblához.</w:t>
+      </w:r>
+    </w:p>
+    <w:p>
+      <w:pPr>
+        <w:pStyle w:val="Listaszerbekezds"/>
+        <w:numPr>
+          <w:ilvl w:val="1"/>
+          <w:numId w:val="2"/>
+        </w:numPr>
+        <w:tabs>
+          <w:tab w:val="left" w:pos="5385"/>
+        </w:tabs>
+        <w:spacing w:after="0"/>
+        <w:rPr>
+          <w:rFonts w:ascii="Consolas" w:eastAsia="Consolas" w:hAnsi="Consolas" w:cs="Consolas"/>
+          <w:sz w:val="24"/>
+        </w:rPr>
+      </w:pPr>
+      <w:proofErr w:type="spellStart"/>
+      <w:r>
+        <w:rPr>
+          <w:rFonts w:ascii="Consolas" w:eastAsia="Consolas" w:hAnsi="Consolas" w:cs="Consolas"/>
+          <w:b/>
+          <w:sz w:val="24"/>
+        </w:rPr>
+        <w:t>Country_ID</w:t>
+      </w:r>
+      <w:proofErr w:type="spellEnd"/>
+      <w:r>
+        <w:rPr>
+          <w:rFonts w:ascii="Consolas" w:eastAsia="Consolas" w:hAnsi="Consolas" w:cs="Consolas"/>
+          <w:sz w:val="24"/>
+        </w:rPr>
+        <w:t xml:space="preserve">: A nyelveket kapcsolja az országokhoz. </w:t>
+      </w:r>
+      <w:r>
+        <w:rPr>
+          <w:rFonts w:ascii="Consolas" w:eastAsia="Consolas" w:hAnsi="Consolas" w:cs="Consolas"/>
+          <w:b/>
+          <w:sz w:val="24"/>
+        </w:rPr>
+        <w:t>Adattípusa</w:t>
+      </w:r>
+      <w:r>
+        <w:rPr>
+          <w:rFonts w:ascii="Consolas" w:eastAsia="Consolas" w:hAnsi="Consolas" w:cs="Consolas"/>
+          <w:sz w:val="24"/>
+        </w:rPr>
+        <w:t xml:space="preserve">: </w:t>
+      </w:r>
+      <w:proofErr w:type="gramStart"/>
+      <w:r>
+        <w:rPr>
+          <w:rFonts w:ascii="Consolas" w:eastAsia="Consolas" w:hAnsi="Consolas" w:cs="Consolas"/>
+          <w:sz w:val="24"/>
+        </w:rPr>
+        <w:t>VARCHAR(</w:t>
+      </w:r>
+      <w:proofErr w:type="gramEnd"/>
+      <w:r>
+        <w:rPr>
+          <w:rFonts w:ascii="Consolas" w:eastAsia="Consolas" w:hAnsi="Consolas" w:cs="Consolas"/>
+          <w:sz w:val="24"/>
+        </w:rPr>
+        <w:t>3)</w:t>
+      </w:r>
+    </w:p>
+    <w:p>
+      <w:pPr>
+        <w:pStyle w:val="Listaszerbekezds"/>
+        <w:numPr>
+          <w:ilvl w:val="1"/>
+          <w:numId w:val="2"/>
+        </w:numPr>
+        <w:tabs>
+          <w:tab w:val="left" w:pos="5385"/>
+        </w:tabs>
+        <w:spacing w:after="0"/>
+        <w:rPr>
+          <w:rFonts w:ascii="Consolas" w:eastAsia="Consolas" w:hAnsi="Consolas" w:cs="Consolas"/>
+          <w:sz w:val="24"/>
+        </w:rPr>
+      </w:pPr>
+      <w:proofErr w:type="spellStart"/>
+      <w:r>
+        <w:rPr>
+          <w:rFonts w:ascii="Consolas" w:eastAsia="Consolas" w:hAnsi="Consolas" w:cs="Consolas"/>
+          <w:b/>
+          <w:sz w:val="24"/>
+        </w:rPr>
+        <w:t>Language_ID</w:t>
+      </w:r>
+      <w:proofErr w:type="spellEnd"/>
+      <w:r>
+        <w:rPr>
+          <w:rFonts w:ascii="Consolas" w:eastAsia="Consolas" w:hAnsi="Consolas" w:cs="Consolas"/>
+          <w:sz w:val="24"/>
+        </w:rPr>
+        <w:t>:</w:t>
+      </w:r>
+      <w:r>
+        <w:rPr>
+          <w:rFonts w:ascii="Consolas" w:eastAsia="Consolas" w:hAnsi="Consolas" w:cs="Consolas"/>
+          <w:sz w:val="24"/>
+        </w:rPr>
+        <w:t xml:space="preserve"> A nyelvek egyedi </w:t>
+      </w:r>
+      <w:proofErr w:type="gramStart"/>
+      <w:r>
+        <w:rPr>
+          <w:rFonts w:ascii="Consolas" w:eastAsia="Consolas" w:hAnsi="Consolas" w:cs="Consolas"/>
+          <w:sz w:val="24"/>
+        </w:rPr>
+        <w:t>azonosítója</w:t>
+      </w:r>
+      <w:proofErr w:type="gramEnd"/>
+      <w:r>
+        <w:rPr>
+          <w:rFonts w:ascii="Consolas" w:eastAsia="Consolas" w:hAnsi="Consolas" w:cs="Consolas"/>
+          <w:sz w:val="24"/>
+        </w:rPr>
+        <w:t xml:space="preserve"> ami ezt a táblát kapcsolja a </w:t>
+      </w:r>
+      <w:proofErr w:type="spellStart"/>
+      <w:r>
+        <w:rPr>
+          <w:rFonts w:ascii="Consolas" w:eastAsia="Consolas" w:hAnsi="Consolas" w:cs="Consolas"/>
+          <w:sz w:val="24"/>
+        </w:rPr>
+        <w:t>Languages</w:t>
+      </w:r>
+      <w:proofErr w:type="spellEnd"/>
+      <w:r>
+        <w:rPr>
+          <w:rFonts w:ascii="Consolas" w:eastAsia="Consolas" w:hAnsi="Consolas" w:cs="Consolas"/>
+          <w:sz w:val="24"/>
+        </w:rPr>
+        <w:t xml:space="preserve"> </w:t>
+      </w:r>
+      <w:proofErr w:type="spellStart"/>
+      <w:r>
+        <w:rPr>
+          <w:rFonts w:ascii="Consolas" w:eastAsia="Consolas" w:hAnsi="Consolas" w:cs="Consolas"/>
+          <w:sz w:val="24"/>
+        </w:rPr>
+        <w:t>tábláhpz</w:t>
+      </w:r>
+      <w:proofErr w:type="spellEnd"/>
+      <w:r>
+        <w:rPr>
+          <w:rFonts w:ascii="Consolas" w:eastAsia="Consolas" w:hAnsi="Consolas" w:cs="Consolas"/>
+          <w:sz w:val="24"/>
+        </w:rPr>
+        <w:t xml:space="preserve">. </w:t>
+      </w:r>
+      <w:r>
+        <w:rPr>
+          <w:rFonts w:ascii="Consolas" w:eastAsia="Consolas" w:hAnsi="Consolas" w:cs="Consolas"/>
+          <w:b/>
+          <w:sz w:val="24"/>
+        </w:rPr>
+        <w:t>Adattípusa</w:t>
+      </w:r>
+      <w:r>
+        <w:rPr>
+          <w:rFonts w:ascii="Consolas" w:eastAsia="Consolas" w:hAnsi="Consolas" w:cs="Consolas"/>
+          <w:sz w:val="24"/>
+        </w:rPr>
+        <w:t xml:space="preserve">: </w:t>
+      </w:r>
+      <w:proofErr w:type="gramStart"/>
+      <w:r>
+        <w:rPr>
+          <w:rFonts w:ascii="Consolas" w:eastAsia="Consolas" w:hAnsi="Consolas" w:cs="Consolas"/>
+          <w:sz w:val="24"/>
+        </w:rPr>
+        <w:t>INT(</w:t>
+      </w:r>
+      <w:proofErr w:type="gramEnd"/>
+      <w:r>
+        <w:rPr>
+          <w:rFonts w:ascii="Consolas" w:eastAsia="Consolas" w:hAnsi="Consolas" w:cs="Consolas"/>
+          <w:sz w:val="24"/>
+        </w:rPr>
+        <w:t>11)</w:t>
+      </w:r>
+    </w:p>
+    <w:p>
+      <w:pPr>
+        <w:tabs>
+          <w:tab w:val="left" w:pos="5385"/>
+        </w:tabs>
+        <w:spacing w:after="0"/>
+        <w:rPr>
+          <w:rFonts w:ascii="Consolas" w:eastAsia="Consolas" w:hAnsi="Consolas" w:cs="Consolas"/>
+          <w:sz w:val="24"/>
+        </w:rPr>
+      </w:pPr>
+    </w:p>
+    <w:p>
+      <w:pPr>
+        <w:tabs>
+          <w:tab w:val="left" w:pos="5385"/>
+        </w:tabs>
+        <w:spacing w:after="0"/>
+        <w:rPr>
+          <w:rFonts w:ascii="Consolas" w:eastAsia="Consolas" w:hAnsi="Consolas" w:cs="Consolas"/>
+          <w:sz w:val="24"/>
+        </w:rPr>
+      </w:pPr>
+    </w:p>
+    <w:p>
+      <w:pPr>
+        <w:pStyle w:val="Listaszerbekezds"/>
+        <w:numPr>
+          <w:ilvl w:val="0"/>
+          <w:numId w:val="2"/>
+        </w:numPr>
+        <w:tabs>
+          <w:tab w:val="left" w:pos="5385"/>
+        </w:tabs>
+        <w:spacing w:after="0"/>
+        <w:rPr>
+          <w:rFonts w:ascii="Consolas" w:eastAsia="Consolas" w:hAnsi="Consolas" w:cs="Consolas"/>
+          <w:sz w:val="24"/>
+        </w:rPr>
+      </w:pPr>
+      <w:proofErr w:type="spellStart"/>
+      <w:r>
+        <w:rPr>
+          <w:rFonts w:ascii="Consolas" w:eastAsia="Consolas" w:hAnsi="Consolas" w:cs="Consolas"/>
+          <w:sz w:val="24"/>
+        </w:rPr>
+        <w:t>Climate_connection</w:t>
+      </w:r>
+      <w:proofErr w:type="spellEnd"/>
+      <w:r>
+        <w:rPr>
+          <w:rFonts w:ascii="Consolas" w:eastAsia="Consolas" w:hAnsi="Consolas" w:cs="Consolas"/>
+          <w:sz w:val="24"/>
+        </w:rPr>
+        <w:t xml:space="preserve"> tábla: Az éghajlatok adatait kapcsolja a többi táblához. </w:t>
+      </w:r>
+    </w:p>
+    <w:p>
+      <w:pPr>
+        <w:pStyle w:val="Listaszerbekezds"/>
+        <w:numPr>
+          <w:ilvl w:val="1"/>
+          <w:numId w:val="2"/>
+        </w:numPr>
+        <w:tabs>
+          <w:tab w:val="left" w:pos="5385"/>
+        </w:tabs>
+        <w:spacing w:after="0"/>
+        <w:rPr>
+          <w:rFonts w:ascii="Consolas" w:eastAsia="Consolas" w:hAnsi="Consolas" w:cs="Consolas"/>
+          <w:sz w:val="24"/>
+        </w:rPr>
+      </w:pPr>
+      <w:proofErr w:type="spellStart"/>
+      <w:r>
+        <w:rPr>
+          <w:rFonts w:ascii="Consolas" w:eastAsia="Consolas" w:hAnsi="Consolas" w:cs="Consolas"/>
+          <w:b/>
+          <w:sz w:val="24"/>
+        </w:rPr>
+        <w:t>Country_ID</w:t>
+      </w:r>
+      <w:proofErr w:type="spellEnd"/>
+      <w:r>
+        <w:rPr>
+          <w:rFonts w:ascii="Consolas" w:eastAsia="Consolas" w:hAnsi="Consolas" w:cs="Consolas"/>
+          <w:sz w:val="24"/>
+        </w:rPr>
+        <w:t>: A</w:t>
+      </w:r>
+      <w:r>
+        <w:rPr>
+          <w:rFonts w:ascii="Consolas" w:eastAsia="Consolas" w:hAnsi="Consolas" w:cs="Consolas"/>
+          <w:sz w:val="24"/>
+        </w:rPr>
+        <w:t>z éghajlatokat</w:t>
+      </w:r>
+      <w:r>
+        <w:rPr>
+          <w:rFonts w:ascii="Consolas" w:eastAsia="Consolas" w:hAnsi="Consolas" w:cs="Consolas"/>
+          <w:sz w:val="24"/>
+        </w:rPr>
+        <w:t xml:space="preserve"> kapcsolja az országokhoz. </w:t>
+      </w:r>
+      <w:r>
+        <w:rPr>
+          <w:rFonts w:ascii="Consolas" w:eastAsia="Consolas" w:hAnsi="Consolas" w:cs="Consolas"/>
+          <w:b/>
+          <w:sz w:val="24"/>
+        </w:rPr>
+        <w:t>Adattípusa</w:t>
+      </w:r>
+      <w:r>
+        <w:rPr>
+          <w:rFonts w:ascii="Consolas" w:eastAsia="Consolas" w:hAnsi="Consolas" w:cs="Consolas"/>
+          <w:sz w:val="24"/>
+        </w:rPr>
+        <w:t xml:space="preserve">: </w:t>
+      </w:r>
+      <w:proofErr w:type="gramStart"/>
+      <w:r>
+        <w:rPr>
+          <w:rFonts w:ascii="Consolas" w:eastAsia="Consolas" w:hAnsi="Consolas" w:cs="Consolas"/>
+          <w:sz w:val="24"/>
+        </w:rPr>
+        <w:t>VARCHAR(</w:t>
+      </w:r>
+      <w:proofErr w:type="gramEnd"/>
+      <w:r>
+        <w:rPr>
+          <w:rFonts w:ascii="Consolas" w:eastAsia="Consolas" w:hAnsi="Consolas" w:cs="Consolas"/>
+          <w:sz w:val="24"/>
+        </w:rPr>
+        <w:t>3)</w:t>
+      </w:r>
+    </w:p>
+    <w:p>
+      <w:pPr>
+        <w:pStyle w:val="Listaszerbekezds"/>
+        <w:numPr>
+          <w:ilvl w:val="1"/>
+          <w:numId w:val="2"/>
+        </w:numPr>
+        <w:tabs>
+          <w:tab w:val="left" w:pos="5385"/>
+        </w:tabs>
+        <w:spacing w:after="0"/>
+        <w:rPr>
+          <w:rFonts w:ascii="Consolas" w:eastAsia="Consolas" w:hAnsi="Consolas" w:cs="Consolas"/>
+          <w:sz w:val="24"/>
+        </w:rPr>
+      </w:pPr>
+      <w:proofErr w:type="spellStart"/>
+      <w:r>
+        <w:rPr>
+          <w:rFonts w:ascii="Consolas" w:eastAsia="Consolas" w:hAnsi="Consolas" w:cs="Consolas"/>
+          <w:b/>
+          <w:sz w:val="24"/>
+        </w:rPr>
+        <w:t>Climate_ID</w:t>
+      </w:r>
+      <w:proofErr w:type="spellEnd"/>
+      <w:r>
+        <w:rPr>
+          <w:rFonts w:ascii="Consolas" w:eastAsia="Consolas" w:hAnsi="Consolas" w:cs="Consolas"/>
+          <w:sz w:val="24"/>
+        </w:rPr>
+        <w:t xml:space="preserve">: Az éghajlatok egyedi </w:t>
+      </w:r>
+      <w:proofErr w:type="gramStart"/>
+      <w:r>
+        <w:rPr>
+          <w:rFonts w:ascii="Consolas" w:eastAsia="Consolas" w:hAnsi="Consolas" w:cs="Consolas"/>
+          <w:sz w:val="24"/>
+        </w:rPr>
+        <w:t>azonosítója</w:t>
+      </w:r>
+      <w:proofErr w:type="gramEnd"/>
+      <w:r>
+        <w:rPr>
+          <w:rFonts w:ascii="Consolas" w:eastAsia="Consolas" w:hAnsi="Consolas" w:cs="Consolas"/>
+          <w:sz w:val="24"/>
+        </w:rPr>
+        <w:t xml:space="preserve"> ami ezt a táblát kapcsolja a </w:t>
+      </w:r>
+      <w:proofErr w:type="spellStart"/>
+      <w:r>
+        <w:rPr>
+          <w:rFonts w:ascii="Consolas" w:eastAsia="Consolas" w:hAnsi="Consolas" w:cs="Consolas"/>
+          <w:sz w:val="24"/>
+        </w:rPr>
+        <w:t>Climates</w:t>
+      </w:r>
+      <w:proofErr w:type="spellEnd"/>
+      <w:r>
+        <w:rPr>
+          <w:rFonts w:ascii="Consolas" w:eastAsia="Consolas" w:hAnsi="Consolas" w:cs="Consolas"/>
+          <w:sz w:val="24"/>
+        </w:rPr>
+        <w:t xml:space="preserve"> táblához</w:t>
+      </w:r>
+      <w:r>
+        <w:rPr>
+          <w:rFonts w:ascii="Consolas" w:eastAsia="Consolas" w:hAnsi="Consolas" w:cs="Consolas"/>
+          <w:sz w:val="24"/>
+        </w:rPr>
+        <w:t xml:space="preserve">. </w:t>
+      </w:r>
+      <w:r>
+        <w:rPr>
+          <w:rFonts w:ascii="Consolas" w:eastAsia="Consolas" w:hAnsi="Consolas" w:cs="Consolas"/>
+          <w:b/>
+          <w:sz w:val="24"/>
+        </w:rPr>
+        <w:t>Adattípusa</w:t>
+      </w:r>
+      <w:r>
+        <w:rPr>
+          <w:rFonts w:ascii="Consolas" w:eastAsia="Consolas" w:hAnsi="Consolas" w:cs="Consolas"/>
+          <w:sz w:val="24"/>
+        </w:rPr>
+        <w:t xml:space="preserve">: </w:t>
+      </w:r>
+      <w:proofErr w:type="gramStart"/>
+      <w:r>
+        <w:rPr>
+          <w:rFonts w:ascii="Consolas" w:eastAsia="Consolas" w:hAnsi="Consolas" w:cs="Consolas"/>
+          <w:sz w:val="24"/>
+        </w:rPr>
+        <w:t>INT(</w:t>
+      </w:r>
+      <w:proofErr w:type="gramEnd"/>
+      <w:r>
+        <w:rPr>
+          <w:rFonts w:ascii="Consolas" w:eastAsia="Consolas" w:hAnsi="Consolas" w:cs="Consolas"/>
+          <w:sz w:val="24"/>
+        </w:rPr>
+        <w:t>11)</w:t>
+      </w:r>
+    </w:p>
+    <w:p>
+      <w:pPr>
+        <w:pStyle w:val="Listaszerbekezds"/>
+        <w:tabs>
+          <w:tab w:val="left" w:pos="5385"/>
+        </w:tabs>
+        <w:spacing w:after="0"/>
+        <w:rPr>
+          <w:rFonts w:ascii="Consolas" w:eastAsia="Consolas" w:hAnsi="Consolas" w:cs="Consolas"/>
+          <w:sz w:val="24"/>
+        </w:rPr>
+      </w:pPr>
+    </w:p>
+    <w:p>
+      <w:pPr>
+        <w:pStyle w:val="Listaszerbekezds"/>
+        <w:tabs>
+          <w:tab w:val="left" w:pos="5385"/>
+        </w:tabs>
+        <w:spacing w:after="0"/>
+        <w:rPr>
+          <w:rFonts w:ascii="Consolas" w:eastAsia="Consolas" w:hAnsi="Consolas" w:cs="Consolas"/>
+          <w:sz w:val="24"/>
+        </w:rPr>
+      </w:pPr>
+    </w:p>
+    <w:p>
+      <w:pPr>
+        <w:pStyle w:val="Listaszerbekezds"/>
+        <w:numPr>
+          <w:ilvl w:val="0"/>
+          <w:numId w:val="2"/>
+        </w:numPr>
+        <w:tabs>
+          <w:tab w:val="left" w:pos="5385"/>
+        </w:tabs>
+        <w:spacing w:after="0"/>
+        <w:rPr>
+          <w:rFonts w:ascii="Consolas" w:eastAsia="Consolas" w:hAnsi="Consolas" w:cs="Consolas"/>
+          <w:sz w:val="24"/>
+        </w:rPr>
+      </w:pPr>
+      <w:proofErr w:type="spellStart"/>
+      <w:r>
+        <w:rPr>
+          <w:rFonts w:ascii="Consolas" w:eastAsia="Consolas" w:hAnsi="Consolas" w:cs="Consolas"/>
+          <w:sz w:val="24"/>
+        </w:rPr>
+        <w:t>Users</w:t>
+      </w:r>
+      <w:proofErr w:type="spellEnd"/>
+      <w:r>
+        <w:rPr>
+          <w:rFonts w:ascii="Consolas" w:eastAsia="Consolas" w:hAnsi="Consolas" w:cs="Consolas"/>
+          <w:sz w:val="24"/>
+        </w:rPr>
+        <w:t xml:space="preserve"> tábla: A felhasználók adatait tartalmazza.</w:t>
+      </w:r>
+    </w:p>
+    <w:p>
+      <w:pPr>
+        <w:pStyle w:val="Listaszerbekezds"/>
+        <w:numPr>
+          <w:ilvl w:val="1"/>
+          <w:numId w:val="2"/>
+        </w:numPr>
+        <w:tabs>
+          <w:tab w:val="left" w:pos="5385"/>
+        </w:tabs>
+        <w:spacing w:after="0"/>
+        <w:rPr>
+          <w:rFonts w:ascii="Consolas" w:eastAsia="Consolas" w:hAnsi="Consolas" w:cs="Consolas"/>
+          <w:sz w:val="24"/>
+        </w:rPr>
+      </w:pPr>
+      <w:proofErr w:type="spellStart"/>
+      <w:r>
+        <w:rPr>
+          <w:rFonts w:ascii="Consolas" w:eastAsia="Consolas" w:hAnsi="Consolas" w:cs="Consolas"/>
+          <w:b/>
+          <w:sz w:val="24"/>
+        </w:rPr>
+        <w:t>Name</w:t>
+      </w:r>
+      <w:proofErr w:type="spellEnd"/>
+      <w:r>
+        <w:rPr>
+          <w:rFonts w:ascii="Consolas" w:eastAsia="Consolas" w:hAnsi="Consolas" w:cs="Consolas"/>
+          <w:sz w:val="24"/>
+        </w:rPr>
+        <w:t xml:space="preserve">: </w:t>
+      </w:r>
+      <w:r>
+        <w:rPr>
+          <w:rFonts w:ascii="Consolas" w:eastAsia="Consolas" w:hAnsi="Consolas" w:cs="Consolas"/>
+          <w:sz w:val="24"/>
+        </w:rPr>
+        <w:t>Elsődleges kulcs.</w:t>
+      </w:r>
+      <w:r>
+        <w:rPr>
+          <w:rFonts w:ascii="Consolas" w:eastAsia="Consolas" w:hAnsi="Consolas" w:cs="Consolas"/>
+          <w:sz w:val="24"/>
+        </w:rPr>
+        <w:t xml:space="preserve"> </w:t>
+      </w:r>
+      <w:r>
+        <w:rPr>
+          <w:rFonts w:ascii="Consolas" w:eastAsia="Consolas" w:hAnsi="Consolas" w:cs="Consolas"/>
+          <w:sz w:val="24"/>
+        </w:rPr>
+        <w:t xml:space="preserve">A felhasználók nevét tartalmazza. </w:t>
+      </w:r>
+      <w:r>
+        <w:rPr>
+          <w:rFonts w:ascii="Consolas" w:eastAsia="Consolas" w:hAnsi="Consolas" w:cs="Consolas"/>
+          <w:b/>
+          <w:sz w:val="24"/>
+        </w:rPr>
+        <w:t>Adattípusa</w:t>
+      </w:r>
+      <w:r>
+        <w:rPr>
+          <w:rFonts w:ascii="Consolas" w:eastAsia="Consolas" w:hAnsi="Consolas" w:cs="Consolas"/>
+          <w:sz w:val="24"/>
+        </w:rPr>
+        <w:t xml:space="preserve">: </w:t>
+      </w:r>
+      <w:proofErr w:type="gramStart"/>
+      <w:r>
+        <w:rPr>
+          <w:rFonts w:ascii="Consolas" w:eastAsia="Consolas" w:hAnsi="Consolas" w:cs="Consolas"/>
+          <w:sz w:val="24"/>
+        </w:rPr>
+        <w:t>VARCHAR(</w:t>
+      </w:r>
+      <w:proofErr w:type="gramEnd"/>
+      <w:r>
+        <w:rPr>
+          <w:rFonts w:ascii="Consolas" w:eastAsia="Consolas" w:hAnsi="Consolas" w:cs="Consolas"/>
+          <w:sz w:val="24"/>
+        </w:rPr>
+        <w:t>45)</w:t>
+      </w:r>
+    </w:p>
+    <w:p>
+      <w:pPr>
+        <w:pStyle w:val="Listaszerbekezds"/>
+        <w:numPr>
+          <w:ilvl w:val="1"/>
+          <w:numId w:val="2"/>
+        </w:numPr>
+        <w:tabs>
+          <w:tab w:val="left" w:pos="5385"/>
+        </w:tabs>
+        <w:spacing w:after="0"/>
+        <w:rPr>
+          <w:rFonts w:ascii="Consolas" w:eastAsia="Consolas" w:hAnsi="Consolas" w:cs="Consolas"/>
+          <w:sz w:val="24"/>
+        </w:rPr>
+      </w:pPr>
+      <w:proofErr w:type="spellStart"/>
+      <w:r>
+        <w:rPr>
+          <w:rFonts w:ascii="Consolas" w:eastAsia="Consolas" w:hAnsi="Consolas" w:cs="Consolas"/>
+          <w:b/>
+          <w:sz w:val="24"/>
+        </w:rPr>
+        <w:t>Password_Hash</w:t>
+      </w:r>
+      <w:proofErr w:type="spellEnd"/>
+      <w:r>
+        <w:rPr>
+          <w:rFonts w:ascii="Consolas" w:eastAsia="Consolas" w:hAnsi="Consolas" w:cs="Consolas"/>
+          <w:sz w:val="24"/>
+        </w:rPr>
+        <w:t>:</w:t>
+      </w:r>
+      <w:r>
+        <w:rPr>
+          <w:rFonts w:ascii="Consolas" w:eastAsia="Consolas" w:hAnsi="Consolas" w:cs="Consolas"/>
+          <w:sz w:val="24"/>
+        </w:rPr>
+        <w:t xml:space="preserve"> A felhasználók </w:t>
+      </w:r>
+      <w:proofErr w:type="spellStart"/>
+      <w:r>
+        <w:rPr>
+          <w:rFonts w:ascii="Consolas" w:eastAsia="Consolas" w:hAnsi="Consolas" w:cs="Consolas"/>
+          <w:sz w:val="24"/>
+        </w:rPr>
+        <w:t>jelszavait</w:t>
+      </w:r>
+      <w:proofErr w:type="spellEnd"/>
+      <w:r>
+        <w:rPr>
+          <w:rFonts w:ascii="Consolas" w:eastAsia="Consolas" w:hAnsi="Consolas" w:cs="Consolas"/>
+          <w:sz w:val="24"/>
+        </w:rPr>
+        <w:t xml:space="preserve"> tartalmazza. </w:t>
+      </w:r>
+      <w:r>
+        <w:rPr>
+          <w:rFonts w:ascii="Consolas" w:eastAsia="Consolas" w:hAnsi="Consolas" w:cs="Consolas"/>
+          <w:b/>
+          <w:sz w:val="24"/>
+        </w:rPr>
+        <w:t>Adattípusa</w:t>
+      </w:r>
+      <w:r>
+        <w:rPr>
+          <w:rFonts w:ascii="Consolas" w:eastAsia="Consolas" w:hAnsi="Consolas" w:cs="Consolas"/>
+          <w:sz w:val="24"/>
+        </w:rPr>
+        <w:t xml:space="preserve">: </w:t>
+      </w:r>
+      <w:proofErr w:type="spellStart"/>
+      <w:r>
+        <w:rPr>
+          <w:rFonts w:ascii="Consolas" w:eastAsia="Consolas" w:hAnsi="Consolas" w:cs="Consolas"/>
+          <w:sz w:val="24"/>
+        </w:rPr>
+        <w:t>longtext</w:t>
+      </w:r>
+      <w:proofErr w:type="spellEnd"/>
+    </w:p>
+    <w:p>
+      <w:pPr>
+        <w:pStyle w:val="Listaszerbekezds"/>
+        <w:tabs>
+          <w:tab w:val="left" w:pos="5385"/>
+        </w:tabs>
+        <w:spacing w:after="0"/>
+        <w:rPr>
+          <w:rFonts w:ascii="Consolas" w:eastAsia="Consolas" w:hAnsi="Consolas" w:cs="Consolas"/>
+          <w:sz w:val="24"/>
+        </w:rPr>
+      </w:pPr>
+    </w:p>
+    <w:p>
+      <w:pPr>
+        <w:pStyle w:val="Listaszerbekezds"/>
+        <w:tabs>
+          <w:tab w:val="left" w:pos="5385"/>
+        </w:tabs>
+        <w:spacing w:after="0"/>
+        <w:rPr>
+          <w:rFonts w:ascii="Consolas" w:eastAsia="Consolas" w:hAnsi="Consolas" w:cs="Consolas"/>
+          <w:sz w:val="24"/>
+        </w:rPr>
+      </w:pPr>
+    </w:p>
+    <w:p>
+      <w:pPr>
+        <w:pStyle w:val="Listaszerbekezds"/>
+        <w:numPr>
+          <w:ilvl w:val="0"/>
+          <w:numId w:val="2"/>
+        </w:numPr>
+        <w:tabs>
+          <w:tab w:val="left" w:pos="5385"/>
+        </w:tabs>
+        <w:spacing w:after="0"/>
+        <w:rPr>
+          <w:rFonts w:ascii="Consolas" w:eastAsia="Consolas" w:hAnsi="Consolas" w:cs="Consolas"/>
+          <w:sz w:val="24"/>
+        </w:rPr>
+      </w:pPr>
+      <w:proofErr w:type="spellStart"/>
+      <w:r>
+        <w:rPr>
+          <w:rFonts w:ascii="Consolas" w:eastAsia="Consolas" w:hAnsi="Consolas" w:cs="Consolas"/>
+          <w:sz w:val="24"/>
+        </w:rPr>
+        <w:t>Languages</w:t>
+      </w:r>
+      <w:proofErr w:type="spellEnd"/>
+      <w:r>
+        <w:rPr>
+          <w:rFonts w:ascii="Consolas" w:eastAsia="Consolas" w:hAnsi="Consolas" w:cs="Consolas"/>
+          <w:sz w:val="24"/>
+        </w:rPr>
+        <w:t xml:space="preserve"> tábla:</w:t>
+      </w:r>
+      <w:r>
+        <w:rPr>
+          <w:rFonts w:ascii="Consolas" w:eastAsia="Consolas" w:hAnsi="Consolas" w:cs="Consolas"/>
+          <w:sz w:val="24"/>
+        </w:rPr>
+        <w:t xml:space="preserve"> A nyelvek adatait tartalmazza.</w:t>
+      </w:r>
+    </w:p>
+    <w:p>
+      <w:pPr>
+        <w:pStyle w:val="Listaszerbekezds"/>
+        <w:numPr>
+          <w:ilvl w:val="1"/>
+          <w:numId w:val="2"/>
+        </w:numPr>
+        <w:tabs>
+          <w:tab w:val="left" w:pos="5385"/>
+        </w:tabs>
+        <w:spacing w:after="0"/>
+        <w:rPr>
+          <w:rFonts w:ascii="Consolas" w:eastAsia="Consolas" w:hAnsi="Consolas" w:cs="Consolas"/>
+          <w:sz w:val="24"/>
+        </w:rPr>
+      </w:pPr>
+      <w:r>
+        <w:rPr>
+          <w:rFonts w:ascii="Consolas" w:eastAsia="Consolas" w:hAnsi="Consolas" w:cs="Consolas"/>
+          <w:b/>
+          <w:sz w:val="24"/>
+        </w:rPr>
+        <w:t>ID</w:t>
+      </w:r>
+      <w:r>
+        <w:rPr>
+          <w:rFonts w:ascii="Consolas" w:eastAsia="Consolas" w:hAnsi="Consolas" w:cs="Consolas"/>
+          <w:sz w:val="24"/>
+        </w:rPr>
+        <w:t>:</w:t>
+      </w:r>
+      <w:r>
+        <w:rPr>
+          <w:rFonts w:ascii="Consolas" w:eastAsia="Consolas" w:hAnsi="Consolas" w:cs="Consolas"/>
+          <w:sz w:val="24"/>
+        </w:rPr>
+        <w:t xml:space="preserve"> </w:t>
+      </w:r>
+      <w:r>
+        <w:rPr>
+          <w:rFonts w:ascii="Consolas" w:eastAsia="Consolas" w:hAnsi="Consolas" w:cs="Consolas"/>
+          <w:sz w:val="24"/>
+        </w:rPr>
+        <w:t>Elsődleges kulcs.</w:t>
+      </w:r>
+      <w:r>
+        <w:rPr>
+          <w:rFonts w:ascii="Consolas" w:eastAsia="Consolas" w:hAnsi="Consolas" w:cs="Consolas"/>
+          <w:sz w:val="24"/>
+        </w:rPr>
+        <w:t xml:space="preserve"> </w:t>
+      </w:r>
+      <w:proofErr w:type="gramStart"/>
+      <w:r>
+        <w:rPr>
+          <w:rFonts w:ascii="Consolas" w:eastAsia="Consolas" w:hAnsi="Consolas" w:cs="Consolas"/>
+          <w:sz w:val="24"/>
+        </w:rPr>
+        <w:t>A</w:t>
+      </w:r>
+      <w:proofErr w:type="gramEnd"/>
+      <w:r>
+        <w:rPr>
+          <w:rFonts w:ascii="Consolas" w:eastAsia="Consolas" w:hAnsi="Consolas" w:cs="Consolas"/>
+          <w:sz w:val="24"/>
+        </w:rPr>
+        <w:t xml:space="preserve"> nyelvek egyéni azonosítóját tartalmazza. </w:t>
+      </w:r>
+      <w:r>
+        <w:rPr>
+          <w:rFonts w:ascii="Consolas" w:eastAsia="Consolas" w:hAnsi="Consolas" w:cs="Consolas"/>
+          <w:b/>
+          <w:sz w:val="24"/>
+        </w:rPr>
+        <w:t>Adattípusa</w:t>
+      </w:r>
+      <w:r>
+        <w:rPr>
+          <w:rFonts w:ascii="Consolas" w:eastAsia="Consolas" w:hAnsi="Consolas" w:cs="Consolas"/>
+          <w:sz w:val="24"/>
+        </w:rPr>
+        <w:t xml:space="preserve">: </w:t>
+      </w:r>
+      <w:proofErr w:type="gramStart"/>
+      <w:r>
+        <w:rPr>
+          <w:rFonts w:ascii="Consolas" w:eastAsia="Consolas" w:hAnsi="Consolas" w:cs="Consolas"/>
+          <w:sz w:val="24"/>
+        </w:rPr>
+        <w:t>INT(</w:t>
+      </w:r>
+      <w:proofErr w:type="gramEnd"/>
+      <w:r>
+        <w:rPr>
+          <w:rFonts w:ascii="Consolas" w:eastAsia="Consolas" w:hAnsi="Consolas" w:cs="Consolas"/>
+          <w:sz w:val="24"/>
+        </w:rPr>
+        <w:t>11)</w:t>
+      </w:r>
+    </w:p>
+    <w:p>
+      <w:pPr>
+        <w:pStyle w:val="Listaszerbekezds"/>
+        <w:numPr>
+          <w:ilvl w:val="1"/>
+          <w:numId w:val="2"/>
+        </w:numPr>
+        <w:tabs>
+          <w:tab w:val="left" w:pos="5385"/>
+        </w:tabs>
+        <w:spacing w:after="0"/>
+        <w:rPr>
+          <w:rFonts w:ascii="Consolas" w:eastAsia="Consolas" w:hAnsi="Consolas" w:cs="Consolas"/>
+          <w:sz w:val="24"/>
+        </w:rPr>
+      </w:pPr>
+      <w:proofErr w:type="spellStart"/>
+      <w:r>
+        <w:rPr>
+          <w:rFonts w:ascii="Consolas" w:eastAsia="Consolas" w:hAnsi="Consolas" w:cs="Consolas"/>
+          <w:b/>
+          <w:sz w:val="24"/>
+        </w:rPr>
+        <w:t>Name</w:t>
+      </w:r>
+      <w:proofErr w:type="spellEnd"/>
+      <w:r>
+        <w:rPr>
+          <w:rFonts w:ascii="Consolas" w:eastAsia="Consolas" w:hAnsi="Consolas" w:cs="Consolas"/>
+          <w:sz w:val="24"/>
+        </w:rPr>
+        <w:t>:</w:t>
+      </w:r>
+      <w:r>
+        <w:rPr>
+          <w:rFonts w:ascii="Consolas" w:eastAsia="Consolas" w:hAnsi="Consolas" w:cs="Consolas"/>
+          <w:sz w:val="24"/>
+        </w:rPr>
+        <w:t xml:space="preserve"> </w:t>
+      </w:r>
+      <w:r>
+        <w:rPr>
+          <w:rFonts w:ascii="Consolas" w:eastAsia="Consolas" w:hAnsi="Consolas" w:cs="Consolas"/>
+          <w:sz w:val="24"/>
+        </w:rPr>
+        <w:t xml:space="preserve">A nyelvek neve. </w:t>
+      </w:r>
+      <w:r>
+        <w:rPr>
+          <w:rFonts w:ascii="Consolas" w:eastAsia="Consolas" w:hAnsi="Consolas" w:cs="Consolas"/>
+          <w:b/>
+          <w:sz w:val="24"/>
+        </w:rPr>
+        <w:t>Adattípusa</w:t>
+      </w:r>
+      <w:r>
+        <w:rPr>
+          <w:rFonts w:ascii="Consolas" w:eastAsia="Consolas" w:hAnsi="Consolas" w:cs="Consolas"/>
+          <w:sz w:val="24"/>
+        </w:rPr>
+        <w:t>: LONGTEXT</w:t>
+      </w:r>
+    </w:p>
+    <w:p>
+      <w:pPr>
+        <w:pStyle w:val="Listaszerbekezds"/>
+        <w:numPr>
+          <w:ilvl w:val="1"/>
+          <w:numId w:val="2"/>
+        </w:numPr>
+        <w:tabs>
+          <w:tab w:val="left" w:pos="5385"/>
+        </w:tabs>
+        <w:spacing w:after="0"/>
+        <w:rPr>
+          <w:rFonts w:ascii="Consolas" w:eastAsia="Consolas" w:hAnsi="Consolas" w:cs="Consolas"/>
+          <w:sz w:val="24"/>
+        </w:rPr>
+      </w:pPr>
+      <w:r>
+        <w:rPr>
+          <w:rFonts w:ascii="Consolas" w:eastAsia="Consolas" w:hAnsi="Consolas" w:cs="Consolas"/>
+          <w:b/>
+          <w:sz w:val="24"/>
+        </w:rPr>
+        <w:t>Wikipedia</w:t>
+      </w:r>
+      <w:r>
+        <w:rPr>
+          <w:rFonts w:ascii="Consolas" w:eastAsia="Consolas" w:hAnsi="Consolas" w:cs="Consolas"/>
+          <w:sz w:val="24"/>
+        </w:rPr>
+        <w:t>:</w:t>
+      </w:r>
+      <w:r>
+        <w:rPr>
+          <w:rFonts w:ascii="Consolas" w:eastAsia="Consolas" w:hAnsi="Consolas" w:cs="Consolas"/>
+          <w:sz w:val="24"/>
+        </w:rPr>
+        <w:t xml:space="preserve"> A nyelvek </w:t>
+      </w:r>
+      <w:proofErr w:type="spellStart"/>
+      <w:r>
+        <w:rPr>
+          <w:rFonts w:ascii="Consolas" w:eastAsia="Consolas" w:hAnsi="Consolas" w:cs="Consolas"/>
+          <w:sz w:val="24"/>
+        </w:rPr>
+        <w:t>wikipedia</w:t>
+      </w:r>
+      <w:proofErr w:type="spellEnd"/>
+      <w:r>
+        <w:rPr>
+          <w:rFonts w:ascii="Consolas" w:eastAsia="Consolas" w:hAnsi="Consolas" w:cs="Consolas"/>
+          <w:sz w:val="24"/>
+        </w:rPr>
+        <w:t xml:space="preserve"> linkje. </w:t>
+      </w:r>
+      <w:r>
+        <w:rPr>
+          <w:rFonts w:ascii="Consolas" w:eastAsia="Consolas" w:hAnsi="Consolas" w:cs="Consolas"/>
+          <w:b/>
+          <w:sz w:val="24"/>
+        </w:rPr>
+        <w:t>Adattípusa</w:t>
+      </w:r>
+      <w:r>
+        <w:rPr>
+          <w:rFonts w:ascii="Consolas" w:eastAsia="Consolas" w:hAnsi="Consolas" w:cs="Consolas"/>
+          <w:sz w:val="24"/>
+        </w:rPr>
+        <w:t>: LONGTEXT</w:t>
+      </w:r>
+    </w:p>
+    <w:p>
+      <w:pPr>
+        <w:pStyle w:val="Listaszerbekezds"/>
+        <w:tabs>
+          <w:tab w:val="left" w:pos="5385"/>
+        </w:tabs>
+        <w:spacing w:after="0"/>
+        <w:rPr>
+          <w:rFonts w:ascii="Consolas" w:eastAsia="Consolas" w:hAnsi="Consolas" w:cs="Consolas"/>
+          <w:sz w:val="24"/>
+        </w:rPr>
+      </w:pPr>
+    </w:p>
+    <w:p>
+      <w:pPr>
+        <w:pStyle w:val="Listaszerbekezds"/>
+        <w:tabs>
+          <w:tab w:val="left" w:pos="5385"/>
+        </w:tabs>
+        <w:spacing w:after="0"/>
+        <w:rPr>
+          <w:rFonts w:ascii="Consolas" w:eastAsia="Consolas" w:hAnsi="Consolas" w:cs="Consolas"/>
+          <w:sz w:val="24"/>
+        </w:rPr>
+      </w:pPr>
+    </w:p>
+    <w:p>
+      <w:pPr>
+        <w:pStyle w:val="Listaszerbekezds"/>
+        <w:numPr>
+          <w:ilvl w:val="0"/>
+          <w:numId w:val="2"/>
+        </w:numPr>
+        <w:tabs>
+          <w:tab w:val="left" w:pos="5385"/>
+        </w:tabs>
+        <w:spacing w:after="0"/>
+        <w:rPr>
+          <w:rFonts w:ascii="Consolas" w:eastAsia="Consolas" w:hAnsi="Consolas" w:cs="Consolas"/>
+          <w:sz w:val="24"/>
+        </w:rPr>
+      </w:pPr>
+      <w:proofErr w:type="spellStart"/>
+      <w:r>
+        <w:rPr>
+          <w:rFonts w:ascii="Consolas" w:eastAsia="Consolas" w:hAnsi="Consolas" w:cs="Consolas"/>
+          <w:sz w:val="24"/>
+        </w:rPr>
+        <w:t>Climates</w:t>
+      </w:r>
+      <w:proofErr w:type="spellEnd"/>
+      <w:r>
+        <w:rPr>
+          <w:rFonts w:ascii="Consolas" w:eastAsia="Consolas" w:hAnsi="Consolas" w:cs="Consolas"/>
+          <w:sz w:val="24"/>
+        </w:rPr>
+        <w:t xml:space="preserve"> tábla: Az éghajlatok adatait tartalmazza. </w:t>
+      </w:r>
+    </w:p>
+    <w:p>
+      <w:pPr>
+        <w:pStyle w:val="Listaszerbekezds"/>
+        <w:numPr>
+          <w:ilvl w:val="1"/>
+          <w:numId w:val="2"/>
+        </w:numPr>
+        <w:tabs>
+          <w:tab w:val="left" w:pos="5385"/>
+        </w:tabs>
+        <w:spacing w:after="0"/>
+        <w:rPr>
+          <w:rFonts w:ascii="Consolas" w:eastAsia="Consolas" w:hAnsi="Consolas" w:cs="Consolas"/>
+          <w:sz w:val="24"/>
+        </w:rPr>
+      </w:pPr>
+      <w:r>
+        <w:rPr>
+          <w:rFonts w:ascii="Consolas" w:eastAsia="Consolas" w:hAnsi="Consolas" w:cs="Consolas"/>
+          <w:b/>
+          <w:sz w:val="24"/>
+        </w:rPr>
+        <w:t>ID</w:t>
+      </w:r>
+      <w:r>
+        <w:rPr>
+          <w:rFonts w:ascii="Consolas" w:eastAsia="Consolas" w:hAnsi="Consolas" w:cs="Consolas"/>
+          <w:sz w:val="24"/>
+        </w:rPr>
+        <w:t xml:space="preserve">: </w:t>
+      </w:r>
+      <w:r>
+        <w:rPr>
+          <w:rFonts w:ascii="Consolas" w:eastAsia="Consolas" w:hAnsi="Consolas" w:cs="Consolas"/>
+          <w:sz w:val="24"/>
+        </w:rPr>
+        <w:t>Elsődleges kulcs.</w:t>
+      </w:r>
+      <w:r>
+        <w:rPr>
+          <w:rFonts w:ascii="Consolas" w:eastAsia="Consolas" w:hAnsi="Consolas" w:cs="Consolas"/>
+          <w:sz w:val="24"/>
+        </w:rPr>
+        <w:t xml:space="preserve"> Az éghajlatok egyedi azonosítója</w:t>
+      </w:r>
+      <w:r>
+        <w:rPr>
+          <w:rFonts w:ascii="Consolas" w:eastAsia="Consolas" w:hAnsi="Consolas" w:cs="Consolas"/>
+          <w:sz w:val="24"/>
+        </w:rPr>
+        <w:t xml:space="preserve">. </w:t>
+      </w:r>
+      <w:r>
+        <w:rPr>
+          <w:rFonts w:ascii="Consolas" w:eastAsia="Consolas" w:hAnsi="Consolas" w:cs="Consolas"/>
+          <w:b/>
+          <w:sz w:val="24"/>
+        </w:rPr>
+        <w:t>Adattípusa</w:t>
+      </w:r>
+      <w:r>
+        <w:rPr>
+          <w:rFonts w:ascii="Consolas" w:eastAsia="Consolas" w:hAnsi="Consolas" w:cs="Consolas"/>
+          <w:sz w:val="24"/>
+        </w:rPr>
+        <w:t xml:space="preserve">: </w:t>
+      </w:r>
+      <w:proofErr w:type="gramStart"/>
+      <w:r>
+        <w:rPr>
+          <w:rFonts w:ascii="Consolas" w:eastAsia="Consolas" w:hAnsi="Consolas" w:cs="Consolas"/>
+          <w:sz w:val="24"/>
+        </w:rPr>
+        <w:t>INT(</w:t>
+      </w:r>
+      <w:proofErr w:type="gramEnd"/>
+      <w:r>
+        <w:rPr>
+          <w:rFonts w:ascii="Consolas" w:eastAsia="Consolas" w:hAnsi="Consolas" w:cs="Consolas"/>
+          <w:sz w:val="24"/>
+        </w:rPr>
+        <w:t>11)</w:t>
+      </w:r>
+    </w:p>
+    <w:p>
+      <w:pPr>
+        <w:pStyle w:val="Listaszerbekezds"/>
+        <w:numPr>
+          <w:ilvl w:val="1"/>
+          <w:numId w:val="2"/>
+        </w:numPr>
+        <w:tabs>
+          <w:tab w:val="left" w:pos="5385"/>
+        </w:tabs>
+        <w:spacing w:after="0"/>
+        <w:rPr>
+          <w:rFonts w:ascii="Consolas" w:eastAsia="Consolas" w:hAnsi="Consolas" w:cs="Consolas"/>
+          <w:sz w:val="24"/>
+        </w:rPr>
+      </w:pPr>
+      <w:proofErr w:type="spellStart"/>
+      <w:r>
+        <w:rPr>
+          <w:rFonts w:ascii="Consolas" w:eastAsia="Consolas" w:hAnsi="Consolas" w:cs="Consolas"/>
+          <w:b/>
+          <w:sz w:val="24"/>
+        </w:rPr>
+        <w:t>Name</w:t>
+      </w:r>
+      <w:proofErr w:type="spellEnd"/>
+      <w:r>
+        <w:rPr>
+          <w:rFonts w:ascii="Consolas" w:eastAsia="Consolas" w:hAnsi="Consolas" w:cs="Consolas"/>
+          <w:sz w:val="24"/>
+        </w:rPr>
+        <w:t>:</w:t>
+      </w:r>
+      <w:r>
+        <w:rPr>
+          <w:rFonts w:ascii="Consolas" w:eastAsia="Consolas" w:hAnsi="Consolas" w:cs="Consolas"/>
+          <w:sz w:val="24"/>
+        </w:rPr>
+        <w:t xml:space="preserve"> Az éghajlatok nevei. </w:t>
+      </w:r>
+      <w:r>
+        <w:rPr>
+          <w:rFonts w:ascii="Consolas" w:eastAsia="Consolas" w:hAnsi="Consolas" w:cs="Consolas"/>
+          <w:b/>
+          <w:sz w:val="24"/>
+        </w:rPr>
+        <w:t>Adattípusa</w:t>
+      </w:r>
+      <w:r>
+        <w:rPr>
+          <w:rFonts w:ascii="Consolas" w:eastAsia="Consolas" w:hAnsi="Consolas" w:cs="Consolas"/>
+          <w:sz w:val="24"/>
+        </w:rPr>
+        <w:t xml:space="preserve">: </w:t>
+      </w:r>
+      <w:proofErr w:type="gramStart"/>
+      <w:r>
+        <w:rPr>
+          <w:rFonts w:ascii="Consolas" w:eastAsia="Consolas" w:hAnsi="Consolas" w:cs="Consolas"/>
+          <w:sz w:val="24"/>
+        </w:rPr>
+        <w:t>VARCHAR(</w:t>
+      </w:r>
+      <w:proofErr w:type="gramEnd"/>
+      <w:r>
+        <w:rPr>
+          <w:rFonts w:ascii="Consolas" w:eastAsia="Consolas" w:hAnsi="Consolas" w:cs="Consolas"/>
+          <w:sz w:val="24"/>
+        </w:rPr>
+        <w:t>45)</w:t>
+      </w:r>
+    </w:p>
+    <w:p>
+      <w:pPr>
+        <w:pStyle w:val="Listaszerbekezds"/>
+        <w:numPr>
+          <w:ilvl w:val="1"/>
+          <w:numId w:val="2"/>
+        </w:numPr>
+        <w:tabs>
+          <w:tab w:val="left" w:pos="5385"/>
+        </w:tabs>
+        <w:spacing w:after="0"/>
+        <w:rPr>
+          <w:rFonts w:ascii="Consolas" w:eastAsia="Consolas" w:hAnsi="Consolas" w:cs="Consolas"/>
+          <w:sz w:val="24"/>
+        </w:rPr>
+      </w:pPr>
+      <w:proofErr w:type="spellStart"/>
+      <w:r>
+        <w:rPr>
+          <w:rFonts w:ascii="Consolas" w:eastAsia="Consolas" w:hAnsi="Consolas" w:cs="Consolas"/>
+          <w:b/>
+          <w:sz w:val="24"/>
+        </w:rPr>
+        <w:t>Description</w:t>
+      </w:r>
+      <w:proofErr w:type="spellEnd"/>
+      <w:r>
+        <w:rPr>
+          <w:rFonts w:ascii="Consolas" w:eastAsia="Consolas" w:hAnsi="Consolas" w:cs="Consolas"/>
+          <w:sz w:val="24"/>
+        </w:rPr>
+        <w:t>:</w:t>
+      </w:r>
+      <w:r>
+        <w:rPr>
+          <w:rFonts w:ascii="Consolas" w:eastAsia="Consolas" w:hAnsi="Consolas" w:cs="Consolas"/>
+          <w:sz w:val="24"/>
+        </w:rPr>
+        <w:t xml:space="preserve"> Az éghajlatok leírása: </w:t>
+      </w:r>
+      <w:r>
+        <w:rPr>
+          <w:rFonts w:ascii="Consolas" w:eastAsia="Consolas" w:hAnsi="Consolas" w:cs="Consolas"/>
+          <w:b/>
+          <w:sz w:val="24"/>
+        </w:rPr>
+        <w:t>Adattípusa</w:t>
+      </w:r>
+      <w:r>
+        <w:rPr>
+          <w:rFonts w:ascii="Consolas" w:eastAsia="Consolas" w:hAnsi="Consolas" w:cs="Consolas"/>
+          <w:sz w:val="24"/>
+        </w:rPr>
+        <w:t>: LONGTEXT</w:t>
+      </w:r>
     </w:p>
     <w:p>
       <w:pPr>
@@ -8811,7 +10946,9 @@
           <w:u w:val="single"/>
         </w:rPr>
       </w:pPr>
-      <w:r>
+    </w:p>
+    <w:p>
+      <w:pPr>
         <w:rPr>
           <w:rFonts w:ascii="Consolas" w:eastAsia="Consolas" w:hAnsi="Consolas" w:cs="Consolas"/>
           <w:b/>
@@ -8819,7 +10956,16 @@
           <w:sz w:val="32"/>
           <w:u w:val="single"/>
         </w:rPr>
-        <w:t>3. Fejezet</w:t>
+      </w:pPr>
+      <w:r>
+        <w:rPr>
+          <w:rFonts w:ascii="Consolas" w:eastAsia="Consolas" w:hAnsi="Consolas" w:cs="Consolas"/>
+          <w:b/>
+          <w:color w:val="4472C4"/>
+          <w:sz w:val="32"/>
+          <w:u w:val="single"/>
+        </w:rPr>
+        <w:br w:type="page"/>
       </w:r>
     </w:p>
     <w:p>
@@ -8831,19 +10977,22 @@
         <w:jc w:val="center"/>
         <w:rPr>
           <w:rFonts w:ascii="Consolas" w:eastAsia="Consolas" w:hAnsi="Consolas" w:cs="Consolas"/>
-          <w:i/>
+          <w:b/>
           <w:color w:val="4472C4"/>
           <w:sz w:val="32"/>
-        </w:rPr>
-      </w:pPr>
-      <w:r>
-        <w:rPr>
-          <w:rFonts w:ascii="Consolas" w:eastAsia="Consolas" w:hAnsi="Consolas" w:cs="Consolas"/>
-          <w:i/>
+          <w:u w:val="single"/>
+        </w:rPr>
+      </w:pPr>
+      <w:r>
+        <w:rPr>
+          <w:rFonts w:ascii="Consolas" w:eastAsia="Consolas" w:hAnsi="Consolas" w:cs="Consolas"/>
+          <w:b/>
           <w:color w:val="4472C4"/>
           <w:sz w:val="32"/>
-        </w:rPr>
-        <w:t>Felhasználói Dokumentáció</w:t>
+          <w:u w:val="single"/>
+        </w:rPr>
+        <w:lastRenderedPageBreak/>
+        <w:t>3. Fejezet</w:t>
       </w:r>
     </w:p>
     <w:p>
@@ -8860,6 +11009,15 @@
           <w:sz w:val="32"/>
         </w:rPr>
       </w:pPr>
+      <w:r>
+        <w:rPr>
+          <w:rFonts w:ascii="Consolas" w:eastAsia="Consolas" w:hAnsi="Consolas" w:cs="Consolas"/>
+          <w:i/>
+          <w:color w:val="4472C4"/>
+          <w:sz w:val="32"/>
+        </w:rPr>
+        <w:t>Felhasználói Dokumentáció</w:t>
+      </w:r>
     </w:p>
     <w:p>
       <w:pPr>
@@ -8878,8 +11036,10 @@
     </w:p>
     <w:p>
       <w:pPr>
-        <w:spacing w:after="1080"/>
-        <w:ind w:left="709" w:firstLine="709"/>
+        <w:tabs>
+          <w:tab w:val="left" w:pos="5385"/>
+        </w:tabs>
+        <w:spacing w:after="0"/>
         <w:jc w:val="center"/>
         <w:rPr>
           <w:rFonts w:ascii="Consolas" w:eastAsia="Consolas" w:hAnsi="Consolas" w:cs="Consolas"/>
@@ -8888,78 +11048,28 @@
           <w:sz w:val="32"/>
         </w:rPr>
       </w:pPr>
-      <w:r>
+    </w:p>
+    <w:p>
+      <w:pPr>
+        <w:tabs>
+          <w:tab w:val="left" w:pos="5385"/>
+        </w:tabs>
+        <w:spacing w:after="0"/>
+        <w:jc w:val="center"/>
         <w:rPr>
           <w:rFonts w:ascii="Consolas" w:eastAsia="Consolas" w:hAnsi="Consolas" w:cs="Consolas"/>
           <w:i/>
           <w:color w:val="4472C4"/>
           <w:sz w:val="32"/>
         </w:rPr>
-        <w:t>3.1 Általános webalkalmazás specifikáció</w:t>
-      </w:r>
-    </w:p>
-    <w:p>
-      <w:pPr>
-        <w:spacing w:after="1080"/>
-        <w:jc w:val="center"/>
-        <w:rPr>
-          <w:rFonts w:ascii="Consolas" w:eastAsia="Consolas" w:hAnsi="Consolas" w:cs="Consolas"/>
-          <w:sz w:val="24"/>
-        </w:rPr>
-      </w:pPr>
-      <w:r>
-        <w:rPr>
-          <w:rFonts w:ascii="Consolas" w:eastAsia="Consolas" w:hAnsi="Consolas" w:cs="Consolas"/>
-          <w:sz w:val="24"/>
-        </w:rPr>
-        <w:t xml:space="preserve">A World Explorer azért jött létre, hogy egy kényelmes felületet biztosítson az utazni szeretőknek utazásaik megtervezésére, számontartására, emlékeik tárolására, továbbá információ gyűjtésre az adott országgal, hellyel kapcsolatban. A weboldalhoz kapcsolódik egy adatbázis, amely a fent említett adatok </w:t>
-      </w:r>
-      <w:proofErr w:type="gramStart"/>
-      <w:r>
-        <w:rPr>
-          <w:rFonts w:ascii="Consolas" w:eastAsia="Consolas" w:hAnsi="Consolas" w:cs="Consolas"/>
-          <w:sz w:val="24"/>
-        </w:rPr>
-        <w:t>összességét(</w:t>
-      </w:r>
-      <w:proofErr w:type="gramEnd"/>
-      <w:r>
-        <w:rPr>
-          <w:rFonts w:ascii="Consolas" w:eastAsia="Consolas" w:hAnsi="Consolas" w:cs="Consolas"/>
-          <w:sz w:val="24"/>
-        </w:rPr>
-        <w:t xml:space="preserve">beszélt nyelv, országnév, kontinens, éghajlat stb..), továbbá a felhasználok </w:t>
-      </w:r>
-      <w:proofErr w:type="spellStart"/>
-      <w:r>
-        <w:rPr>
-          <w:rFonts w:ascii="Consolas" w:eastAsia="Consolas" w:hAnsi="Consolas" w:cs="Consolas"/>
-          <w:sz w:val="24"/>
-        </w:rPr>
-        <w:t>adait</w:t>
-      </w:r>
-      <w:proofErr w:type="spellEnd"/>
-      <w:r>
-        <w:rPr>
-          <w:rFonts w:ascii="Consolas" w:eastAsia="Consolas" w:hAnsi="Consolas" w:cs="Consolas"/>
-          <w:sz w:val="24"/>
-        </w:rPr>
-        <w:t>(név, jelszó, látogatások stb..) is tárolni képes, illetve bármikor hozzáférhetővé, módosíthatóvá tenni ezeket. A weboldal természetesen mobil és asztali eszközökön egyaránt használható, és reszponzív rájuk nézve.</w:t>
-      </w:r>
-    </w:p>
-    <w:p>
-      <w:pPr>
-        <w:spacing w:after="1080"/>
-        <w:jc w:val="center"/>
-        <w:rPr>
-          <w:rFonts w:ascii="Consolas" w:eastAsia="Consolas" w:hAnsi="Consolas" w:cs="Consolas"/>
-          <w:sz w:val="24"/>
-        </w:rPr>
-      </w:pPr>
-    </w:p>
-    <w:p>
-      <w:pPr>
-        <w:spacing w:after="1080"/>
+      </w:pPr>
+    </w:p>
+    <w:p>
+      <w:pPr>
+        <w:tabs>
+          <w:tab w:val="left" w:pos="5385"/>
+        </w:tabs>
+        <w:spacing w:after="0"/>
         <w:jc w:val="center"/>
         <w:rPr>
           <w:rFonts w:ascii="Consolas" w:eastAsia="Consolas" w:hAnsi="Consolas" w:cs="Consolas"/>
@@ -8968,16 +11078,796 @@
           <w:sz w:val="32"/>
         </w:rPr>
       </w:pPr>
-      <w:r>
+    </w:p>
+    <w:p>
+      <w:pPr>
+        <w:tabs>
+          <w:tab w:val="left" w:pos="5385"/>
+        </w:tabs>
+        <w:spacing w:after="0"/>
+        <w:jc w:val="center"/>
         <w:rPr>
           <w:rFonts w:ascii="Consolas" w:eastAsia="Consolas" w:hAnsi="Consolas" w:cs="Consolas"/>
           <w:i/>
           <w:color w:val="4472C4"/>
           <w:sz w:val="32"/>
         </w:rPr>
+      </w:pPr>
+      <w:r>
+        <w:rPr>
+          <w:rFonts w:ascii="Consolas" w:eastAsia="Consolas" w:hAnsi="Consolas" w:cs="Consolas"/>
+          <w:i/>
+          <w:color w:val="4472C4"/>
+          <w:sz w:val="32"/>
+        </w:rPr>
+        <w:t>3.1 Rendszerkövetelmény</w:t>
+      </w:r>
+    </w:p>
+    <w:p>
+      <w:pPr>
+        <w:tabs>
+          <w:tab w:val="left" w:pos="5385"/>
+        </w:tabs>
+        <w:spacing w:after="0"/>
+        <w:jc w:val="center"/>
+        <w:rPr>
+          <w:rFonts w:ascii="Consolas" w:eastAsia="Consolas" w:hAnsi="Consolas" w:cs="Consolas"/>
+          <w:i/>
+          <w:color w:val="4472C4"/>
+          <w:sz w:val="32"/>
+        </w:rPr>
+      </w:pPr>
+    </w:p>
+    <w:p>
+      <w:pPr>
+        <w:tabs>
+          <w:tab w:val="left" w:pos="5385"/>
+        </w:tabs>
+        <w:spacing w:after="0"/>
+        <w:jc w:val="center"/>
+        <w:rPr>
+          <w:rFonts w:ascii="Consolas" w:eastAsia="Consolas" w:hAnsi="Consolas" w:cs="Consolas"/>
+          <w:i/>
+          <w:color w:val="4472C4"/>
+          <w:sz w:val="32"/>
+        </w:rPr>
+      </w:pPr>
+    </w:p>
+    <w:tbl>
+      <w:tblPr>
+        <w:tblStyle w:val="Rcsostblzat"/>
+        <w:tblW w:w="0" w:type="auto"/>
+        <w:tblInd w:w="5" w:type="dxa"/>
+        <w:tblLook w:val="04A0" w:firstRow="1" w:lastRow="0" w:firstColumn="1" w:lastColumn="0" w:noHBand="0" w:noVBand="1"/>
+      </w:tblPr>
+      <w:tblGrid>
+        <w:gridCol w:w="3020"/>
+        <w:gridCol w:w="3021"/>
+        <w:gridCol w:w="3021"/>
+      </w:tblGrid>
+      <w:tr>
+        <w:tc>
+          <w:tcPr>
+            <w:tcW w:w="3020" w:type="dxa"/>
+            <w:tcBorders>
+              <w:top w:val="nil"/>
+              <w:left w:val="nil"/>
+            </w:tcBorders>
+          </w:tcPr>
+          <w:p>
+            <w:pPr>
+              <w:tabs>
+                <w:tab w:val="left" w:pos="5385"/>
+              </w:tabs>
+              <w:rPr>
+                <w:rFonts w:ascii="Consolas" w:eastAsia="Consolas" w:hAnsi="Consolas" w:cs="Consolas"/>
+                <w:sz w:val="24"/>
+              </w:rPr>
+            </w:pPr>
+          </w:p>
+        </w:tc>
+        <w:tc>
+          <w:tcPr>
+            <w:tcW w:w="3021" w:type="dxa"/>
+          </w:tcPr>
+          <w:p>
+            <w:pPr>
+              <w:tabs>
+                <w:tab w:val="left" w:pos="5385"/>
+              </w:tabs>
+              <w:rPr>
+                <w:rFonts w:ascii="Consolas" w:eastAsia="Consolas" w:hAnsi="Consolas" w:cs="Consolas"/>
+                <w:sz w:val="24"/>
+              </w:rPr>
+            </w:pPr>
+            <w:r>
+              <w:rPr>
+                <w:rFonts w:ascii="Consolas" w:eastAsia="Consolas" w:hAnsi="Consolas" w:cs="Consolas"/>
+                <w:sz w:val="24"/>
+              </w:rPr>
+              <w:t>Minimum:</w:t>
+            </w:r>
+          </w:p>
+        </w:tc>
+        <w:tc>
+          <w:tcPr>
+            <w:tcW w:w="3021" w:type="dxa"/>
+          </w:tcPr>
+          <w:p>
+            <w:pPr>
+              <w:tabs>
+                <w:tab w:val="left" w:pos="5385"/>
+              </w:tabs>
+              <w:rPr>
+                <w:rFonts w:ascii="Consolas" w:eastAsia="Consolas" w:hAnsi="Consolas" w:cs="Consolas"/>
+                <w:sz w:val="24"/>
+              </w:rPr>
+            </w:pPr>
+            <w:r>
+              <w:rPr>
+                <w:rFonts w:ascii="Consolas" w:eastAsia="Consolas" w:hAnsi="Consolas" w:cs="Consolas"/>
+                <w:sz w:val="24"/>
+              </w:rPr>
+              <w:t>Ajánlott:</w:t>
+            </w:r>
+          </w:p>
+        </w:tc>
+      </w:tr>
+      <w:tr>
+        <w:tc>
+          <w:tcPr>
+            <w:tcW w:w="3020" w:type="dxa"/>
+          </w:tcPr>
+          <w:p>
+            <w:pPr>
+              <w:tabs>
+                <w:tab w:val="left" w:pos="5385"/>
+              </w:tabs>
+              <w:rPr>
+                <w:rFonts w:ascii="Consolas" w:eastAsia="Consolas" w:hAnsi="Consolas" w:cs="Consolas"/>
+                <w:sz w:val="24"/>
+              </w:rPr>
+            </w:pPr>
+            <w:proofErr w:type="gramStart"/>
+            <w:r>
+              <w:rPr>
+                <w:rFonts w:ascii="Consolas" w:eastAsia="Consolas" w:hAnsi="Consolas" w:cs="Consolas"/>
+                <w:sz w:val="24"/>
+              </w:rPr>
+              <w:t>Memória(</w:t>
+            </w:r>
+            <w:proofErr w:type="gramEnd"/>
+            <w:r>
+              <w:rPr>
+                <w:rFonts w:ascii="Consolas" w:eastAsia="Consolas" w:hAnsi="Consolas" w:cs="Consolas"/>
+                <w:sz w:val="24"/>
+              </w:rPr>
+              <w:t>RAM):</w:t>
+            </w:r>
+          </w:p>
+        </w:tc>
+        <w:tc>
+          <w:tcPr>
+            <w:tcW w:w="3021" w:type="dxa"/>
+          </w:tcPr>
+          <w:p>
+            <w:pPr>
+              <w:tabs>
+                <w:tab w:val="left" w:pos="5385"/>
+              </w:tabs>
+              <w:rPr>
+                <w:rFonts w:ascii="Consolas" w:eastAsia="Consolas" w:hAnsi="Consolas" w:cs="Consolas"/>
+                <w:sz w:val="24"/>
+              </w:rPr>
+            </w:pPr>
+            <w:r>
+              <w:rPr>
+                <w:rFonts w:ascii="Consolas" w:eastAsia="Consolas" w:hAnsi="Consolas" w:cs="Consolas"/>
+                <w:sz w:val="24"/>
+              </w:rPr>
+              <w:t>4GB</w:t>
+            </w:r>
+          </w:p>
+        </w:tc>
+        <w:tc>
+          <w:tcPr>
+            <w:tcW w:w="3021" w:type="dxa"/>
+          </w:tcPr>
+          <w:p>
+            <w:pPr>
+              <w:tabs>
+                <w:tab w:val="left" w:pos="5385"/>
+              </w:tabs>
+              <w:rPr>
+                <w:rFonts w:ascii="Consolas" w:eastAsia="Consolas" w:hAnsi="Consolas" w:cs="Consolas"/>
+                <w:sz w:val="24"/>
+              </w:rPr>
+            </w:pPr>
+            <w:r>
+              <w:rPr>
+                <w:rFonts w:ascii="Consolas" w:eastAsia="Consolas" w:hAnsi="Consolas" w:cs="Consolas"/>
+                <w:sz w:val="24"/>
+              </w:rPr>
+              <w:t>8GB</w:t>
+            </w:r>
+          </w:p>
+        </w:tc>
+      </w:tr>
+      <w:tr>
+        <w:tc>
+          <w:tcPr>
+            <w:tcW w:w="3020" w:type="dxa"/>
+          </w:tcPr>
+          <w:p>
+            <w:pPr>
+              <w:tabs>
+                <w:tab w:val="left" w:pos="5385"/>
+              </w:tabs>
+              <w:rPr>
+                <w:rFonts w:ascii="Consolas" w:eastAsia="Consolas" w:hAnsi="Consolas" w:cs="Consolas"/>
+                <w:sz w:val="24"/>
+              </w:rPr>
+            </w:pPr>
+            <w:r>
+              <w:rPr>
+                <w:rFonts w:ascii="Consolas" w:eastAsia="Consolas" w:hAnsi="Consolas" w:cs="Consolas"/>
+                <w:sz w:val="24"/>
+              </w:rPr>
+              <w:t>Processzor:</w:t>
+            </w:r>
+          </w:p>
+        </w:tc>
+        <w:tc>
+          <w:tcPr>
+            <w:tcW w:w="3021" w:type="dxa"/>
+          </w:tcPr>
+          <w:p>
+            <w:pPr>
+              <w:tabs>
+                <w:tab w:val="left" w:pos="5385"/>
+              </w:tabs>
+              <w:rPr>
+                <w:rFonts w:ascii="Consolas" w:eastAsia="Consolas" w:hAnsi="Consolas" w:cs="Consolas"/>
+                <w:sz w:val="24"/>
+              </w:rPr>
+            </w:pPr>
+            <w:r>
+              <w:rPr>
+                <w:rFonts w:ascii="Consolas" w:eastAsia="Consolas" w:hAnsi="Consolas" w:cs="Consolas"/>
+                <w:sz w:val="24"/>
+              </w:rPr>
+              <w:t xml:space="preserve">Intel Pentium® </w:t>
+            </w:r>
+            <w:proofErr w:type="spellStart"/>
+            <w:r>
+              <w:rPr>
+                <w:rFonts w:ascii="Consolas" w:eastAsia="Consolas" w:hAnsi="Consolas" w:cs="Consolas"/>
+                <w:sz w:val="24"/>
+              </w:rPr>
+              <w:t>Dual-Core</w:t>
+            </w:r>
+            <w:proofErr w:type="spellEnd"/>
+            <w:r>
+              <w:rPr>
+                <w:rFonts w:ascii="Consolas" w:eastAsia="Consolas" w:hAnsi="Consolas" w:cs="Consolas"/>
+                <w:sz w:val="24"/>
+              </w:rPr>
+              <w:t xml:space="preserve"> CPUE5700</w:t>
+            </w:r>
+          </w:p>
+        </w:tc>
+        <w:tc>
+          <w:tcPr>
+            <w:tcW w:w="3021" w:type="dxa"/>
+          </w:tcPr>
+          <w:p>
+            <w:pPr>
+              <w:tabs>
+                <w:tab w:val="left" w:pos="5385"/>
+              </w:tabs>
+              <w:rPr>
+                <w:rFonts w:ascii="Consolas" w:eastAsia="Consolas" w:hAnsi="Consolas" w:cs="Consolas"/>
+                <w:sz w:val="24"/>
+              </w:rPr>
+            </w:pPr>
+            <w:r>
+              <w:rPr>
+                <w:rFonts w:ascii="Consolas" w:eastAsia="Consolas" w:hAnsi="Consolas" w:cs="Consolas"/>
+                <w:sz w:val="24"/>
+              </w:rPr>
+              <w:t xml:space="preserve">Intel </w:t>
+            </w:r>
+            <w:proofErr w:type="spellStart"/>
+            <w:r>
+              <w:rPr>
+                <w:rFonts w:ascii="Consolas" w:eastAsia="Consolas" w:hAnsi="Consolas" w:cs="Consolas"/>
+                <w:sz w:val="24"/>
+              </w:rPr>
+              <w:t>Core</w:t>
+            </w:r>
+            <w:proofErr w:type="spellEnd"/>
+            <w:r>
+              <w:rPr>
+                <w:rFonts w:ascii="Consolas" w:eastAsia="Consolas" w:hAnsi="Consolas" w:cs="Consolas"/>
+                <w:sz w:val="24"/>
+              </w:rPr>
+              <w:t xml:space="preserve"> i5 2400 4-Core</w:t>
+            </w:r>
+          </w:p>
+        </w:tc>
+      </w:tr>
+      <w:tr>
+        <w:tc>
+          <w:tcPr>
+            <w:tcW w:w="3020" w:type="dxa"/>
+          </w:tcPr>
+          <w:p>
+            <w:pPr>
+              <w:tabs>
+                <w:tab w:val="left" w:pos="5385"/>
+              </w:tabs>
+              <w:rPr>
+                <w:rFonts w:ascii="Consolas" w:eastAsia="Consolas" w:hAnsi="Consolas" w:cs="Consolas"/>
+                <w:sz w:val="24"/>
+              </w:rPr>
+            </w:pPr>
+            <w:r>
+              <w:rPr>
+                <w:rFonts w:ascii="Consolas" w:eastAsia="Consolas" w:hAnsi="Consolas" w:cs="Consolas"/>
+                <w:sz w:val="24"/>
+              </w:rPr>
+              <w:t>Kijelző:</w:t>
+            </w:r>
+          </w:p>
+        </w:tc>
+        <w:tc>
+          <w:tcPr>
+            <w:tcW w:w="3021" w:type="dxa"/>
+          </w:tcPr>
+          <w:p>
+            <w:pPr>
+              <w:tabs>
+                <w:tab w:val="left" w:pos="5385"/>
+              </w:tabs>
+              <w:rPr>
+                <w:rFonts w:ascii="Consolas" w:eastAsia="Consolas" w:hAnsi="Consolas" w:cs="Consolas"/>
+                <w:sz w:val="24"/>
+              </w:rPr>
+            </w:pPr>
+            <w:r>
+              <w:rPr>
+                <w:rFonts w:ascii="Consolas" w:eastAsia="Consolas" w:hAnsi="Consolas" w:cs="Consolas"/>
+                <w:sz w:val="24"/>
+              </w:rPr>
+              <w:t>1280x720</w:t>
+            </w:r>
+          </w:p>
+        </w:tc>
+        <w:tc>
+          <w:tcPr>
+            <w:tcW w:w="3021" w:type="dxa"/>
+          </w:tcPr>
+          <w:p>
+            <w:pPr>
+              <w:tabs>
+                <w:tab w:val="left" w:pos="5385"/>
+              </w:tabs>
+              <w:rPr>
+                <w:rFonts w:ascii="Consolas" w:eastAsia="Consolas" w:hAnsi="Consolas" w:cs="Consolas"/>
+                <w:sz w:val="24"/>
+              </w:rPr>
+            </w:pPr>
+            <w:r>
+              <w:rPr>
+                <w:rFonts w:ascii="Consolas" w:eastAsia="Consolas" w:hAnsi="Consolas" w:cs="Consolas"/>
+                <w:sz w:val="24"/>
+              </w:rPr>
+              <w:t>1920x1080</w:t>
+            </w:r>
+          </w:p>
+        </w:tc>
+      </w:tr>
+      <w:tr>
+        <w:tc>
+          <w:tcPr>
+            <w:tcW w:w="3020" w:type="dxa"/>
+          </w:tcPr>
+          <w:p>
+            <w:pPr>
+              <w:tabs>
+                <w:tab w:val="left" w:pos="5385"/>
+              </w:tabs>
+              <w:rPr>
+                <w:rFonts w:ascii="Consolas" w:eastAsia="Consolas" w:hAnsi="Consolas" w:cs="Consolas"/>
+                <w:sz w:val="24"/>
+              </w:rPr>
+            </w:pPr>
+            <w:r>
+              <w:rPr>
+                <w:rFonts w:ascii="Consolas" w:eastAsia="Consolas" w:hAnsi="Consolas" w:cs="Consolas"/>
+                <w:sz w:val="24"/>
+              </w:rPr>
+              <w:t>Beviteli eszközök:</w:t>
+            </w:r>
+          </w:p>
+        </w:tc>
+        <w:tc>
+          <w:tcPr>
+            <w:tcW w:w="3021" w:type="dxa"/>
+          </w:tcPr>
+          <w:p>
+            <w:pPr>
+              <w:tabs>
+                <w:tab w:val="left" w:pos="5385"/>
+              </w:tabs>
+              <w:rPr>
+                <w:rFonts w:ascii="Consolas" w:eastAsia="Consolas" w:hAnsi="Consolas" w:cs="Consolas"/>
+                <w:sz w:val="24"/>
+              </w:rPr>
+            </w:pPr>
+            <w:r>
+              <w:rPr>
+                <w:rFonts w:ascii="Consolas" w:eastAsia="Consolas" w:hAnsi="Consolas" w:cs="Consolas"/>
+                <w:sz w:val="24"/>
+              </w:rPr>
+              <w:t>Billentyűzet és egér</w:t>
+            </w:r>
+          </w:p>
+        </w:tc>
+        <w:tc>
+          <w:tcPr>
+            <w:tcW w:w="3021" w:type="dxa"/>
+          </w:tcPr>
+          <w:p>
+            <w:pPr>
+              <w:tabs>
+                <w:tab w:val="left" w:pos="5385"/>
+              </w:tabs>
+              <w:rPr>
+                <w:rFonts w:ascii="Consolas" w:eastAsia="Consolas" w:hAnsi="Consolas" w:cs="Consolas"/>
+                <w:sz w:val="24"/>
+              </w:rPr>
+            </w:pPr>
+            <w:r>
+              <w:rPr>
+                <w:rFonts w:ascii="Consolas" w:eastAsia="Consolas" w:hAnsi="Consolas" w:cs="Consolas"/>
+                <w:sz w:val="24"/>
+              </w:rPr>
+              <w:t>Billentyűzet és egér</w:t>
+            </w:r>
+          </w:p>
+        </w:tc>
+      </w:tr>
+      <w:tr>
+        <w:tc>
+          <w:tcPr>
+            <w:tcW w:w="3020" w:type="dxa"/>
+          </w:tcPr>
+          <w:p>
+            <w:pPr>
+              <w:tabs>
+                <w:tab w:val="left" w:pos="5385"/>
+              </w:tabs>
+              <w:rPr>
+                <w:rFonts w:ascii="Consolas" w:eastAsia="Consolas" w:hAnsi="Consolas" w:cs="Consolas"/>
+                <w:sz w:val="24"/>
+              </w:rPr>
+            </w:pPr>
+            <w:r>
+              <w:rPr>
+                <w:rFonts w:ascii="Consolas" w:eastAsia="Consolas" w:hAnsi="Consolas" w:cs="Consolas"/>
+                <w:sz w:val="24"/>
+              </w:rPr>
+              <w:t>Internet kapcsolat:</w:t>
+            </w:r>
+          </w:p>
+        </w:tc>
+        <w:tc>
+          <w:tcPr>
+            <w:tcW w:w="3021" w:type="dxa"/>
+          </w:tcPr>
+          <w:p>
+            <w:pPr>
+              <w:tabs>
+                <w:tab w:val="left" w:pos="5385"/>
+              </w:tabs>
+              <w:rPr>
+                <w:rFonts w:ascii="Consolas" w:eastAsia="Consolas" w:hAnsi="Consolas" w:cs="Consolas"/>
+                <w:sz w:val="24"/>
+              </w:rPr>
+            </w:pPr>
+            <w:r>
+              <w:rPr>
+                <w:rFonts w:ascii="Consolas" w:eastAsia="Consolas" w:hAnsi="Consolas" w:cs="Consolas"/>
+                <w:sz w:val="24"/>
+              </w:rPr>
+              <w:t>Kötelező, min. 50Mbps</w:t>
+            </w:r>
+          </w:p>
+        </w:tc>
+        <w:tc>
+          <w:tcPr>
+            <w:tcW w:w="3021" w:type="dxa"/>
+          </w:tcPr>
+          <w:p>
+            <w:pPr>
+              <w:tabs>
+                <w:tab w:val="left" w:pos="5385"/>
+              </w:tabs>
+              <w:rPr>
+                <w:rFonts w:ascii="Consolas" w:eastAsia="Consolas" w:hAnsi="Consolas" w:cs="Consolas"/>
+                <w:sz w:val="24"/>
+              </w:rPr>
+            </w:pPr>
+            <w:r>
+              <w:rPr>
+                <w:rFonts w:ascii="Consolas" w:eastAsia="Consolas" w:hAnsi="Consolas" w:cs="Consolas"/>
+                <w:sz w:val="24"/>
+              </w:rPr>
+              <w:t xml:space="preserve">Kötelező, </w:t>
+            </w:r>
+            <w:r>
+              <w:rPr>
+                <w:rFonts w:ascii="Consolas" w:eastAsia="Consolas" w:hAnsi="Consolas" w:cs="Consolas"/>
+                <w:sz w:val="24"/>
+              </w:rPr>
+              <w:t>300Mbps vagy több</w:t>
+            </w:r>
+          </w:p>
+        </w:tc>
+      </w:tr>
+      <w:tr>
+        <w:tc>
+          <w:tcPr>
+            <w:tcW w:w="3020" w:type="dxa"/>
+          </w:tcPr>
+          <w:p>
+            <w:pPr>
+              <w:tabs>
+                <w:tab w:val="left" w:pos="5385"/>
+              </w:tabs>
+              <w:rPr>
+                <w:rFonts w:ascii="Consolas" w:eastAsia="Consolas" w:hAnsi="Consolas" w:cs="Consolas"/>
+                <w:sz w:val="24"/>
+              </w:rPr>
+            </w:pPr>
+            <w:r>
+              <w:rPr>
+                <w:rFonts w:ascii="Consolas" w:eastAsia="Consolas" w:hAnsi="Consolas" w:cs="Consolas"/>
+                <w:sz w:val="24"/>
+              </w:rPr>
+              <w:t>Operációs rendszer:</w:t>
+            </w:r>
+          </w:p>
+        </w:tc>
+        <w:tc>
+          <w:tcPr>
+            <w:tcW w:w="3021" w:type="dxa"/>
+          </w:tcPr>
+          <w:p>
+            <w:pPr>
+              <w:tabs>
+                <w:tab w:val="left" w:pos="5385"/>
+              </w:tabs>
+              <w:rPr>
+                <w:rFonts w:ascii="Consolas" w:eastAsia="Consolas" w:hAnsi="Consolas" w:cs="Consolas"/>
+                <w:sz w:val="24"/>
+              </w:rPr>
+            </w:pPr>
+            <w:r>
+              <w:rPr>
+                <w:rFonts w:ascii="Consolas" w:eastAsia="Consolas" w:hAnsi="Consolas" w:cs="Consolas"/>
+                <w:sz w:val="24"/>
+              </w:rPr>
+              <w:t>Windows 10 64bit</w:t>
+            </w:r>
+          </w:p>
+        </w:tc>
+        <w:tc>
+          <w:tcPr>
+            <w:tcW w:w="3021" w:type="dxa"/>
+          </w:tcPr>
+          <w:p>
+            <w:pPr>
+              <w:tabs>
+                <w:tab w:val="left" w:pos="5385"/>
+              </w:tabs>
+              <w:rPr>
+                <w:rFonts w:ascii="Consolas" w:eastAsia="Consolas" w:hAnsi="Consolas" w:cs="Consolas"/>
+                <w:sz w:val="24"/>
+              </w:rPr>
+            </w:pPr>
+            <w:r>
+              <w:rPr>
+                <w:rFonts w:ascii="Consolas" w:eastAsia="Consolas" w:hAnsi="Consolas" w:cs="Consolas"/>
+                <w:sz w:val="24"/>
+              </w:rPr>
+              <w:t>Windows 10 64bit</w:t>
+            </w:r>
+          </w:p>
+        </w:tc>
+      </w:tr>
+    </w:tbl>
+    <w:p>
+      <w:pPr>
+        <w:tabs>
+          <w:tab w:val="left" w:pos="5385"/>
+        </w:tabs>
+        <w:spacing w:after="0"/>
+        <w:rPr>
+          <w:rFonts w:ascii="Consolas" w:eastAsia="Consolas" w:hAnsi="Consolas" w:cs="Consolas"/>
+          <w:sz w:val="24"/>
+        </w:rPr>
+      </w:pPr>
+    </w:p>
+    <w:p>
+      <w:pPr>
+        <w:tabs>
+          <w:tab w:val="left" w:pos="5385"/>
+        </w:tabs>
+        <w:spacing w:after="0"/>
+        <w:jc w:val="center"/>
+        <w:rPr>
+          <w:rFonts w:ascii="Consolas" w:eastAsia="Consolas" w:hAnsi="Consolas" w:cs="Consolas"/>
+          <w:i/>
+          <w:color w:val="4472C4"/>
+          <w:sz w:val="32"/>
+        </w:rPr>
+      </w:pPr>
+    </w:p>
+    <w:p>
+      <w:pPr>
+        <w:spacing w:after="1080"/>
+        <w:rPr>
+          <w:rFonts w:ascii="Consolas" w:eastAsia="Consolas" w:hAnsi="Consolas" w:cs="Consolas"/>
+          <w:i/>
+          <w:color w:val="4472C4"/>
+          <w:sz w:val="32"/>
+        </w:rPr>
+      </w:pPr>
+    </w:p>
+    <w:p>
+      <w:pPr>
+        <w:spacing w:after="1080"/>
+        <w:ind w:firstLine="709"/>
+        <w:jc w:val="center"/>
+        <w:rPr>
+          <w:rFonts w:ascii="Consolas" w:eastAsia="Consolas" w:hAnsi="Consolas" w:cs="Consolas"/>
+          <w:i/>
+          <w:color w:val="4472C4"/>
+          <w:sz w:val="32"/>
+        </w:rPr>
+      </w:pPr>
+      <w:r>
+        <w:rPr>
+          <w:rFonts w:ascii="Consolas" w:eastAsia="Consolas" w:hAnsi="Consolas" w:cs="Consolas"/>
+          <w:i/>
+          <w:color w:val="4472C4"/>
+          <w:sz w:val="32"/>
+        </w:rPr>
+        <w:t>3.</w:t>
+      </w:r>
+      <w:r>
+        <w:rPr>
+          <w:rFonts w:ascii="Consolas" w:eastAsia="Consolas" w:hAnsi="Consolas" w:cs="Consolas"/>
+          <w:i/>
+          <w:color w:val="4472C4"/>
+          <w:sz w:val="32"/>
+        </w:rPr>
+        <w:t>2</w:t>
+      </w:r>
+      <w:r>
+        <w:rPr>
+          <w:rFonts w:ascii="Consolas" w:eastAsia="Consolas" w:hAnsi="Consolas" w:cs="Consolas"/>
+          <w:i/>
+          <w:color w:val="4472C4"/>
+          <w:sz w:val="32"/>
+        </w:rPr>
+        <w:t xml:space="preserve"> Általános webalkalmazás specifikáció</w:t>
+      </w:r>
+    </w:p>
+    <w:p>
+      <w:pPr>
+        <w:spacing w:after="1080"/>
+        <w:jc w:val="center"/>
+        <w:rPr>
+          <w:rFonts w:ascii="Consolas" w:eastAsia="Consolas" w:hAnsi="Consolas" w:cs="Consolas"/>
+          <w:sz w:val="24"/>
+        </w:rPr>
+      </w:pPr>
+      <w:r>
+        <w:rPr>
+          <w:rFonts w:ascii="Consolas" w:eastAsia="Consolas" w:hAnsi="Consolas" w:cs="Consolas"/>
+          <w:sz w:val="24"/>
+        </w:rPr>
+        <w:t xml:space="preserve">A World Explorer azért jött létre, hogy egy kényelmes felületet biztosítson az utazni szeretőknek utazásaik megtervezésére, számontartására, emlékeik tárolására, továbbá információ gyűjtésre az adott országgal, hellyel kapcsolatban. A weboldalhoz kapcsolódik egy adatbázis, amely a fent említett adatok </w:t>
+      </w:r>
+      <w:proofErr w:type="gramStart"/>
+      <w:r>
+        <w:rPr>
+          <w:rFonts w:ascii="Consolas" w:eastAsia="Consolas" w:hAnsi="Consolas" w:cs="Consolas"/>
+          <w:sz w:val="24"/>
+        </w:rPr>
+        <w:t>összességét(</w:t>
+      </w:r>
+      <w:proofErr w:type="gramEnd"/>
+      <w:r>
+        <w:rPr>
+          <w:rFonts w:ascii="Consolas" w:eastAsia="Consolas" w:hAnsi="Consolas" w:cs="Consolas"/>
+          <w:sz w:val="24"/>
+        </w:rPr>
+        <w:t xml:space="preserve">beszélt nyelv, országnév, kontinens, éghajlat stb..), továbbá a felhasználok </w:t>
+      </w:r>
+      <w:proofErr w:type="spellStart"/>
+      <w:r>
+        <w:rPr>
+          <w:rFonts w:ascii="Consolas" w:eastAsia="Consolas" w:hAnsi="Consolas" w:cs="Consolas"/>
+          <w:sz w:val="24"/>
+        </w:rPr>
+        <w:t>adait</w:t>
+      </w:r>
+      <w:proofErr w:type="spellEnd"/>
+      <w:r>
+        <w:rPr>
+          <w:rFonts w:ascii="Consolas" w:eastAsia="Consolas" w:hAnsi="Consolas" w:cs="Consolas"/>
+          <w:sz w:val="24"/>
+        </w:rPr>
+        <w:t>(név, jelszó, látogatások stb..) is tárolni képes, illetve bármikor hozzáférhetővé, módosíthatóvá tenni ezeket. A weboldal természetesen mobil és asztali eszközökön egyaránt használható, és reszponzív rájuk nézve.</w:t>
+      </w:r>
+    </w:p>
+    <w:p>
+      <w:pPr>
+        <w:jc w:val="center"/>
+        <w:rPr>
+          <w:rFonts w:ascii="Consolas" w:eastAsia="Consolas" w:hAnsi="Consolas" w:cs="Consolas"/>
+          <w:i/>
+          <w:color w:val="4472C4"/>
+          <w:sz w:val="32"/>
+        </w:rPr>
+      </w:pPr>
+      <w:r>
+        <w:rPr>
+          <w:rFonts w:ascii="Consolas" w:eastAsia="Consolas" w:hAnsi="Consolas" w:cs="Consolas"/>
+          <w:sz w:val="24"/>
+        </w:rPr>
+        <w:br w:type="page"/>
+      </w:r>
+      <w:r>
+        <w:rPr>
+          <w:rFonts w:ascii="Consolas" w:eastAsia="Consolas" w:hAnsi="Consolas" w:cs="Consolas"/>
+          <w:i/>
+          <w:color w:val="4472C4"/>
+          <w:sz w:val="32"/>
+        </w:rPr>
         <w:lastRenderedPageBreak/>
-        <w:t>3.2 Használati utasítás</w:t>
-      </w:r>
+        <w:t>3.</w:t>
+      </w:r>
+      <w:r>
+        <w:rPr>
+          <w:rFonts w:ascii="Consolas" w:eastAsia="Consolas" w:hAnsi="Consolas" w:cs="Consolas"/>
+          <w:i/>
+          <w:color w:val="4472C4"/>
+          <w:sz w:val="32"/>
+        </w:rPr>
+        <w:t>3</w:t>
+      </w:r>
+      <w:r>
+        <w:rPr>
+          <w:rFonts w:ascii="Consolas" w:eastAsia="Consolas" w:hAnsi="Consolas" w:cs="Consolas"/>
+          <w:i/>
+          <w:color w:val="4472C4"/>
+          <w:sz w:val="32"/>
+        </w:rPr>
+        <w:t xml:space="preserve"> Használati utasítás</w:t>
+      </w:r>
+    </w:p>
+    <w:p>
+      <w:pPr>
+        <w:rPr>
+          <w:rFonts w:ascii="Consolas" w:eastAsia="Consolas" w:hAnsi="Consolas" w:cs="Consolas"/>
+          <w:sz w:val="24"/>
+        </w:rPr>
+      </w:pPr>
     </w:p>
     <w:p>
       <w:pPr>
@@ -9009,6 +11899,7 @@
     <w:p>
       <w:pPr>
         <w:spacing w:after="1080" w:line="240" w:lineRule="auto"/>
+        <w:jc w:val="center"/>
         <w:rPr>
           <w:rFonts w:ascii="Consolas" w:eastAsia="Consolas" w:hAnsi="Consolas" w:cs="Consolas"/>
           <w:sz w:val="24"/>
@@ -9016,16 +11907,17 @@
       </w:pPr>
       <w:r>
         <w:object w:dxaOrig="8422" w:dyaOrig="5365" w14:anchorId="6AAEEDD0">
-          <v:rect id="rectole0000000001" o:spid="_x0000_i1025" style="width:420.75pt;height:268.5pt" o:ole="" o:preferrelative="t" stroked="f">
+          <v:rect id="rectole0000000001" o:spid="_x0000_i1045" style="width:420.75pt;height:268.5pt" o:ole="" o:preferrelative="t" stroked="f">
             <v:imagedata r:id="rId9" o:title=""/>
           </v:rect>
-          <o:OLEObject Type="Embed" ProgID="StaticDib" ShapeID="rectole0000000001" DrawAspect="Content" ObjectID="_1798436170" r:id="rId10"/>
+          <o:OLEObject Type="Embed" ProgID="StaticDib" ShapeID="rectole0000000001" DrawAspect="Content" ObjectID="_1798442386" r:id="rId10"/>
         </w:object>
       </w:r>
     </w:p>
     <w:p>
       <w:pPr>
-        <w:spacing w:after="1080" w:line="240" w:lineRule="auto"/>
+        <w:spacing w:after="240" w:line="240" w:lineRule="auto"/>
+        <w:jc w:val="center"/>
         <w:rPr>
           <w:rFonts w:ascii="Consolas" w:eastAsia="Consolas" w:hAnsi="Consolas" w:cs="Consolas"/>
           <w:sz w:val="24"/>
@@ -9068,12 +11960,13 @@
           <w:rFonts w:ascii="Consolas" w:eastAsia="Consolas" w:hAnsi="Consolas" w:cs="Consolas"/>
           <w:sz w:val="24"/>
         </w:rPr>
-        <w:t xml:space="preserve">" fül alatt. Ha erre rákattintunk, az alábbi kép jelenik meg: </w:t>
-      </w:r>
-    </w:p>
-    <w:p>
-      <w:pPr>
-        <w:spacing w:after="1080" w:line="240" w:lineRule="auto"/>
+        <w:t>" fül alatt. Ha erre rákattintunk, az alábbi kép jelenik meg:</w:t>
+      </w:r>
+    </w:p>
+    <w:p>
+      <w:pPr>
+        <w:spacing w:after="240" w:line="240" w:lineRule="auto"/>
+        <w:jc w:val="center"/>
         <w:rPr>
           <w:rFonts w:ascii="Consolas" w:eastAsia="Consolas" w:hAnsi="Consolas" w:cs="Consolas"/>
           <w:sz w:val="24"/>
@@ -9084,13 +11977,14 @@
           <v:rect id="rectole0000000002" o:spid="_x0000_i1026" style="width:420.75pt;height:252pt" o:ole="" o:preferrelative="t" stroked="f">
             <v:imagedata r:id="rId11" o:title=""/>
           </v:rect>
-          <o:OLEObject Type="Embed" ProgID="StaticDib" ShapeID="rectole0000000002" DrawAspect="Content" ObjectID="_1798436171" r:id="rId12"/>
+          <o:OLEObject Type="Embed" ProgID="StaticDib" ShapeID="rectole0000000002" DrawAspect="Content" ObjectID="_1798442387" r:id="rId12"/>
         </w:object>
       </w:r>
     </w:p>
     <w:p>
       <w:pPr>
-        <w:spacing w:after="360" w:line="240" w:lineRule="auto"/>
+        <w:spacing w:after="240" w:line="240" w:lineRule="auto"/>
+        <w:jc w:val="center"/>
         <w:rPr>
           <w:rFonts w:ascii="Consolas" w:eastAsia="Consolas" w:hAnsi="Consolas" w:cs="Consolas"/>
           <w:sz w:val="24"/>
@@ -9196,8 +12090,16 @@
     </w:p>
     <w:p>
       <w:pPr>
-        <w:spacing w:after="1080"/>
-        <w:jc w:val="center"/>
+        <w:spacing w:after="120" w:line="240" w:lineRule="auto"/>
+        <w:rPr>
+          <w:rFonts w:ascii="Consolas" w:eastAsia="Consolas" w:hAnsi="Consolas" w:cs="Consolas"/>
+          <w:sz w:val="24"/>
+        </w:rPr>
+      </w:pPr>
+    </w:p>
+    <w:p>
+      <w:pPr>
+        <w:spacing w:after="120" w:line="240" w:lineRule="auto"/>
         <w:rPr>
           <w:rFonts w:ascii="Consolas" w:eastAsia="Consolas" w:hAnsi="Consolas" w:cs="Consolas"/>
           <w:sz w:val="24"/>
@@ -9234,25 +12136,35 @@
           <v:rect id="rectole0000000003" o:spid="_x0000_i1027" style="width:420.75pt;height:159pt" o:ole="" o:preferrelative="t" stroked="f">
             <v:imagedata r:id="rId13" o:title=""/>
           </v:rect>
-          <o:OLEObject Type="Embed" ProgID="StaticDib" ShapeID="rectole0000000003" DrawAspect="Content" ObjectID="_1798436172" r:id="rId14"/>
+          <o:OLEObject Type="Embed" ProgID="StaticDib" ShapeID="rectole0000000003" DrawAspect="Content" ObjectID="_1798442388" r:id="rId14"/>
         </w:object>
       </w:r>
     </w:p>
     <w:p>
       <w:pPr>
-        <w:spacing w:after="1080" w:line="240" w:lineRule="auto"/>
-        <w:rPr>
-          <w:rFonts w:ascii="Consolas" w:eastAsia="Consolas" w:hAnsi="Consolas" w:cs="Consolas"/>
-          <w:sz w:val="24"/>
-        </w:rPr>
-      </w:pPr>
-      <w:r>
-        <w:rPr>
-          <w:rFonts w:ascii="Consolas" w:eastAsia="Consolas" w:hAnsi="Consolas" w:cs="Consolas"/>
-          <w:sz w:val="24"/>
-        </w:rPr>
+        <w:spacing w:after="240" w:line="240" w:lineRule="auto"/>
+        <w:rPr>
+          <w:rFonts w:ascii="Consolas" w:eastAsia="Consolas" w:hAnsi="Consolas" w:cs="Consolas"/>
+          <w:sz w:val="24"/>
+        </w:rPr>
+      </w:pPr>
+      <w:r>
+        <w:rPr>
+          <w:rFonts w:ascii="Consolas" w:eastAsia="Consolas" w:hAnsi="Consolas" w:cs="Consolas"/>
+          <w:sz w:val="24"/>
+        </w:rPr>
+        <w:lastRenderedPageBreak/>
         <w:t>Ha sikeresen beregisztráltunk, az oldal átdob ide, itt rá kell kattintanunk a "here" feliratra a bejelentkezéshez!</w:t>
       </w:r>
+    </w:p>
+    <w:p>
+      <w:pPr>
+        <w:spacing w:after="240" w:line="240" w:lineRule="auto"/>
+        <w:rPr>
+          <w:rFonts w:ascii="Consolas" w:eastAsia="Consolas" w:hAnsi="Consolas" w:cs="Consolas"/>
+          <w:sz w:val="24"/>
+        </w:rPr>
+      </w:pPr>
     </w:p>
     <w:p>
       <w:pPr>
@@ -9283,7 +12195,7 @@
           <v:rect id="rectole0000000004" o:spid="_x0000_i1028" style="width:420.75pt;height:278.25pt" o:ole="" o:preferrelative="t" stroked="f">
             <v:imagedata r:id="rId15" o:title=""/>
           </v:rect>
-          <o:OLEObject Type="Embed" ProgID="StaticDib" ShapeID="rectole0000000004" DrawAspect="Content" ObjectID="_1798436173" r:id="rId16"/>
+          <o:OLEObject Type="Embed" ProgID="StaticDib" ShapeID="rectole0000000004" DrawAspect="Content" ObjectID="_1798442389" r:id="rId16"/>
         </w:object>
       </w:r>
     </w:p>
@@ -9300,7 +12212,6 @@
           <w:rFonts w:ascii="Consolas" w:eastAsia="Consolas" w:hAnsi="Consolas" w:cs="Consolas"/>
           <w:sz w:val="24"/>
         </w:rPr>
-        <w:lastRenderedPageBreak/>
         <w:t xml:space="preserve">Miszerint nincs felhasználó regisztrálva az alábbi felhasználónévvel. Ezzel </w:t>
       </w:r>
       <w:proofErr w:type="gramStart"/>
@@ -9320,6 +12231,7 @@
         <w:t xml:space="preserve"> ha rossz jelszót adunk meg, a következő üzenetet kapjuk válaszul: </w:t>
       </w:r>
     </w:p>
+    <w:bookmarkStart w:id="0" w:name="_GoBack"/>
     <w:p>
       <w:pPr>
         <w:spacing w:after="1080" w:line="240" w:lineRule="auto"/>
@@ -9330,16 +12242,17 @@
       </w:pPr>
       <w:r>
         <w:object w:dxaOrig="8422" w:dyaOrig="6296" w14:anchorId="7C50F7E4">
-          <v:rect id="rectole0000000005" o:spid="_x0000_i1029" style="width:420.75pt;height:315pt" o:ole="" o:preferrelative="t" stroked="f">
+          <v:rect id="rectole0000000005" o:spid="_x0000_i1029" style="width:445.5pt;height:342.75pt" o:ole="" o:preferrelative="t" stroked="f">
             <v:imagedata r:id="rId17" o:title=""/>
           </v:rect>
-          <o:OLEObject Type="Embed" ProgID="StaticDib" ShapeID="rectole0000000005" DrawAspect="Content" ObjectID="_1798436174" r:id="rId18"/>
+          <o:OLEObject Type="Embed" ProgID="StaticDib" ShapeID="rectole0000000005" DrawAspect="Content" ObjectID="_1798442390" r:id="rId18"/>
         </w:object>
       </w:r>
-    </w:p>
-    <w:p>
-      <w:pPr>
-        <w:spacing w:after="1080" w:line="240" w:lineRule="auto"/>
+      <w:bookmarkEnd w:id="0"/>
+    </w:p>
+    <w:p>
+      <w:pPr>
+        <w:spacing w:after="240" w:line="240" w:lineRule="auto"/>
         <w:rPr>
           <w:rFonts w:ascii="Consolas" w:eastAsia="Consolas" w:hAnsi="Consolas" w:cs="Consolas"/>
           <w:sz w:val="24"/>
@@ -9355,7 +12268,7 @@
     </w:p>
     <w:p>
       <w:pPr>
-        <w:spacing w:after="1080" w:line="240" w:lineRule="auto"/>
+        <w:spacing w:after="240" w:line="240" w:lineRule="auto"/>
         <w:rPr>
           <w:rFonts w:ascii="Consolas" w:eastAsia="Consolas" w:hAnsi="Consolas" w:cs="Consolas"/>
           <w:sz w:val="24"/>
@@ -9371,18 +12284,6 @@
     </w:p>
     <w:p>
       <w:pPr>
-        <w:spacing w:after="1080" w:line="240" w:lineRule="auto"/>
-        <w:rPr>
-          <w:rFonts w:ascii="Consolas" w:eastAsia="Consolas" w:hAnsi="Consolas" w:cs="Consolas"/>
-          <w:sz w:val="24"/>
-        </w:rPr>
-      </w:pPr>
-      <w:bookmarkStart w:id="0" w:name="_GoBack"/>
-      <w:bookmarkEnd w:id="0"/>
-    </w:p>
-    <w:p>
-      <w:pPr>
-        <w:spacing w:after="1080" w:line="240" w:lineRule="auto"/>
         <w:rPr>
           <w:rFonts w:ascii="Consolas" w:eastAsia="Consolas" w:hAnsi="Consolas" w:cs="Consolas"/>
           <w:b/>
@@ -9395,25 +12296,42 @@
           <w:b/>
           <w:sz w:val="32"/>
         </w:rPr>
+        <w:br w:type="page"/>
+      </w:r>
+    </w:p>
+    <w:p>
+      <w:pPr>
+        <w:spacing w:after="240" w:line="240" w:lineRule="auto"/>
+        <w:rPr>
+          <w:rFonts w:ascii="Consolas" w:eastAsia="Consolas" w:hAnsi="Consolas" w:cs="Consolas"/>
+          <w:b/>
+          <w:sz w:val="32"/>
+        </w:rPr>
+      </w:pPr>
+      <w:r>
+        <w:rPr>
+          <w:rFonts w:ascii="Consolas" w:eastAsia="Consolas" w:hAnsi="Consolas" w:cs="Consolas"/>
+          <w:b/>
+          <w:sz w:val="32"/>
+        </w:rPr>
         <w:lastRenderedPageBreak/>
         <w:t>3.Felhasználói beállítások</w:t>
       </w:r>
     </w:p>
     <w:p>
       <w:pPr>
-        <w:spacing w:after="1080" w:line="240" w:lineRule="auto"/>
-        <w:rPr>
-          <w:rFonts w:ascii="Consolas" w:eastAsia="Consolas" w:hAnsi="Consolas" w:cs="Consolas"/>
-          <w:b/>
-          <w:sz w:val="32"/>
+        <w:spacing w:after="240" w:line="240" w:lineRule="auto"/>
+        <w:rPr>
+          <w:rFonts w:ascii="Consolas" w:eastAsia="Consolas" w:hAnsi="Consolas" w:cs="Consolas"/>
+          <w:sz w:val="24"/>
         </w:rPr>
       </w:pPr>
       <w:r>
         <w:object w:dxaOrig="3482" w:dyaOrig="5689" w14:anchorId="606EC83A">
-          <v:rect id="rectole0000000006" o:spid="_x0000_i1030" style="width:174pt;height:284.25pt" o:ole="" o:preferrelative="t" stroked="f">
+          <v:rect id="rectole0000000006" o:spid="_x0000_i1030" style="width:150pt;height:234.75pt" o:ole="" o:preferrelative="t" stroked="f">
             <v:imagedata r:id="rId19" o:title=""/>
           </v:rect>
-          <o:OLEObject Type="Embed" ProgID="StaticDib" ShapeID="rectole0000000006" DrawAspect="Content" ObjectID="_1798436175" r:id="rId20"/>
+          <o:OLEObject Type="Embed" ProgID="StaticDib" ShapeID="rectole0000000006" DrawAspect="Content" ObjectID="_1798442391" r:id="rId20"/>
         </w:object>
       </w:r>
     </w:p>
@@ -9462,7 +12380,7 @@
           <v:rect id="rectole0000000007" o:spid="_x0000_i1031" style="width:420.75pt;height:263.25pt" o:ole="" o:preferrelative="t" stroked="f">
             <v:imagedata r:id="rId21" o:title=""/>
           </v:rect>
-          <o:OLEObject Type="Embed" ProgID="StaticDib" ShapeID="rectole0000000007" DrawAspect="Content" ObjectID="_1798436176" r:id="rId22"/>
+          <o:OLEObject Type="Embed" ProgID="StaticDib" ShapeID="rectole0000000007" DrawAspect="Content" ObjectID="_1798442392" r:id="rId22"/>
         </w:object>
       </w:r>
     </w:p>
@@ -9479,6 +12397,7 @@
           <w:rFonts w:ascii="Consolas" w:eastAsia="Consolas" w:hAnsi="Consolas" w:cs="Consolas"/>
           <w:sz w:val="24"/>
         </w:rPr>
+        <w:lastRenderedPageBreak/>
         <w:t>A nyilat megnyomva pedig visszadob, és ismét három lehetőségből választhatunk.</w:t>
       </w:r>
     </w:p>
@@ -9495,7 +12414,7 @@
           <v:rect id="rectole0000000008" o:spid="_x0000_i1032" style="width:420.75pt;height:191.25pt" o:ole="" o:preferrelative="t" stroked="f">
             <v:imagedata r:id="rId23" o:title=""/>
           </v:rect>
-          <o:OLEObject Type="Embed" ProgID="StaticDib" ShapeID="rectole0000000008" DrawAspect="Content" ObjectID="_1798436177" r:id="rId24"/>
+          <o:OLEObject Type="Embed" ProgID="StaticDib" ShapeID="rectole0000000008" DrawAspect="Content" ObjectID="_1798442393" r:id="rId24"/>
         </w:object>
       </w:r>
     </w:p>
@@ -9528,15 +12447,7 @@
           <w:rFonts w:ascii="Consolas" w:eastAsia="Consolas" w:hAnsi="Consolas" w:cs="Consolas"/>
           <w:sz w:val="24"/>
         </w:rPr>
-        <w:t xml:space="preserve"> van, vagy törölhetjük a profilunkat az első lehetőséggel, vagy csak az összes rögzített </w:t>
-      </w:r>
-      <w:r>
-        <w:rPr>
-          <w:rFonts w:ascii="Consolas" w:eastAsia="Consolas" w:hAnsi="Consolas" w:cs="Consolas"/>
-          <w:sz w:val="24"/>
-        </w:rPr>
-        <w:lastRenderedPageBreak/>
-        <w:t xml:space="preserve">adatot törölhetjük a második lehetőségre kattintva. Ezekhez azonban kötelező megadnunk a </w:t>
+        <w:t xml:space="preserve"> van, vagy törölhetjük a profilunkat az első lehetőséggel, vagy csak az összes rögzített adatot törölhetjük a második lehetőségre kattintva. Ezekhez azonban kötelező megadnunk a </w:t>
       </w:r>
       <w:proofErr w:type="spellStart"/>
       <w:r>
@@ -9568,7 +12479,7 @@
           <v:rect id="rectole0000000009" o:spid="_x0000_i1033" style="width:420.75pt;height:127.5pt" o:ole="" o:preferrelative="t" stroked="f">
             <v:imagedata r:id="rId25" o:title=""/>
           </v:rect>
-          <o:OLEObject Type="Embed" ProgID="StaticDib" ShapeID="rectole0000000009" DrawAspect="Content" ObjectID="_1798436178" r:id="rId26"/>
+          <o:OLEObject Type="Embed" ProgID="StaticDib" ShapeID="rectole0000000009" DrawAspect="Content" ObjectID="_1798442394" r:id="rId26"/>
         </w:object>
       </w:r>
     </w:p>
@@ -9610,7 +12521,7 @@
           <v:rect id="rectole0000000010" o:spid="_x0000_i1034" style="width:420.75pt;height:120.75pt" o:ole="" o:preferrelative="t" stroked="f">
             <v:imagedata r:id="rId27" o:title=""/>
           </v:rect>
-          <o:OLEObject Type="Embed" ProgID="StaticDib" ShapeID="rectole0000000010" DrawAspect="Content" ObjectID="_1798436179" r:id="rId28"/>
+          <o:OLEObject Type="Embed" ProgID="StaticDib" ShapeID="rectole0000000010" DrawAspect="Content" ObjectID="_1798442395" r:id="rId28"/>
         </w:object>
       </w:r>
     </w:p>
@@ -9643,7 +12554,7 @@
           <v:rect id="rectole0000000011" o:spid="_x0000_i1035" style="width:69pt;height:192pt" o:ole="" o:preferrelative="t" stroked="f">
             <v:imagedata r:id="rId29" o:title=""/>
           </v:rect>
-          <o:OLEObject Type="Embed" ProgID="StaticDib" ShapeID="rectole0000000011" DrawAspect="Content" ObjectID="_1798436180" r:id="rId30"/>
+          <o:OLEObject Type="Embed" ProgID="StaticDib" ShapeID="rectole0000000011" DrawAspect="Content" ObjectID="_1798442396" r:id="rId30"/>
         </w:object>
       </w:r>
     </w:p>
@@ -9709,7 +12620,7 @@
           <v:rect id="rectole0000000012" o:spid="_x0000_i1036" style="width:420.75pt;height:210.75pt" o:ole="" o:preferrelative="t" stroked="f">
             <v:imagedata r:id="rId31" o:title=""/>
           </v:rect>
-          <o:OLEObject Type="Embed" ProgID="StaticDib" ShapeID="rectole0000000012" DrawAspect="Content" ObjectID="_1798436181" r:id="rId32"/>
+          <o:OLEObject Type="Embed" ProgID="StaticDib" ShapeID="rectole0000000012" DrawAspect="Content" ObjectID="_1798442397" r:id="rId32"/>
         </w:object>
       </w:r>
     </w:p>
@@ -9726,7 +12637,6 @@
           <w:rFonts w:ascii="Consolas" w:eastAsia="Consolas" w:hAnsi="Consolas" w:cs="Consolas"/>
           <w:sz w:val="24"/>
         </w:rPr>
-        <w:lastRenderedPageBreak/>
         <w:t xml:space="preserve">A térképet szabadon tudjuk </w:t>
       </w:r>
       <w:proofErr w:type="gramStart"/>
@@ -9791,7 +12701,7 @@
           <v:rect id="rectole0000000013" o:spid="_x0000_i1037" style="width:420.75pt;height:483pt" o:ole="" o:preferrelative="t" stroked="f">
             <v:imagedata r:id="rId33" o:title=""/>
           </v:rect>
-          <o:OLEObject Type="Embed" ProgID="StaticDib" ShapeID="rectole0000000013" DrawAspect="Content" ObjectID="_1798436182" r:id="rId34"/>
+          <o:OLEObject Type="Embed" ProgID="StaticDib" ShapeID="rectole0000000013" DrawAspect="Content" ObjectID="_1798442398" r:id="rId34"/>
         </w:object>
       </w:r>
     </w:p>
@@ -9849,7 +12759,7 @@
           <v:rect id="rectole0000000014" o:spid="_x0000_i1038" style="width:420.75pt;height:501.75pt" o:ole="" o:preferrelative="t" stroked="f">
             <v:imagedata r:id="rId35" o:title=""/>
           </v:rect>
-          <o:OLEObject Type="Embed" ProgID="StaticDib" ShapeID="rectole0000000014" DrawAspect="Content" ObjectID="_1798436183" r:id="rId36"/>
+          <o:OLEObject Type="Embed" ProgID="StaticDib" ShapeID="rectole0000000014" DrawAspect="Content" ObjectID="_1798442399" r:id="rId36"/>
         </w:object>
       </w:r>
     </w:p>
@@ -9913,7 +12823,7 @@
           <v:rect id="rectole0000000015" o:spid="_x0000_i1039" style="width:246pt;height:151.5pt" o:ole="" o:preferrelative="t" stroked="f">
             <v:imagedata r:id="rId37" o:title=""/>
           </v:rect>
-          <o:OLEObject Type="Embed" ProgID="StaticDib" ShapeID="rectole0000000015" DrawAspect="Content" ObjectID="_1798436184" r:id="rId38"/>
+          <o:OLEObject Type="Embed" ProgID="StaticDib" ShapeID="rectole0000000015" DrawAspect="Content" ObjectID="_1798442400" r:id="rId38"/>
         </w:object>
       </w:r>
     </w:p>
@@ -10026,7 +12936,7 @@
           <v:rect id="rectole0000000016" o:spid="_x0000_i1040" style="width:312.75pt;height:93pt" o:ole="" o:preferrelative="t" stroked="f">
             <v:imagedata r:id="rId39" o:title=""/>
           </v:rect>
-          <o:OLEObject Type="Embed" ProgID="StaticDib" ShapeID="rectole0000000016" DrawAspect="Content" ObjectID="_1798436185" r:id="rId40"/>
+          <o:OLEObject Type="Embed" ProgID="StaticDib" ShapeID="rectole0000000016" DrawAspect="Content" ObjectID="_1798442401" r:id="rId40"/>
         </w:object>
       </w:r>
     </w:p>
@@ -10084,7 +12994,7 @@
           <v:rect id="rectole0000000017" o:spid="_x0000_i1041" style="width:415.5pt;height:98.25pt" o:ole="" o:preferrelative="t" stroked="f">
             <v:imagedata r:id="rId41" o:title=""/>
           </v:rect>
-          <o:OLEObject Type="Embed" ProgID="StaticDib" ShapeID="rectole0000000017" DrawAspect="Content" ObjectID="_1798436186" r:id="rId42"/>
+          <o:OLEObject Type="Embed" ProgID="StaticDib" ShapeID="rectole0000000017" DrawAspect="Content" ObjectID="_1798442402" r:id="rId42"/>
         </w:object>
       </w:r>
     </w:p>
@@ -10179,7 +13089,25 @@
           <w:color w:val="4472C4"/>
           <w:sz w:val="32"/>
         </w:rPr>
-        <w:t>3.3 Összegzés</w:t>
+        <w:t>3.</w:t>
+      </w:r>
+      <w:r>
+        <w:rPr>
+          <w:rFonts w:ascii="Consolas" w:eastAsia="Consolas" w:hAnsi="Consolas" w:cs="Consolas"/>
+          <w:i/>
+          <w:color w:val="4472C4"/>
+          <w:sz w:val="32"/>
+        </w:rPr>
+        <w:t>4</w:t>
+      </w:r>
+      <w:r>
+        <w:rPr>
+          <w:rFonts w:ascii="Consolas" w:eastAsia="Consolas" w:hAnsi="Consolas" w:cs="Consolas"/>
+          <w:i/>
+          <w:color w:val="4472C4"/>
+          <w:sz w:val="32"/>
+        </w:rPr>
+        <w:t xml:space="preserve"> Összegzés</w:t>
       </w:r>
     </w:p>
     <w:p>
@@ -10348,6 +13276,98 @@
 <file path=word/numbering.xml><?xml version="1.0" encoding="utf-8"?>
 <w:numbering xmlns:wpc="http://schemas.microsoft.com/office/word/2010/wordprocessingCanvas" xmlns:cx="http://schemas.microsoft.com/office/drawing/2014/chartex" xmlns:cx1="http://schemas.microsoft.com/office/drawing/2015/9/8/chartex" xmlns:cx2="http://schemas.microsoft.com/office/drawing/2015/10/21/chartex" xmlns:cx3="http://schemas.microsoft.com/office/drawing/2016/5/9/chartex" xmlns:cx4="http://schemas.microsoft.com/office/drawing/2016/5/10/chartex" xmlns:cx5="http://schemas.microsoft.com/office/drawing/2016/5/11/chartex" xmlns:cx6="http://schemas.microsoft.com/office/drawing/2016/5/12/chartex" xmlns:cx7="http://schemas.microsoft.com/office/drawing/2016/5/13/chartex" xmlns:cx8="http://schemas.microsoft.com/office/drawing/2016/5/14/chartex" xmlns:mc="http://schemas.openxmlformats.org/markup-compatibility/2006" xmlns:aink="http://schemas.microsoft.com/office/drawing/2016/ink" xmlns:am3d="http://schemas.microsoft.com/office/drawing/2017/model3d" xmlns:o="urn:schemas-microsoft-com:office:office" xmlns:r="http://schemas.openxmlformats.org/officeDocument/2006/relationships" xmlns:m="http://schemas.openxmlformats.org/officeDocument/2006/math" xmlns:v="urn:schemas-microsoft-com:vml" xmlns:wp14="http://schemas.microsoft.com/office/word/2010/wordprocessingDrawing" xmlns:wp="http://schemas.openxmlformats.org/drawingml/2006/wordprocessingDrawing" xmlns:w10="urn:schemas-microsoft-com:office:word" xmlns:w="http://schemas.openxmlformats.org/wordprocessingml/2006/main" xmlns:w14="http://schemas.microsoft.com/office/word/2010/wordml" xmlns:w15="http://schemas.microsoft.com/office/word/2012/wordml" xmlns:w16cid="http://schemas.microsoft.com/office/word/2016/wordml/cid" xmlns:w16se="http://schemas.microsoft.com/office/word/2015/wordml/symex" xmlns:wpg="http://schemas.microsoft.com/office/word/2010/wordprocessingGroup" xmlns:wpi="http://schemas.microsoft.com/office/word/2010/wordprocessingInk" xmlns:wne="http://schemas.microsoft.com/office/word/2006/wordml" xmlns:wps="http://schemas.microsoft.com/office/word/2010/wordprocessingShape" mc:Ignorable="w14 w15 w16se w16cid wp14">
   <w:abstractNum w:abstractNumId="0" w15:restartNumberingAfterBreak="0">
+    <w:nsid w:val="0E4A6708"/>
+    <w:multiLevelType w:val="hybridMultilevel"/>
+    <w:tmpl w:val="FD52D256"/>
+    <w:lvl w:ilvl="0" w:tplc="040E000F">
+      <w:start w:val="1"/>
+      <w:numFmt w:val="decimal"/>
+      <w:lvlText w:val="%1."/>
+      <w:lvlJc w:val="left"/>
+      <w:pPr>
+        <w:ind w:left="720" w:hanging="360"/>
+      </w:pPr>
+      <w:rPr>
+        <w:rFonts w:hint="default"/>
+      </w:rPr>
+    </w:lvl>
+    <w:lvl w:ilvl="1" w:tplc="040E0001">
+      <w:start w:val="1"/>
+      <w:numFmt w:val="bullet"/>
+      <w:lvlText w:val=""/>
+      <w:lvlJc w:val="left"/>
+      <w:pPr>
+        <w:ind w:left="1440" w:hanging="360"/>
+      </w:pPr>
+      <w:rPr>
+        <w:rFonts w:ascii="Symbol" w:hAnsi="Symbol" w:hint="default"/>
+      </w:rPr>
+    </w:lvl>
+    <w:lvl w:ilvl="2" w:tplc="040E001B" w:tentative="1">
+      <w:start w:val="1"/>
+      <w:numFmt w:val="lowerRoman"/>
+      <w:lvlText w:val="%3."/>
+      <w:lvlJc w:val="right"/>
+      <w:pPr>
+        <w:ind w:left="2160" w:hanging="180"/>
+      </w:pPr>
+    </w:lvl>
+    <w:lvl w:ilvl="3" w:tplc="040E000F" w:tentative="1">
+      <w:start w:val="1"/>
+      <w:numFmt w:val="decimal"/>
+      <w:lvlText w:val="%4."/>
+      <w:lvlJc w:val="left"/>
+      <w:pPr>
+        <w:ind w:left="2880" w:hanging="360"/>
+      </w:pPr>
+    </w:lvl>
+    <w:lvl w:ilvl="4" w:tplc="040E0019" w:tentative="1">
+      <w:start w:val="1"/>
+      <w:numFmt w:val="lowerLetter"/>
+      <w:lvlText w:val="%5."/>
+      <w:lvlJc w:val="left"/>
+      <w:pPr>
+        <w:ind w:left="3600" w:hanging="360"/>
+      </w:pPr>
+    </w:lvl>
+    <w:lvl w:ilvl="5" w:tplc="040E001B" w:tentative="1">
+      <w:start w:val="1"/>
+      <w:numFmt w:val="lowerRoman"/>
+      <w:lvlText w:val="%6."/>
+      <w:lvlJc w:val="right"/>
+      <w:pPr>
+        <w:ind w:left="4320" w:hanging="180"/>
+      </w:pPr>
+    </w:lvl>
+    <w:lvl w:ilvl="6" w:tplc="040E000F" w:tentative="1">
+      <w:start w:val="1"/>
+      <w:numFmt w:val="decimal"/>
+      <w:lvlText w:val="%7."/>
+      <w:lvlJc w:val="left"/>
+      <w:pPr>
+        <w:ind w:left="5040" w:hanging="360"/>
+      </w:pPr>
+    </w:lvl>
+    <w:lvl w:ilvl="7" w:tplc="040E0019" w:tentative="1">
+      <w:start w:val="1"/>
+      <w:numFmt w:val="lowerLetter"/>
+      <w:lvlText w:val="%8."/>
+      <w:lvlJc w:val="left"/>
+      <w:pPr>
+        <w:ind w:left="5760" w:hanging="360"/>
+      </w:pPr>
+    </w:lvl>
+    <w:lvl w:ilvl="8" w:tplc="040E001B" w:tentative="1">
+      <w:start w:val="1"/>
+      <w:numFmt w:val="lowerRoman"/>
+      <w:lvlText w:val="%9."/>
+      <w:lvlJc w:val="right"/>
+      <w:pPr>
+        <w:ind w:left="6480" w:hanging="180"/>
+      </w:pPr>
+    </w:lvl>
+  </w:abstractNum>
+  <w:abstractNum w:abstractNumId="1" w15:restartNumberingAfterBreak="0">
     <w:nsid w:val="685D04D3"/>
     <w:multiLevelType w:val="multilevel"/>
     <w:tmpl w:val="7F6CC80A"/>
@@ -10399,6 +13419,9 @@
     </w:lvl>
   </w:abstractNum>
   <w:num w:numId="1">
+    <w:abstractNumId w:val="1"/>
+  </w:num>
+  <w:num w:numId="2">
     <w:abstractNumId w:val="0"/>
   </w:num>
 </w:numbering>
@@ -10982,6 +14005,25 @@
       <w:contextualSpacing/>
     </w:pPr>
   </w:style>
+  <w:style w:type="table" w:styleId="Rcsostblzat">
+    <w:name w:val="Table Grid"/>
+    <w:basedOn w:val="Normltblzat"/>
+    <w:uiPriority w:val="39"/>
+    <w:rsid w:val="00201B9B"/>
+    <w:pPr>
+      <w:spacing w:after="0" w:line="240" w:lineRule="auto"/>
+    </w:pPr>
+    <w:tblPr>
+      <w:tblBorders>
+        <w:top w:val="single" w:sz="4" w:space="0" w:color="auto"/>
+        <w:left w:val="single" w:sz="4" w:space="0" w:color="auto"/>
+        <w:bottom w:val="single" w:sz="4" w:space="0" w:color="auto"/>
+        <w:right w:val="single" w:sz="4" w:space="0" w:color="auto"/>
+        <w:insideH w:val="single" w:sz="4" w:space="0" w:color="auto"/>
+        <w:insideV w:val="single" w:sz="4" w:space="0" w:color="auto"/>
+      </w:tblBorders>
+    </w:tblPr>
+  </w:style>
 </w:styles>
 </file>
 
@@ -11285,7 +14327,7 @@
 </file>
 
 <file path=customXml/itemProps1.xml><?xml version="1.0" encoding="utf-8"?>
-<ds:datastoreItem xmlns:ds="http://schemas.openxmlformats.org/officeDocument/2006/customXml" ds:itemID="{54D09B0D-FE63-4B7F-9561-E5D48DC92DBE}">
+<ds:datastoreItem xmlns:ds="http://schemas.openxmlformats.org/officeDocument/2006/customXml" ds:itemID="{99681BAD-542C-4B57-9C8D-34FB0F31E3F3}">
   <ds:schemaRefs>
     <ds:schemaRef ds:uri="http://schemas.openxmlformats.org/officeDocument/2006/bibliography"/>
   </ds:schemaRefs>

</xml_diff>

<commit_message>
Little updates for today
</commit_message>
<xml_diff>
--- a/Dokumentáció/dokumentacio.docx
+++ b/Dokumentáció/dokumentacio.docx
@@ -355,7 +355,25 @@
         <w:rPr>
           <w:rFonts w:ascii="Consolas" w:eastAsia="Consolas" w:hAnsi="Consolas" w:cs="Consolas"/>
         </w:rPr>
-        <w:t>2.4 Altalános API leírása</w:t>
+        <w:t>2.</w:t>
+      </w:r>
+      <w:r>
+        <w:rPr>
+          <w:rFonts w:ascii="Consolas" w:eastAsia="Consolas" w:hAnsi="Consolas" w:cs="Consolas"/>
+        </w:rPr>
+        <w:t>4</w:t>
+      </w:r>
+      <w:r>
+        <w:rPr>
+          <w:rFonts w:ascii="Consolas" w:eastAsia="Consolas" w:hAnsi="Consolas" w:cs="Consolas"/>
+        </w:rPr>
+        <w:t xml:space="preserve"> A</w:t>
+      </w:r>
+      <w:r>
+        <w:rPr>
+          <w:rFonts w:ascii="Consolas" w:eastAsia="Consolas" w:hAnsi="Consolas" w:cs="Consolas"/>
+        </w:rPr>
+        <w:t>ltalános API leírása</w:t>
       </w:r>
       <w:r>
         <w:rPr>
@@ -379,7 +397,19 @@
         <w:rPr>
           <w:rFonts w:ascii="Consolas" w:eastAsia="Consolas" w:hAnsi="Consolas" w:cs="Consolas"/>
         </w:rPr>
-        <w:t>2.5 Adatmodell</w:t>
+        <w:t>2.</w:t>
+      </w:r>
+      <w:r>
+        <w:rPr>
+          <w:rFonts w:ascii="Consolas" w:eastAsia="Consolas" w:hAnsi="Consolas" w:cs="Consolas"/>
+        </w:rPr>
+        <w:t>5</w:t>
+      </w:r>
+      <w:r>
+        <w:rPr>
+          <w:rFonts w:ascii="Consolas" w:eastAsia="Consolas" w:hAnsi="Consolas" w:cs="Consolas"/>
+        </w:rPr>
+        <w:t xml:space="preserve"> Adatmodell</w:t>
       </w:r>
       <w:r>
         <w:rPr>
@@ -493,7 +523,13 @@
         <w:rPr>
           <w:rFonts w:ascii="Consolas" w:eastAsia="Consolas" w:hAnsi="Consolas" w:cs="Consolas"/>
         </w:rPr>
-        <w:t>3 Használati utasítás</w:t>
+        <w:t>3</w:t>
+      </w:r>
+      <w:r>
+        <w:rPr>
+          <w:rFonts w:ascii="Consolas" w:eastAsia="Consolas" w:hAnsi="Consolas" w:cs="Consolas"/>
+        </w:rPr>
+        <w:t xml:space="preserve"> Használati utasítás</w:t>
       </w:r>
       <w:r>
         <w:rPr>
@@ -768,7 +804,25 @@
         <w:rPr>
           <w:rFonts w:ascii="Consolas" w:eastAsia="Consolas" w:hAnsi="Consolas" w:cs="Consolas"/>
         </w:rPr>
-        <w:t>3.5 Források</w:t>
+        <w:t>3.</w:t>
+      </w:r>
+      <w:r>
+        <w:rPr>
+          <w:rFonts w:ascii="Consolas" w:eastAsia="Consolas" w:hAnsi="Consolas" w:cs="Consolas"/>
+        </w:rPr>
+        <w:t>5</w:t>
+      </w:r>
+      <w:r>
+        <w:rPr>
+          <w:rFonts w:ascii="Consolas" w:eastAsia="Consolas" w:hAnsi="Consolas" w:cs="Consolas"/>
+        </w:rPr>
+        <w:t xml:space="preserve"> </w:t>
+      </w:r>
+      <w:r>
+        <w:rPr>
+          <w:rFonts w:ascii="Consolas" w:eastAsia="Consolas" w:hAnsi="Consolas" w:cs="Consolas"/>
+        </w:rPr>
+        <w:t>Források</w:t>
       </w:r>
       <w:r>
         <w:rPr>
@@ -1123,14 +1177,6 @@
           <w:szCs w:val="24"/>
         </w:rPr>
       </w:pPr>
-      <w:r>
-        <w:rPr>
-          <w:rFonts w:ascii="Consolas" w:hAnsi="Consolas"/>
-          <w:sz w:val="24"/>
-          <w:szCs w:val="24"/>
-        </w:rPr>
-        <w:t>&lt;munkamegosztás&gt;</w:t>
-      </w:r>
     </w:p>
     <w:p>
       <w:pPr>
@@ -1306,7 +1352,17 @@
           <w:sz w:val="32"/>
           <w:szCs w:val="32"/>
         </w:rPr>
-        <w:t xml:space="preserve"> Használt programok a fejlesztés során</w:t>
+        <w:t xml:space="preserve"> </w:t>
+      </w:r>
+      <w:r>
+        <w:rPr>
+          <w:rFonts w:ascii="Consolas" w:hAnsi="Consolas"/>
+          <w:i/>
+          <w:color w:val="4472C4" w:themeColor="accent1"/>
+          <w:sz w:val="32"/>
+          <w:szCs w:val="32"/>
+        </w:rPr>
+        <w:t>Használt programok a fejlesztés során</w:t>
       </w:r>
     </w:p>
     <w:p>
@@ -1539,7 +1595,17 @@
           <w:sz w:val="32"/>
           <w:szCs w:val="32"/>
         </w:rPr>
-        <w:t xml:space="preserve"> Rendszerkövetelmény</w:t>
+        <w:t xml:space="preserve"> </w:t>
+      </w:r>
+      <w:r>
+        <w:rPr>
+          <w:rFonts w:ascii="Consolas" w:hAnsi="Consolas"/>
+          <w:i/>
+          <w:color w:val="4472C4" w:themeColor="accent1"/>
+          <w:sz w:val="32"/>
+          <w:szCs w:val="32"/>
+        </w:rPr>
+        <w:t>Rendszerkövetelmény</w:t>
       </w:r>
     </w:p>
     <w:tbl>
@@ -2237,7 +2303,17 @@
           <w:sz w:val="32"/>
           <w:szCs w:val="32"/>
         </w:rPr>
-        <w:t xml:space="preserve"> Weboldal célja</w:t>
+        <w:t xml:space="preserve"> </w:t>
+      </w:r>
+      <w:r>
+        <w:rPr>
+          <w:rFonts w:ascii="Consolas" w:hAnsi="Consolas"/>
+          <w:i/>
+          <w:color w:val="4472C4" w:themeColor="accent1"/>
+          <w:sz w:val="32"/>
+          <w:szCs w:val="32"/>
+        </w:rPr>
+        <w:t>Weboldal célja</w:t>
       </w:r>
     </w:p>
     <w:p>
@@ -9346,104 +9422,6 @@
     <w:p>
       <w:pPr>
         <w:tabs>
-          <w:tab w:val="left" w:pos="1230"/>
-        </w:tabs>
-        <w:spacing w:after="0"/>
-        <w:rPr>
-          <w:rFonts w:ascii="Consolas" w:eastAsia="Consolas" w:hAnsi="Consolas" w:cs="Consolas"/>
-          <w:sz w:val="24"/>
-        </w:rPr>
-      </w:pPr>
-      <w:r>
-        <w:rPr>
-          <w:rFonts w:ascii="Consolas" w:eastAsia="Consolas" w:hAnsi="Consolas" w:cs="Consolas"/>
-          <w:sz w:val="24"/>
-        </w:rPr>
-        <w:br w:type="column"/>
-      </w:r>
-      <w:r>
-        <w:rPr>
-          <w:rFonts w:ascii="Consolas" w:eastAsia="Consolas" w:hAnsi="Consolas" w:cs="Consolas"/>
-          <w:sz w:val="24"/>
-        </w:rPr>
-        <w:lastRenderedPageBreak/>
-        <w:t>&lt;</w:t>
-      </w:r>
-      <w:proofErr w:type="spellStart"/>
-      <w:r>
-        <w:rPr>
-          <w:rFonts w:ascii="Consolas" w:eastAsia="Consolas" w:hAnsi="Consolas" w:cs="Consolas"/>
-          <w:sz w:val="24"/>
-        </w:rPr>
-        <w:t>reszponzivitás</w:t>
-      </w:r>
-      <w:proofErr w:type="spellEnd"/>
-      <w:r>
-        <w:rPr>
-          <w:rFonts w:ascii="Consolas" w:eastAsia="Consolas" w:hAnsi="Consolas" w:cs="Consolas"/>
-          <w:sz w:val="24"/>
-        </w:rPr>
-        <w:t xml:space="preserve"> (</w:t>
-      </w:r>
-      <w:proofErr w:type="spellStart"/>
-      <w:r>
-        <w:rPr>
-          <w:rFonts w:ascii="Consolas" w:eastAsia="Consolas" w:hAnsi="Consolas" w:cs="Consolas"/>
-          <w:sz w:val="24"/>
-        </w:rPr>
-        <w:t>css</w:t>
-      </w:r>
-      <w:proofErr w:type="spellEnd"/>
-      <w:r>
-        <w:rPr>
-          <w:rFonts w:ascii="Consolas" w:eastAsia="Consolas" w:hAnsi="Consolas" w:cs="Consolas"/>
-          <w:sz w:val="24"/>
-        </w:rPr>
-        <w:t xml:space="preserve">, </w:t>
-      </w:r>
-      <w:proofErr w:type="spellStart"/>
-      <w:r>
-        <w:rPr>
-          <w:rFonts w:ascii="Consolas" w:eastAsia="Consolas" w:hAnsi="Consolas" w:cs="Consolas"/>
-          <w:sz w:val="24"/>
-        </w:rPr>
-        <w:t>js</w:t>
-      </w:r>
-      <w:proofErr w:type="spellEnd"/>
-      <w:r>
-        <w:rPr>
-          <w:rFonts w:ascii="Consolas" w:eastAsia="Consolas" w:hAnsi="Consolas" w:cs="Consolas"/>
-          <w:sz w:val="24"/>
-        </w:rPr>
-        <w:t xml:space="preserve">, </w:t>
-      </w:r>
-      <w:proofErr w:type="spellStart"/>
-      <w:r>
-        <w:rPr>
-          <w:rFonts w:ascii="Consolas" w:eastAsia="Consolas" w:hAnsi="Consolas" w:cs="Consolas"/>
-          <w:sz w:val="24"/>
-        </w:rPr>
-        <w:t>html</w:t>
-      </w:r>
-      <w:proofErr w:type="spellEnd"/>
-      <w:r>
-        <w:rPr>
-          <w:rFonts w:ascii="Consolas" w:eastAsia="Consolas" w:hAnsi="Consolas" w:cs="Consolas"/>
-          <w:sz w:val="24"/>
-        </w:rPr>
-        <w:t>)</w:t>
-      </w:r>
-      <w:r>
-        <w:rPr>
-          <w:rFonts w:ascii="Consolas" w:eastAsia="Consolas" w:hAnsi="Consolas" w:cs="Consolas"/>
-          <w:sz w:val="24"/>
-        </w:rPr>
-        <w:t>&gt;</w:t>
-      </w:r>
-    </w:p>
-    <w:p>
-      <w:pPr>
-        <w:tabs>
           <w:tab w:val="left" w:pos="5385"/>
         </w:tabs>
         <w:spacing w:after="0"/>
@@ -9452,13 +9430,6 @@
           <w:sz w:val="24"/>
         </w:rPr>
       </w:pPr>
-      <w:r>
-        <w:rPr>
-          <w:rFonts w:ascii="Consolas" w:eastAsia="Consolas" w:hAnsi="Consolas" w:cs="Consolas"/>
-          <w:sz w:val="24"/>
-        </w:rPr>
-        <w:br w:type="column"/>
-      </w:r>
     </w:p>
     <w:p>
       <w:pPr>
@@ -9523,7 +9494,38 @@
           <w:sz w:val="32"/>
           <w:szCs w:val="32"/>
         </w:rPr>
-        <w:t>2.6 A weboldal főbb részei</w:t>
+        <w:lastRenderedPageBreak/>
+        <w:t>2.</w:t>
+      </w:r>
+      <w:r>
+        <w:rPr>
+          <w:rFonts w:ascii="Consolas" w:hAnsi="Consolas"/>
+          <w:i/>
+          <w:color w:val="4472C4" w:themeColor="accent1"/>
+          <w:sz w:val="32"/>
+          <w:szCs w:val="32"/>
+        </w:rPr>
+        <w:t>6</w:t>
+      </w:r>
+      <w:r>
+        <w:rPr>
+          <w:rFonts w:ascii="Consolas" w:hAnsi="Consolas"/>
+          <w:i/>
+          <w:color w:val="4472C4" w:themeColor="accent1"/>
+          <w:sz w:val="32"/>
+          <w:szCs w:val="32"/>
+        </w:rPr>
+        <w:t xml:space="preserve"> A</w:t>
+      </w:r>
+      <w:r>
+        <w:rPr>
+          <w:rFonts w:ascii="Consolas" w:hAnsi="Consolas"/>
+          <w:i/>
+          <w:color w:val="4472C4" w:themeColor="accent1"/>
+          <w:sz w:val="32"/>
+          <w:szCs w:val="32"/>
+        </w:rPr>
+        <w:t xml:space="preserve"> weboldal főbb részei</w:t>
       </w:r>
     </w:p>
     <w:p>
@@ -9566,7 +9568,6 @@
       <w:r>
         <w:rPr>
           <w:rFonts w:ascii="Consolas" w:eastAsia="Consolas" w:hAnsi="Consolas" w:cs="Consolas"/>
-          <w:noProof/>
           <w:sz w:val="24"/>
         </w:rPr>
         <w:drawing>
@@ -9654,7 +9655,6 @@
       <w:r>
         <w:rPr>
           <w:rFonts w:ascii="Consolas" w:eastAsia="Consolas" w:hAnsi="Consolas" w:cs="Consolas"/>
-          <w:noProof/>
           <w:sz w:val="24"/>
         </w:rPr>
         <w:drawing>
@@ -9727,7 +9727,6 @@
       <w:r>
         <w:rPr>
           <w:rFonts w:ascii="Consolas" w:eastAsia="Consolas" w:hAnsi="Consolas" w:cs="Consolas"/>
-          <w:noProof/>
           <w:sz w:val="24"/>
         </w:rPr>
         <w:drawing>
@@ -9777,18 +9776,6 @@
           <w:u w:val="single"/>
         </w:rPr>
       </w:pPr>
-      <w:r>
-        <w:rPr>
-          <w:rFonts w:ascii="Consolas" w:eastAsia="Consolas" w:hAnsi="Consolas" w:cs="Consolas"/>
-          <w:b/>
-          <w:color w:val="4472C4"/>
-          <w:sz w:val="32"/>
-          <w:u w:val="single"/>
-        </w:rPr>
-        <w:br w:type="column"/>
-      </w:r>
-      <w:bookmarkStart w:id="0" w:name="_GoBack"/>
-      <w:bookmarkEnd w:id="0"/>
     </w:p>
     <w:p>
       <w:pPr>
@@ -9934,10 +9921,10 @@
       <w:r>
         <w:rPr>
           <w:rFonts w:ascii="Consolas" w:hAnsi="Consolas"/>
-          <w:noProof/>
           <w:sz w:val="24"/>
           <w:szCs w:val="24"/>
         </w:rPr>
+        <w:lastRenderedPageBreak/>
         <w:drawing>
           <wp:inline distT="0" distB="0" distL="0" distR="0" wp14:anchorId="50997AE5" wp14:editId="42243279">
             <wp:extent cx="5760720" cy="4048760"/>
@@ -10032,21 +10019,11 @@
           <w:sz w:val="24"/>
           <w:szCs w:val="24"/>
         </w:rPr>
-        <w:t xml:space="preserve"> ha stimmelnek, akkor beregisztrálhatunk a </w:t>
-      </w:r>
-      <w:r>
-        <w:rPr>
-          <w:rFonts w:ascii="Consolas" w:hAnsi="Consolas"/>
-          <w:sz w:val="24"/>
-          <w:szCs w:val="24"/>
-        </w:rPr>
-        <w:lastRenderedPageBreak/>
-        <w:t xml:space="preserve">rendszerbe. </w:t>
-      </w:r>
-      <w:r>
-        <w:rPr>
-          <w:rFonts w:ascii="Consolas" w:hAnsi="Consolas"/>
-          <w:noProof/>
+        <w:t xml:space="preserve"> ha stimmelnek, akkor beregisztrálhatunk a rendszerbe. </w:t>
+      </w:r>
+      <w:r>
+        <w:rPr>
+          <w:rFonts w:ascii="Consolas" w:hAnsi="Consolas"/>
           <w:sz w:val="24"/>
           <w:szCs w:val="24"/>
         </w:rPr>
@@ -10086,6 +10063,8 @@
           </wp:inline>
         </w:drawing>
       </w:r>
+      <w:bookmarkStart w:id="0" w:name="_GoBack"/>
+      <w:bookmarkEnd w:id="0"/>
     </w:p>
     <w:p>
       <w:pPr>
@@ -10162,7 +10141,16 @@
           <w:sz w:val="32"/>
           <w:szCs w:val="24"/>
         </w:rPr>
-        <w:t xml:space="preserve"> In</w:t>
+        <w:t xml:space="preserve"> </w:t>
+      </w:r>
+      <w:r>
+        <w:rPr>
+          <w:rFonts w:ascii="Consolas" w:hAnsi="Consolas"/>
+          <w:b/>
+          <w:sz w:val="32"/>
+          <w:szCs w:val="24"/>
+        </w:rPr>
+        <w:t>In</w:t>
       </w:r>
     </w:p>
     <w:p>
@@ -11159,7 +11147,7 @@
           <v:rect id="rectole0000000001" o:spid="_x0000_i1025" style="width:420.75pt;height:268.5pt" o:ole="" o:preferrelative="t" stroked="f">
             <v:imagedata r:id="rId14" o:title=""/>
           </v:rect>
-          <o:OLEObject Type="Embed" ProgID="StaticDib" ShapeID="rectole0000000001" DrawAspect="Content" ObjectID="_1799047057" r:id="rId15"/>
+          <o:OLEObject Type="Embed" ProgID="StaticDib" ShapeID="rectole0000000001" DrawAspect="Content" ObjectID="_1798528745" r:id="rId15"/>
         </w:object>
       </w:r>
     </w:p>
@@ -11226,7 +11214,7 @@
           <v:rect id="rectole0000000002" o:spid="_x0000_i1026" style="width:420.75pt;height:252pt" o:ole="" o:preferrelative="t" stroked="f">
             <v:imagedata r:id="rId16" o:title=""/>
           </v:rect>
-          <o:OLEObject Type="Embed" ProgID="StaticDib" ShapeID="rectole0000000002" DrawAspect="Content" ObjectID="_1799047058" r:id="rId17"/>
+          <o:OLEObject Type="Embed" ProgID="StaticDib" ShapeID="rectole0000000002" DrawAspect="Content" ObjectID="_1798528746" r:id="rId17"/>
         </w:object>
       </w:r>
     </w:p>
@@ -11385,7 +11373,7 @@
           <v:rect id="rectole0000000003" o:spid="_x0000_i1027" style="width:420.75pt;height:159pt" o:ole="" o:preferrelative="t" stroked="f">
             <v:imagedata r:id="rId18" o:title=""/>
           </v:rect>
-          <o:OLEObject Type="Embed" ProgID="StaticDib" ShapeID="rectole0000000003" DrawAspect="Content" ObjectID="_1799047059" r:id="rId19"/>
+          <o:OLEObject Type="Embed" ProgID="StaticDib" ShapeID="rectole0000000003" DrawAspect="Content" ObjectID="_1798528747" r:id="rId19"/>
         </w:object>
       </w:r>
     </w:p>
@@ -11444,7 +11432,7 @@
           <v:rect id="rectole0000000004" o:spid="_x0000_i1028" style="width:420.75pt;height:278.25pt" o:ole="" o:preferrelative="t" stroked="f">
             <v:imagedata r:id="rId20" o:title=""/>
           </v:rect>
-          <o:OLEObject Type="Embed" ProgID="StaticDib" ShapeID="rectole0000000004" DrawAspect="Content" ObjectID="_1799047060" r:id="rId21"/>
+          <o:OLEObject Type="Embed" ProgID="StaticDib" ShapeID="rectole0000000004" DrawAspect="Content" ObjectID="_1798528748" r:id="rId21"/>
         </w:object>
       </w:r>
     </w:p>
@@ -11493,7 +11481,7 @@
           <v:rect id="rectole0000000005" o:spid="_x0000_i1029" style="width:445.5pt;height:342.75pt" o:ole="" o:preferrelative="t" stroked="f">
             <v:imagedata r:id="rId22" o:title=""/>
           </v:rect>
-          <o:OLEObject Type="Embed" ProgID="StaticDib" ShapeID="rectole0000000005" DrawAspect="Content" ObjectID="_1799047061" r:id="rId23"/>
+          <o:OLEObject Type="Embed" ProgID="StaticDib" ShapeID="rectole0000000005" DrawAspect="Content" ObjectID="_1798528749" r:id="rId23"/>
         </w:object>
       </w:r>
     </w:p>
@@ -11578,7 +11566,7 @@
           <v:rect id="rectole0000000006" o:spid="_x0000_i1030" style="width:150pt;height:234.75pt" o:ole="" o:preferrelative="t" stroked="f">
             <v:imagedata r:id="rId24" o:title=""/>
           </v:rect>
-          <o:OLEObject Type="Embed" ProgID="StaticDib" ShapeID="rectole0000000006" DrawAspect="Content" ObjectID="_1799047062" r:id="rId25"/>
+          <o:OLEObject Type="Embed" ProgID="StaticDib" ShapeID="rectole0000000006" DrawAspect="Content" ObjectID="_1798528750" r:id="rId25"/>
         </w:object>
       </w:r>
     </w:p>
@@ -11627,7 +11615,7 @@
           <v:rect id="rectole0000000007" o:spid="_x0000_i1031" style="width:420.75pt;height:263.25pt" o:ole="" o:preferrelative="t" stroked="f">
             <v:imagedata r:id="rId26" o:title=""/>
           </v:rect>
-          <o:OLEObject Type="Embed" ProgID="StaticDib" ShapeID="rectole0000000007" DrawAspect="Content" ObjectID="_1799047063" r:id="rId27"/>
+          <o:OLEObject Type="Embed" ProgID="StaticDib" ShapeID="rectole0000000007" DrawAspect="Content" ObjectID="_1798528751" r:id="rId27"/>
         </w:object>
       </w:r>
     </w:p>
@@ -11661,7 +11649,7 @@
           <v:rect id="rectole0000000008" o:spid="_x0000_i1032" style="width:420.75pt;height:191.25pt" o:ole="" o:preferrelative="t" stroked="f">
             <v:imagedata r:id="rId28" o:title=""/>
           </v:rect>
-          <o:OLEObject Type="Embed" ProgID="StaticDib" ShapeID="rectole0000000008" DrawAspect="Content" ObjectID="_1799047064" r:id="rId29"/>
+          <o:OLEObject Type="Embed" ProgID="StaticDib" ShapeID="rectole0000000008" DrawAspect="Content" ObjectID="_1798528752" r:id="rId29"/>
         </w:object>
       </w:r>
     </w:p>
@@ -11726,7 +11714,7 @@
           <v:rect id="rectole0000000009" o:spid="_x0000_i1033" style="width:420.75pt;height:127.5pt" o:ole="" o:preferrelative="t" stroked="f">
             <v:imagedata r:id="rId30" o:title=""/>
           </v:rect>
-          <o:OLEObject Type="Embed" ProgID="StaticDib" ShapeID="rectole0000000009" DrawAspect="Content" ObjectID="_1799047065" r:id="rId31"/>
+          <o:OLEObject Type="Embed" ProgID="StaticDib" ShapeID="rectole0000000009" DrawAspect="Content" ObjectID="_1798528753" r:id="rId31"/>
         </w:object>
       </w:r>
     </w:p>
@@ -11768,7 +11756,7 @@
           <v:rect id="rectole0000000010" o:spid="_x0000_i1034" style="width:420.75pt;height:120.75pt" o:ole="" o:preferrelative="t" stroked="f">
             <v:imagedata r:id="rId32" o:title=""/>
           </v:rect>
-          <o:OLEObject Type="Embed" ProgID="StaticDib" ShapeID="rectole0000000010" DrawAspect="Content" ObjectID="_1799047066" r:id="rId33"/>
+          <o:OLEObject Type="Embed" ProgID="StaticDib" ShapeID="rectole0000000010" DrawAspect="Content" ObjectID="_1798528754" r:id="rId33"/>
         </w:object>
       </w:r>
     </w:p>
@@ -11801,7 +11789,7 @@
           <v:rect id="rectole0000000011" o:spid="_x0000_i1035" style="width:69pt;height:192pt" o:ole="" o:preferrelative="t" stroked="f">
             <v:imagedata r:id="rId34" o:title=""/>
           </v:rect>
-          <o:OLEObject Type="Embed" ProgID="StaticDib" ShapeID="rectole0000000011" DrawAspect="Content" ObjectID="_1799047067" r:id="rId35"/>
+          <o:OLEObject Type="Embed" ProgID="StaticDib" ShapeID="rectole0000000011" DrawAspect="Content" ObjectID="_1798528755" r:id="rId35"/>
         </w:object>
       </w:r>
     </w:p>
@@ -11867,7 +11855,7 @@
           <v:rect id="rectole0000000012" o:spid="_x0000_i1036" style="width:420.75pt;height:210.75pt" o:ole="" o:preferrelative="t" stroked="f">
             <v:imagedata r:id="rId36" o:title=""/>
           </v:rect>
-          <o:OLEObject Type="Embed" ProgID="StaticDib" ShapeID="rectole0000000012" DrawAspect="Content" ObjectID="_1799047068" r:id="rId37"/>
+          <o:OLEObject Type="Embed" ProgID="StaticDib" ShapeID="rectole0000000012" DrawAspect="Content" ObjectID="_1798528756" r:id="rId37"/>
         </w:object>
       </w:r>
     </w:p>
@@ -11948,7 +11936,7 @@
           <v:rect id="rectole0000000013" o:spid="_x0000_i1037" style="width:420.75pt;height:483pt" o:ole="" o:preferrelative="t" stroked="f">
             <v:imagedata r:id="rId38" o:title=""/>
           </v:rect>
-          <o:OLEObject Type="Embed" ProgID="StaticDib" ShapeID="rectole0000000013" DrawAspect="Content" ObjectID="_1799047069" r:id="rId39"/>
+          <o:OLEObject Type="Embed" ProgID="StaticDib" ShapeID="rectole0000000013" DrawAspect="Content" ObjectID="_1798528757" r:id="rId39"/>
         </w:object>
       </w:r>
     </w:p>
@@ -12006,7 +11994,7 @@
           <v:rect id="rectole0000000014" o:spid="_x0000_i1038" style="width:420.75pt;height:501.75pt" o:ole="" o:preferrelative="t" stroked="f">
             <v:imagedata r:id="rId40" o:title=""/>
           </v:rect>
-          <o:OLEObject Type="Embed" ProgID="StaticDib" ShapeID="rectole0000000014" DrawAspect="Content" ObjectID="_1799047070" r:id="rId41"/>
+          <o:OLEObject Type="Embed" ProgID="StaticDib" ShapeID="rectole0000000014" DrawAspect="Content" ObjectID="_1798528758" r:id="rId41"/>
         </w:object>
       </w:r>
     </w:p>
@@ -12070,7 +12058,7 @@
           <v:rect id="rectole0000000015" o:spid="_x0000_i1039" style="width:246pt;height:151.5pt" o:ole="" o:preferrelative="t" stroked="f">
             <v:imagedata r:id="rId42" o:title=""/>
           </v:rect>
-          <o:OLEObject Type="Embed" ProgID="StaticDib" ShapeID="rectole0000000015" DrawAspect="Content" ObjectID="_1799047071" r:id="rId43"/>
+          <o:OLEObject Type="Embed" ProgID="StaticDib" ShapeID="rectole0000000015" DrawAspect="Content" ObjectID="_1798528759" r:id="rId43"/>
         </w:object>
       </w:r>
     </w:p>
@@ -12183,7 +12171,7 @@
           <v:rect id="rectole0000000016" o:spid="_x0000_i1040" style="width:312.75pt;height:93pt" o:ole="" o:preferrelative="t" stroked="f">
             <v:imagedata r:id="rId44" o:title=""/>
           </v:rect>
-          <o:OLEObject Type="Embed" ProgID="StaticDib" ShapeID="rectole0000000016" DrawAspect="Content" ObjectID="_1799047072" r:id="rId45"/>
+          <o:OLEObject Type="Embed" ProgID="StaticDib" ShapeID="rectole0000000016" DrawAspect="Content" ObjectID="_1798528760" r:id="rId45"/>
         </w:object>
       </w:r>
     </w:p>
@@ -12241,7 +12229,7 @@
           <v:rect id="rectole0000000017" o:spid="_x0000_i1041" style="width:415.5pt;height:98.25pt" o:ole="" o:preferrelative="t" stroked="f">
             <v:imagedata r:id="rId46" o:title=""/>
           </v:rect>
-          <o:OLEObject Type="Embed" ProgID="StaticDib" ShapeID="rectole0000000017" DrawAspect="Content" ObjectID="_1799047073" r:id="rId47"/>
+          <o:OLEObject Type="Embed" ProgID="StaticDib" ShapeID="rectole0000000017" DrawAspect="Content" ObjectID="_1798528761" r:id="rId47"/>
         </w:object>
       </w:r>
     </w:p>
@@ -12480,7 +12468,34 @@
           <w:sz w:val="32"/>
         </w:rPr>
         <w:lastRenderedPageBreak/>
-        <w:t>3.5 Források</w:t>
+        <w:t>3.</w:t>
+      </w:r>
+      <w:r>
+        <w:rPr>
+          <w:rFonts w:ascii="Consolas" w:eastAsia="Consolas" w:hAnsi="Consolas" w:cs="Consolas"/>
+          <w:i/>
+          <w:color w:val="4472C4"/>
+          <w:sz w:val="32"/>
+        </w:rPr>
+        <w:t>5</w:t>
+      </w:r>
+      <w:r>
+        <w:rPr>
+          <w:rFonts w:ascii="Consolas" w:eastAsia="Consolas" w:hAnsi="Consolas" w:cs="Consolas"/>
+          <w:i/>
+          <w:color w:val="4472C4"/>
+          <w:sz w:val="32"/>
+        </w:rPr>
+        <w:t xml:space="preserve"> </w:t>
+      </w:r>
+      <w:r>
+        <w:rPr>
+          <w:rFonts w:ascii="Consolas" w:eastAsia="Consolas" w:hAnsi="Consolas" w:cs="Consolas"/>
+          <w:i/>
+          <w:color w:val="4472C4"/>
+          <w:sz w:val="32"/>
+        </w:rPr>
+        <w:t>Források</w:t>
       </w:r>
     </w:p>
     <w:p>
@@ -13910,7 +13925,7 @@
 </file>
 
 <file path=customXml/itemProps1.xml><?xml version="1.0" encoding="utf-8"?>
-<ds:datastoreItem xmlns:ds="http://schemas.openxmlformats.org/officeDocument/2006/customXml" ds:itemID="{AFCA28EE-0C3C-4CBF-AADA-3F1C9C92575E}">
+<ds:datastoreItem xmlns:ds="http://schemas.openxmlformats.org/officeDocument/2006/customXml" ds:itemID="{089A9956-4817-4106-A8AA-70A32BB7C895}">
   <ds:schemaRefs>
     <ds:schemaRef ds:uri="http://schemas.openxmlformats.org/officeDocument/2006/bibliography"/>
   </ds:schemaRefs>

</xml_diff>